<commit_message>
Lab 1: complete task 3 (oragnization name).
</commit_message>
<xml_diff>
--- a/L1/ЛР1_Романчук_Тихомиров_ФИТ_4.docx
+++ b/L1/ЛР1_Романчук_Тихомиров_ФИТ_4.docx
@@ -8,11 +8,13 @@
         <w:jc w:val="center"/>
         <w:rPr>
           <w:b/>
-        </w:rPr>
-      </w:pPr>
-      <w:r>
-        <w:rPr>
-          <w:b/>
+          <w:lang w:val="ru-BY"/>
+        </w:rPr>
+      </w:pPr>
+      <w:r>
+        <w:rPr>
+          <w:b/>
+          <w:lang w:val="ru-BY"/>
         </w:rPr>
         <w:t>Лабораторная работа 1</w:t>
       </w:r>
@@ -23,11 +25,13 @@
         <w:jc w:val="center"/>
         <w:rPr>
           <w:b/>
-        </w:rPr>
-      </w:pPr>
-      <w:r>
-        <w:rPr>
-          <w:b/>
+          <w:lang w:val="ru-BY"/>
+        </w:rPr>
+      </w:pPr>
+      <w:r>
+        <w:rPr>
+          <w:b/>
+          <w:lang w:val="ru-BY"/>
         </w:rPr>
         <w:t>Организационно-правовые формы предприятий</w:t>
       </w:r>
@@ -79,12 +83,12 @@
         <w:spacing w:after="0"/>
         <w:ind w:left="0" w:firstLine="709"/>
         <w:rPr>
-          <w:lang w:val="en-US"/>
-        </w:rPr>
-      </w:pPr>
-      <w:r>
-        <w:rPr>
-          <w:lang w:val="en-US"/>
+          <w:lang w:val="ru-BY"/>
+        </w:rPr>
+      </w:pPr>
+      <w:r>
+        <w:rPr>
+          <w:lang w:val="ru-BY"/>
         </w:rPr>
         <w:t>Xd</w:t>
       </w:r>
@@ -120,12 +124,12 @@
         <w:spacing w:after="0"/>
         <w:ind w:left="0" w:firstLine="709"/>
         <w:rPr>
-          <w:lang w:val="en-US"/>
-        </w:rPr>
-      </w:pPr>
-      <w:r>
-        <w:rPr>
-          <w:lang w:val="en-US"/>
+          <w:lang w:val="ru-BY"/>
+        </w:rPr>
+      </w:pPr>
+      <w:r>
+        <w:rPr>
+          <w:lang w:val="ru-BY"/>
         </w:rPr>
         <w:t>Xd</w:t>
       </w:r>
@@ -161,14 +165,32 @@
         <w:spacing w:after="0"/>
         <w:ind w:left="0" w:firstLine="709"/>
         <w:rPr>
-          <w:lang w:val="en-US"/>
-        </w:rPr>
-      </w:pPr>
-      <w:r>
-        <w:rPr>
-          <w:lang w:val="en-US"/>
-        </w:rPr>
-        <w:t>Xd</w:t>
+          <w:lang w:val="ru-BY"/>
+        </w:rPr>
+      </w:pPr>
+      <w:r>
+        <w:rPr>
+          <w:lang w:val="ru-BY"/>
+        </w:rPr>
+        <w:t>Название организации: «</w:t>
+      </w:r>
+      <w:r>
+        <w:rPr>
+          <w:lang w:val="ru-BY"/>
+        </w:rPr>
+        <w:t>Весёлый молочник</w:t>
+      </w:r>
+      <w:r>
+        <w:rPr>
+          <w:lang w:val="ru-BY"/>
+        </w:rPr>
+        <w:t>»</w:t>
+      </w:r>
+      <w:r>
+        <w:rPr>
+          <w:lang w:val="ru-BY"/>
+        </w:rPr>
+        <w:t>.</w:t>
       </w:r>
     </w:p>
     <w:p>
@@ -202,12 +224,12 @@
         <w:spacing w:after="0"/>
         <w:ind w:left="0" w:firstLine="709"/>
         <w:rPr>
-          <w:lang w:val="en-US"/>
-        </w:rPr>
-      </w:pPr>
-      <w:r>
-        <w:rPr>
-          <w:lang w:val="en-US"/>
+          <w:lang w:val="ru-BY"/>
+        </w:rPr>
+      </w:pPr>
+      <w:r>
+        <w:rPr>
+          <w:lang w:val="ru-BY"/>
         </w:rPr>
         <w:t>Xd</w:t>
       </w:r>
@@ -243,12 +265,12 @@
         <w:spacing w:after="0"/>
         <w:ind w:left="0" w:firstLine="709"/>
         <w:rPr>
-          <w:lang w:val="en-US"/>
-        </w:rPr>
-      </w:pPr>
-      <w:r>
-        <w:rPr>
-          <w:lang w:val="en-US"/>
+          <w:lang w:val="ru-BY"/>
+        </w:rPr>
+      </w:pPr>
+      <w:r>
+        <w:rPr>
+          <w:lang w:val="ru-BY"/>
         </w:rPr>
         <w:t>Xd</w:t>
       </w:r>
@@ -284,12 +306,12 @@
         <w:spacing w:after="0"/>
         <w:ind w:left="0" w:firstLine="709"/>
         <w:rPr>
-          <w:lang w:val="en-US"/>
-        </w:rPr>
-      </w:pPr>
-      <w:r>
-        <w:rPr>
-          <w:lang w:val="en-US"/>
+          <w:lang w:val="ru-BY"/>
+        </w:rPr>
+      </w:pPr>
+      <w:r>
+        <w:rPr>
+          <w:lang w:val="ru-BY"/>
         </w:rPr>
         <w:t>Xd</w:t>
       </w:r>
@@ -300,7 +322,7 @@
         <w:spacing w:after="0"/>
         <w:ind w:left="0" w:firstLine="709"/>
         <w:rPr>
-          <w:lang w:val="en-US"/>
+          <w:lang w:val="ru-BY"/>
         </w:rPr>
       </w:pPr>
     </w:p>

</xml_diff>

<commit_message>
Lab 1: add table templates for task 2 and task 6.
</commit_message>
<xml_diff>
--- a/L1/ЛР1_Романчук_Тихомиров_ФИТ_4.docx
+++ b/L1/ЛР1_Романчук_Тихомиров_ФИТ_4.docx
@@ -77,22 +77,416 @@
         <w:t>Вид экономической деятельности</w:t>
       </w:r>
     </w:p>
-    <w:p>
-      <w:pPr>
-        <w:pStyle w:val="a3"/>
-        <w:spacing w:after="0"/>
-        <w:ind w:left="0" w:firstLine="709"/>
-        <w:rPr>
-          <w:lang w:val="ru-BY"/>
-        </w:rPr>
-      </w:pPr>
-      <w:r>
-        <w:rPr>
-          <w:lang w:val="ru-BY"/>
-        </w:rPr>
-        <w:t>Xd</w:t>
-      </w:r>
-    </w:p>
+    <w:tbl>
+      <w:tblPr>
+        <w:tblStyle w:val="a4"/>
+        <w:tblW w:w="9957" w:type="dxa"/>
+        <w:tblLook w:val="04A0" w:firstRow="1" w:lastRow="0" w:firstColumn="1" w:lastColumn="0" w:noHBand="0" w:noVBand="1"/>
+      </w:tblPr>
+      <w:tblGrid>
+        <w:gridCol w:w="1696"/>
+        <w:gridCol w:w="1701"/>
+        <w:gridCol w:w="4070"/>
+        <w:gridCol w:w="2490"/>
+      </w:tblGrid>
+      <w:tr>
+        <w:trPr>
+          <w:trHeight w:val="350"/>
+        </w:trPr>
+        <w:tc>
+          <w:tcPr>
+            <w:tcW w:w="1696" w:type="dxa"/>
+            <w:tcBorders>
+              <w:top w:val="single" w:sz="4" w:space="0" w:color="auto"/>
+              <w:left w:val="single" w:sz="4" w:space="0" w:color="auto"/>
+              <w:bottom w:val="single" w:sz="4" w:space="0" w:color="auto"/>
+              <w:right w:val="single" w:sz="4" w:space="0" w:color="auto"/>
+            </w:tcBorders>
+            <w:hideMark/>
+          </w:tcPr>
+          <w:p>
+            <w:pPr>
+              <w:pStyle w:val="a3"/>
+              <w:ind w:left="22"/>
+              <w:jc w:val="center"/>
+            </w:pPr>
+            <w:r>
+              <w:t>Секция</w:t>
+            </w:r>
+          </w:p>
+        </w:tc>
+        <w:tc>
+          <w:tcPr>
+            <w:tcW w:w="1701" w:type="dxa"/>
+            <w:tcBorders>
+              <w:top w:val="single" w:sz="4" w:space="0" w:color="auto"/>
+              <w:left w:val="single" w:sz="4" w:space="0" w:color="auto"/>
+              <w:bottom w:val="single" w:sz="4" w:space="0" w:color="auto"/>
+              <w:right w:val="single" w:sz="4" w:space="0" w:color="auto"/>
+            </w:tcBorders>
+          </w:tcPr>
+          <w:p>
+            <w:pPr>
+              <w:pStyle w:val="a3"/>
+              <w:ind w:left="22"/>
+              <w:jc w:val="center"/>
+            </w:pPr>
+            <w:r>
+              <w:t>Подкласс</w:t>
+            </w:r>
+          </w:p>
+        </w:tc>
+        <w:tc>
+          <w:tcPr>
+            <w:tcW w:w="4070" w:type="dxa"/>
+            <w:tcBorders>
+              <w:top w:val="single" w:sz="4" w:space="0" w:color="auto"/>
+              <w:left w:val="single" w:sz="4" w:space="0" w:color="auto"/>
+              <w:bottom w:val="single" w:sz="4" w:space="0" w:color="auto"/>
+              <w:right w:val="single" w:sz="4" w:space="0" w:color="auto"/>
+            </w:tcBorders>
+          </w:tcPr>
+          <w:p>
+            <w:pPr>
+              <w:pStyle w:val="a3"/>
+              <w:ind w:left="22"/>
+              <w:jc w:val="center"/>
+            </w:pPr>
+            <w:r>
+              <w:t>Вид деятельности</w:t>
+            </w:r>
+          </w:p>
+        </w:tc>
+        <w:tc>
+          <w:tcPr>
+            <w:tcW w:w="2490" w:type="dxa"/>
+            <w:tcBorders>
+              <w:top w:val="single" w:sz="4" w:space="0" w:color="auto"/>
+              <w:left w:val="single" w:sz="4" w:space="0" w:color="auto"/>
+              <w:bottom w:val="single" w:sz="4" w:space="0" w:color="auto"/>
+              <w:right w:val="single" w:sz="4" w:space="0" w:color="auto"/>
+            </w:tcBorders>
+          </w:tcPr>
+          <w:p>
+            <w:pPr>
+              <w:pStyle w:val="a3"/>
+              <w:ind w:left="22"/>
+              <w:jc w:val="center"/>
+            </w:pPr>
+            <w:r>
+              <w:t>Удельный вес, %</w:t>
+            </w:r>
+          </w:p>
+        </w:tc>
+      </w:tr>
+      <w:tr>
+        <w:trPr>
+          <w:trHeight w:val="350"/>
+        </w:trPr>
+        <w:tc>
+          <w:tcPr>
+            <w:tcW w:w="1696" w:type="dxa"/>
+            <w:tcBorders>
+              <w:top w:val="single" w:sz="4" w:space="0" w:color="auto"/>
+              <w:left w:val="single" w:sz="4" w:space="0" w:color="auto"/>
+              <w:bottom w:val="single" w:sz="4" w:space="0" w:color="auto"/>
+              <w:right w:val="single" w:sz="4" w:space="0" w:color="auto"/>
+            </w:tcBorders>
+          </w:tcPr>
+          <w:p>
+            <w:pPr>
+              <w:pStyle w:val="a3"/>
+              <w:ind w:left="22"/>
+              <w:jc w:val="center"/>
+              <w:rPr>
+                <w:lang w:val="ru-BY"/>
+              </w:rPr>
+            </w:pPr>
+            <w:r>
+              <w:rPr>
+                <w:lang w:val="en-US"/>
+              </w:rPr>
+              <w:t>A</w:t>
+            </w:r>
+          </w:p>
+        </w:tc>
+        <w:tc>
+          <w:tcPr>
+            <w:tcW w:w="1701" w:type="dxa"/>
+            <w:tcBorders>
+              <w:top w:val="single" w:sz="4" w:space="0" w:color="auto"/>
+              <w:left w:val="single" w:sz="4" w:space="0" w:color="auto"/>
+              <w:bottom w:val="single" w:sz="4" w:space="0" w:color="auto"/>
+              <w:right w:val="single" w:sz="4" w:space="0" w:color="auto"/>
+            </w:tcBorders>
+          </w:tcPr>
+          <w:p>
+            <w:pPr>
+              <w:pStyle w:val="a3"/>
+              <w:ind w:left="22"/>
+              <w:jc w:val="center"/>
+              <w:rPr>
+                <w:lang w:val="ru-BY"/>
+              </w:rPr>
+            </w:pPr>
+            <w:r>
+              <w:rPr>
+                <w:lang w:val="ru-BY"/>
+              </w:rPr>
+              <w:t>01410</w:t>
+            </w:r>
+          </w:p>
+        </w:tc>
+        <w:tc>
+          <w:tcPr>
+            <w:tcW w:w="4070" w:type="dxa"/>
+            <w:tcBorders>
+              <w:top w:val="single" w:sz="4" w:space="0" w:color="auto"/>
+              <w:left w:val="single" w:sz="4" w:space="0" w:color="auto"/>
+              <w:bottom w:val="single" w:sz="4" w:space="0" w:color="auto"/>
+              <w:right w:val="single" w:sz="4" w:space="0" w:color="auto"/>
+            </w:tcBorders>
+          </w:tcPr>
+          <w:p>
+            <w:pPr>
+              <w:pStyle w:val="a3"/>
+              <w:ind w:left="22"/>
+              <w:rPr>
+                <w:lang w:val="ru-BY"/>
+              </w:rPr>
+            </w:pPr>
+            <w:r>
+              <w:rPr>
+                <w:lang w:val="ru-BY"/>
+              </w:rPr>
+              <w:t>Разведение молочного крупного рогатого скота</w:t>
+            </w:r>
+          </w:p>
+        </w:tc>
+        <w:tc>
+          <w:tcPr>
+            <w:tcW w:w="2490" w:type="dxa"/>
+            <w:tcBorders>
+              <w:top w:val="single" w:sz="4" w:space="0" w:color="auto"/>
+              <w:left w:val="single" w:sz="4" w:space="0" w:color="auto"/>
+              <w:bottom w:val="single" w:sz="4" w:space="0" w:color="auto"/>
+              <w:right w:val="single" w:sz="4" w:space="0" w:color="auto"/>
+            </w:tcBorders>
+          </w:tcPr>
+          <w:p>
+            <w:pPr>
+              <w:pStyle w:val="a3"/>
+              <w:ind w:left="22"/>
+              <w:jc w:val="center"/>
+              <w:rPr>
+                <w:lang w:val="ru-BY"/>
+              </w:rPr>
+            </w:pPr>
+            <w:r>
+              <w:rPr>
+                <w:lang w:val="ru-BY"/>
+              </w:rPr>
+              <w:t>63</w:t>
+            </w:r>
+          </w:p>
+        </w:tc>
+      </w:tr>
+      <w:tr>
+        <w:trPr>
+          <w:trHeight w:val="350"/>
+        </w:trPr>
+        <w:tc>
+          <w:tcPr>
+            <w:tcW w:w="1696" w:type="dxa"/>
+            <w:tcBorders>
+              <w:top w:val="single" w:sz="4" w:space="0" w:color="auto"/>
+              <w:left w:val="single" w:sz="4" w:space="0" w:color="auto"/>
+              <w:bottom w:val="single" w:sz="4" w:space="0" w:color="auto"/>
+              <w:right w:val="single" w:sz="4" w:space="0" w:color="auto"/>
+            </w:tcBorders>
+          </w:tcPr>
+          <w:p>
+            <w:pPr>
+              <w:pStyle w:val="a3"/>
+              <w:ind w:left="22"/>
+              <w:jc w:val="center"/>
+              <w:rPr>
+                <w:lang w:val="en-US"/>
+              </w:rPr>
+            </w:pPr>
+            <w:r>
+              <w:rPr>
+                <w:lang w:val="en-US"/>
+              </w:rPr>
+              <w:t>A</w:t>
+            </w:r>
+          </w:p>
+        </w:tc>
+        <w:tc>
+          <w:tcPr>
+            <w:tcW w:w="1701" w:type="dxa"/>
+            <w:tcBorders>
+              <w:top w:val="single" w:sz="4" w:space="0" w:color="auto"/>
+              <w:left w:val="single" w:sz="4" w:space="0" w:color="auto"/>
+              <w:bottom w:val="single" w:sz="4" w:space="0" w:color="auto"/>
+              <w:right w:val="single" w:sz="4" w:space="0" w:color="auto"/>
+            </w:tcBorders>
+          </w:tcPr>
+          <w:p>
+            <w:pPr>
+              <w:pStyle w:val="a3"/>
+              <w:ind w:left="22"/>
+              <w:jc w:val="center"/>
+              <w:rPr>
+                <w:lang w:val="ru-BY"/>
+              </w:rPr>
+            </w:pPr>
+            <w:r>
+              <w:rPr>
+                <w:lang w:val="ru-BY"/>
+              </w:rPr>
+              <w:t>01450</w:t>
+            </w:r>
+          </w:p>
+        </w:tc>
+        <w:tc>
+          <w:tcPr>
+            <w:tcW w:w="4070" w:type="dxa"/>
+            <w:tcBorders>
+              <w:top w:val="single" w:sz="4" w:space="0" w:color="auto"/>
+              <w:left w:val="single" w:sz="4" w:space="0" w:color="auto"/>
+              <w:bottom w:val="single" w:sz="4" w:space="0" w:color="auto"/>
+              <w:right w:val="single" w:sz="4" w:space="0" w:color="auto"/>
+            </w:tcBorders>
+          </w:tcPr>
+          <w:p>
+            <w:pPr>
+              <w:pStyle w:val="a3"/>
+              <w:ind w:left="22"/>
+              <w:rPr>
+                <w:lang w:val="ru-BY"/>
+              </w:rPr>
+            </w:pPr>
+            <w:r>
+              <w:rPr>
+                <w:lang w:val="ru-BY"/>
+              </w:rPr>
+              <w:t>Разведение овец и коз</w:t>
+            </w:r>
+          </w:p>
+        </w:tc>
+        <w:tc>
+          <w:tcPr>
+            <w:tcW w:w="2490" w:type="dxa"/>
+            <w:tcBorders>
+              <w:top w:val="single" w:sz="4" w:space="0" w:color="auto"/>
+              <w:left w:val="single" w:sz="4" w:space="0" w:color="auto"/>
+              <w:bottom w:val="single" w:sz="4" w:space="0" w:color="auto"/>
+              <w:right w:val="single" w:sz="4" w:space="0" w:color="auto"/>
+            </w:tcBorders>
+          </w:tcPr>
+          <w:p>
+            <w:pPr>
+              <w:pStyle w:val="a3"/>
+              <w:ind w:left="22"/>
+              <w:jc w:val="center"/>
+              <w:rPr>
+                <w:lang w:val="ru-BY"/>
+              </w:rPr>
+            </w:pPr>
+            <w:r>
+              <w:rPr>
+                <w:lang w:val="ru-BY"/>
+              </w:rPr>
+              <w:t>37</w:t>
+            </w:r>
+          </w:p>
+        </w:tc>
+      </w:tr>
+      <w:tr>
+        <w:trPr>
+          <w:trHeight w:val="350"/>
+        </w:trPr>
+        <w:tc>
+          <w:tcPr>
+            <w:tcW w:w="1696" w:type="dxa"/>
+            <w:tcBorders>
+              <w:top w:val="single" w:sz="4" w:space="0" w:color="auto"/>
+              <w:left w:val="single" w:sz="4" w:space="0" w:color="auto"/>
+              <w:bottom w:val="single" w:sz="4" w:space="0" w:color="auto"/>
+              <w:right w:val="single" w:sz="4" w:space="0" w:color="auto"/>
+            </w:tcBorders>
+          </w:tcPr>
+          <w:p>
+            <w:pPr>
+              <w:pStyle w:val="a3"/>
+              <w:ind w:left="22"/>
+            </w:pPr>
+          </w:p>
+        </w:tc>
+        <w:tc>
+          <w:tcPr>
+            <w:tcW w:w="1701" w:type="dxa"/>
+            <w:tcBorders>
+              <w:top w:val="single" w:sz="4" w:space="0" w:color="auto"/>
+              <w:left w:val="single" w:sz="4" w:space="0" w:color="auto"/>
+              <w:bottom w:val="single" w:sz="4" w:space="0" w:color="auto"/>
+              <w:right w:val="single" w:sz="4" w:space="0" w:color="auto"/>
+            </w:tcBorders>
+          </w:tcPr>
+          <w:p>
+            <w:pPr>
+              <w:pStyle w:val="a3"/>
+              <w:ind w:left="22"/>
+            </w:pPr>
+          </w:p>
+        </w:tc>
+        <w:tc>
+          <w:tcPr>
+            <w:tcW w:w="4070" w:type="dxa"/>
+            <w:tcBorders>
+              <w:top w:val="single" w:sz="4" w:space="0" w:color="auto"/>
+              <w:left w:val="single" w:sz="4" w:space="0" w:color="auto"/>
+              <w:bottom w:val="single" w:sz="4" w:space="0" w:color="auto"/>
+              <w:right w:val="single" w:sz="4" w:space="0" w:color="auto"/>
+            </w:tcBorders>
+            <w:hideMark/>
+          </w:tcPr>
+          <w:p>
+            <w:pPr>
+              <w:pStyle w:val="a3"/>
+              <w:ind w:left="22"/>
+              <w:jc w:val="both"/>
+            </w:pPr>
+            <w:r>
+              <w:t>Всего</w:t>
+            </w:r>
+          </w:p>
+        </w:tc>
+        <w:tc>
+          <w:tcPr>
+            <w:tcW w:w="2490" w:type="dxa"/>
+            <w:tcBorders>
+              <w:top w:val="single" w:sz="4" w:space="0" w:color="auto"/>
+              <w:left w:val="single" w:sz="4" w:space="0" w:color="auto"/>
+              <w:bottom w:val="single" w:sz="4" w:space="0" w:color="auto"/>
+              <w:right w:val="single" w:sz="4" w:space="0" w:color="auto"/>
+            </w:tcBorders>
+            <w:hideMark/>
+          </w:tcPr>
+          <w:p>
+            <w:pPr>
+              <w:pStyle w:val="a3"/>
+              <w:ind w:left="22"/>
+              <w:jc w:val="center"/>
+            </w:pPr>
+            <w:r>
+              <w:t>100</w:t>
+            </w:r>
+          </w:p>
+        </w:tc>
+      </w:tr>
+    </w:tbl>
     <w:p>
       <w:pPr>
         <w:pStyle w:val="a3"/>
@@ -118,22 +512,274 @@
         <w:t>Преимущества организационно-правовой формы</w:t>
       </w:r>
     </w:p>
-    <w:p>
-      <w:pPr>
-        <w:pStyle w:val="a3"/>
-        <w:spacing w:after="0"/>
-        <w:ind w:left="0" w:firstLine="709"/>
-        <w:rPr>
-          <w:lang w:val="ru-BY"/>
-        </w:rPr>
-      </w:pPr>
-      <w:r>
-        <w:rPr>
-          <w:lang w:val="ru-BY"/>
-        </w:rPr>
-        <w:t>Xd</w:t>
-      </w:r>
-    </w:p>
+    <w:tbl>
+      <w:tblPr>
+        <w:tblStyle w:val="a4"/>
+        <w:tblW w:w="9965" w:type="dxa"/>
+        <w:tblLook w:val="04A0" w:firstRow="1" w:lastRow="0" w:firstColumn="1" w:lastColumn="0" w:noHBand="0" w:noVBand="1"/>
+      </w:tblPr>
+      <w:tblGrid>
+        <w:gridCol w:w="3423"/>
+        <w:gridCol w:w="6542"/>
+      </w:tblGrid>
+      <w:tr>
+        <w:trPr>
+          <w:trHeight w:val="589"/>
+        </w:trPr>
+        <w:tc>
+          <w:tcPr>
+            <w:tcW w:w="3423" w:type="dxa"/>
+            <w:tcBorders>
+              <w:top w:val="single" w:sz="4" w:space="0" w:color="auto"/>
+              <w:left w:val="single" w:sz="4" w:space="0" w:color="auto"/>
+              <w:bottom w:val="single" w:sz="4" w:space="0" w:color="auto"/>
+              <w:right w:val="single" w:sz="4" w:space="0" w:color="auto"/>
+            </w:tcBorders>
+            <w:hideMark/>
+          </w:tcPr>
+          <w:p>
+            <w:pPr>
+              <w:pStyle w:val="a3"/>
+              <w:ind w:left="22"/>
+              <w:jc w:val="center"/>
+            </w:pPr>
+            <w:r>
+              <w:t>Форма ю/л</w:t>
+            </w:r>
+          </w:p>
+        </w:tc>
+        <w:tc>
+          <w:tcPr>
+            <w:tcW w:w="6542" w:type="dxa"/>
+            <w:tcBorders>
+              <w:top w:val="single" w:sz="4" w:space="0" w:color="auto"/>
+              <w:left w:val="single" w:sz="4" w:space="0" w:color="auto"/>
+              <w:bottom w:val="single" w:sz="4" w:space="0" w:color="auto"/>
+              <w:right w:val="single" w:sz="4" w:space="0" w:color="auto"/>
+            </w:tcBorders>
+            <w:hideMark/>
+          </w:tcPr>
+          <w:p>
+            <w:pPr>
+              <w:pStyle w:val="a3"/>
+              <w:ind w:left="22"/>
+              <w:jc w:val="center"/>
+            </w:pPr>
+            <w:r>
+              <w:t>Преимущества формы (адреса) ю/л для выбранного вида экономической деятельности</w:t>
+            </w:r>
+          </w:p>
+        </w:tc>
+      </w:tr>
+      <w:tr>
+        <w:trPr>
+          <w:trHeight w:val="315"/>
+        </w:trPr>
+        <w:tc>
+          <w:tcPr>
+            <w:tcW w:w="3423" w:type="dxa"/>
+            <w:vMerge w:val="restart"/>
+            <w:tcBorders>
+              <w:top w:val="single" w:sz="4" w:space="0" w:color="auto"/>
+              <w:left w:val="single" w:sz="4" w:space="0" w:color="auto"/>
+              <w:bottom w:val="single" w:sz="4" w:space="0" w:color="auto"/>
+              <w:right w:val="single" w:sz="4" w:space="0" w:color="auto"/>
+            </w:tcBorders>
+          </w:tcPr>
+          <w:p>
+            <w:pPr>
+              <w:pStyle w:val="a3"/>
+              <w:ind w:left="22"/>
+              <w:jc w:val="center"/>
+              <w:rPr>
+                <w:lang w:val="ru-BY"/>
+              </w:rPr>
+            </w:pPr>
+            <w:r>
+              <w:rPr>
+                <w:lang w:val="ru-BY"/>
+              </w:rPr>
+              <w:t>ООО</w:t>
+            </w:r>
+          </w:p>
+        </w:tc>
+        <w:tc>
+          <w:tcPr>
+            <w:tcW w:w="6542" w:type="dxa"/>
+            <w:tcBorders>
+              <w:top w:val="single" w:sz="4" w:space="0" w:color="auto"/>
+              <w:left w:val="single" w:sz="4" w:space="0" w:color="auto"/>
+              <w:bottom w:val="single" w:sz="4" w:space="0" w:color="auto"/>
+              <w:right w:val="single" w:sz="4" w:space="0" w:color="auto"/>
+            </w:tcBorders>
+            <w:hideMark/>
+          </w:tcPr>
+          <w:p>
+            <w:pPr>
+              <w:pStyle w:val="a3"/>
+              <w:numPr>
+                <w:ilvl w:val="0"/>
+                <w:numId w:val="2"/>
+              </w:numPr>
+              <w:ind w:left="5" w:hanging="5"/>
+              <w:rPr>
+                <w:lang w:val="ru-BY"/>
+              </w:rPr>
+            </w:pPr>
+          </w:p>
+        </w:tc>
+      </w:tr>
+      <w:tr>
+        <w:trPr>
+          <w:trHeight w:val="144"/>
+        </w:trPr>
+        <w:tc>
+          <w:tcPr>
+            <w:tcW w:w="3423" w:type="dxa"/>
+            <w:vMerge/>
+            <w:tcBorders>
+              <w:top w:val="single" w:sz="4" w:space="0" w:color="auto"/>
+              <w:left w:val="single" w:sz="4" w:space="0" w:color="auto"/>
+              <w:bottom w:val="single" w:sz="4" w:space="0" w:color="auto"/>
+              <w:right w:val="single" w:sz="4" w:space="0" w:color="auto"/>
+            </w:tcBorders>
+            <w:vAlign w:val="center"/>
+            <w:hideMark/>
+          </w:tcPr>
+          <w:p>
+            <w:pPr>
+              <w:pStyle w:val="a3"/>
+              <w:ind w:left="22"/>
+              <w:jc w:val="center"/>
+            </w:pPr>
+          </w:p>
+        </w:tc>
+        <w:tc>
+          <w:tcPr>
+            <w:tcW w:w="6542" w:type="dxa"/>
+            <w:tcBorders>
+              <w:top w:val="single" w:sz="4" w:space="0" w:color="auto"/>
+              <w:left w:val="single" w:sz="4" w:space="0" w:color="auto"/>
+              <w:bottom w:val="single" w:sz="4" w:space="0" w:color="auto"/>
+              <w:right w:val="single" w:sz="4" w:space="0" w:color="auto"/>
+            </w:tcBorders>
+            <w:hideMark/>
+          </w:tcPr>
+          <w:p>
+            <w:pPr>
+              <w:pStyle w:val="a3"/>
+              <w:numPr>
+                <w:ilvl w:val="0"/>
+                <w:numId w:val="2"/>
+              </w:numPr>
+              <w:rPr>
+                <w:lang w:val="ru-BY"/>
+              </w:rPr>
+            </w:pPr>
+          </w:p>
+        </w:tc>
+      </w:tr>
+      <w:tr>
+        <w:trPr>
+          <w:trHeight w:val="144"/>
+        </w:trPr>
+        <w:tc>
+          <w:tcPr>
+            <w:tcW w:w="3423" w:type="dxa"/>
+            <w:vMerge/>
+            <w:tcBorders>
+              <w:top w:val="single" w:sz="4" w:space="0" w:color="auto"/>
+              <w:left w:val="single" w:sz="4" w:space="0" w:color="auto"/>
+              <w:bottom w:val="single" w:sz="4" w:space="0" w:color="auto"/>
+              <w:right w:val="single" w:sz="4" w:space="0" w:color="auto"/>
+            </w:tcBorders>
+            <w:vAlign w:val="center"/>
+            <w:hideMark/>
+          </w:tcPr>
+          <w:p>
+            <w:pPr>
+              <w:pStyle w:val="a3"/>
+              <w:ind w:left="22"/>
+              <w:jc w:val="center"/>
+            </w:pPr>
+          </w:p>
+        </w:tc>
+        <w:tc>
+          <w:tcPr>
+            <w:tcW w:w="6542" w:type="dxa"/>
+            <w:tcBorders>
+              <w:top w:val="single" w:sz="4" w:space="0" w:color="auto"/>
+              <w:left w:val="single" w:sz="4" w:space="0" w:color="auto"/>
+              <w:bottom w:val="single" w:sz="4" w:space="0" w:color="auto"/>
+              <w:right w:val="single" w:sz="4" w:space="0" w:color="auto"/>
+            </w:tcBorders>
+            <w:hideMark/>
+          </w:tcPr>
+          <w:p>
+            <w:pPr>
+              <w:pStyle w:val="a3"/>
+              <w:numPr>
+                <w:ilvl w:val="0"/>
+                <w:numId w:val="2"/>
+              </w:numPr>
+              <w:rPr>
+                <w:lang w:val="ru-BY"/>
+              </w:rPr>
+            </w:pPr>
+          </w:p>
+        </w:tc>
+      </w:tr>
+      <w:tr>
+        <w:trPr>
+          <w:trHeight w:val="343"/>
+        </w:trPr>
+        <w:tc>
+          <w:tcPr>
+            <w:tcW w:w="3423" w:type="dxa"/>
+            <w:tcBorders>
+              <w:top w:val="single" w:sz="4" w:space="0" w:color="auto"/>
+              <w:left w:val="single" w:sz="4" w:space="0" w:color="auto"/>
+              <w:bottom w:val="single" w:sz="4" w:space="0" w:color="auto"/>
+              <w:right w:val="single" w:sz="4" w:space="0" w:color="auto"/>
+            </w:tcBorders>
+            <w:hideMark/>
+          </w:tcPr>
+          <w:p>
+            <w:pPr>
+              <w:pStyle w:val="a3"/>
+              <w:ind w:left="22"/>
+              <w:jc w:val="center"/>
+            </w:pPr>
+            <w:r>
+              <w:t>Адрес регистрации</w:t>
+            </w:r>
+          </w:p>
+        </w:tc>
+        <w:tc>
+          <w:tcPr>
+            <w:tcW w:w="6542" w:type="dxa"/>
+            <w:tcBorders>
+              <w:top w:val="single" w:sz="4" w:space="0" w:color="auto"/>
+              <w:left w:val="single" w:sz="4" w:space="0" w:color="auto"/>
+              <w:bottom w:val="single" w:sz="4" w:space="0" w:color="auto"/>
+              <w:right w:val="single" w:sz="4" w:space="0" w:color="auto"/>
+            </w:tcBorders>
+          </w:tcPr>
+          <w:p>
+            <w:pPr>
+              <w:pStyle w:val="a3"/>
+              <w:ind w:left="22"/>
+            </w:pPr>
+            <w:r>
+              <w:rPr>
+                <w:lang w:val="ru-BY"/>
+              </w:rPr>
+              <w:t>г. Смолевичи, ул. Социалистическая, д. 54</w:t>
+            </w:r>
+          </w:p>
+        </w:tc>
+      </w:tr>
+    </w:tbl>
     <w:p>
       <w:pPr>
         <w:pStyle w:val="a3"/>
@@ -165,7 +811,7 @@
         <w:spacing w:after="0"/>
         <w:ind w:left="0" w:firstLine="709"/>
         <w:rPr>
-          <w:lang w:val="ru-BY"/>
+          <w:lang w:val="en-US"/>
         </w:rPr>
       </w:pPr>
       <w:r>
@@ -227,12 +873,14 @@
           <w:lang w:val="ru-BY"/>
         </w:rPr>
       </w:pPr>
+      <w:proofErr w:type="spellStart"/>
       <w:r>
         <w:rPr>
           <w:lang w:val="ru-BY"/>
         </w:rPr>
         <w:t>Xd</w:t>
       </w:r>
+      <w:proofErr w:type="spellEnd"/>
     </w:p>
     <w:p>
       <w:pPr>
@@ -268,12 +916,14 @@
           <w:lang w:val="ru-BY"/>
         </w:rPr>
       </w:pPr>
+      <w:proofErr w:type="spellStart"/>
       <w:r>
         <w:rPr>
           <w:lang w:val="ru-BY"/>
         </w:rPr>
         <w:t>Xd</w:t>
       </w:r>
+      <w:proofErr w:type="spellEnd"/>
     </w:p>
     <w:p>
       <w:pPr>
@@ -304,7 +954,7 @@
       <w:pPr>
         <w:pStyle w:val="a3"/>
         <w:spacing w:after="0"/>
-        <w:ind w:left="0" w:firstLine="709"/>
+        <w:ind w:left="0"/>
         <w:rPr>
           <w:lang w:val="ru-BY"/>
         </w:rPr>
@@ -313,14 +963,1636 @@
         <w:rPr>
           <w:lang w:val="ru-BY"/>
         </w:rPr>
-        <w:t>Xd</w:t>
+        <w:t>Согласование наименований ЮЛ</w:t>
       </w:r>
     </w:p>
+    <w:tbl>
+      <w:tblPr>
+        <w:tblStyle w:val="a4"/>
+        <w:tblW w:w="0" w:type="auto"/>
+        <w:tblLook w:val="04A0" w:firstRow="1" w:lastRow="0" w:firstColumn="1" w:lastColumn="0" w:noHBand="0" w:noVBand="1"/>
+      </w:tblPr>
+      <w:tblGrid>
+        <w:gridCol w:w="2369"/>
+        <w:gridCol w:w="799"/>
+        <w:gridCol w:w="799"/>
+        <w:gridCol w:w="799"/>
+        <w:gridCol w:w="1715"/>
+        <w:gridCol w:w="1715"/>
+        <w:gridCol w:w="1715"/>
+      </w:tblGrid>
+      <w:tr>
+        <w:trPr>
+          <w:trHeight w:val="350"/>
+        </w:trPr>
+        <w:tc>
+          <w:tcPr>
+            <w:tcW w:w="0" w:type="auto"/>
+            <w:tcBorders>
+              <w:top w:val="single" w:sz="4" w:space="0" w:color="auto"/>
+              <w:left w:val="single" w:sz="4" w:space="0" w:color="auto"/>
+              <w:bottom w:val="single" w:sz="4" w:space="0" w:color="auto"/>
+              <w:right w:val="single" w:sz="4" w:space="0" w:color="auto"/>
+            </w:tcBorders>
+          </w:tcPr>
+          <w:p>
+            <w:pPr>
+              <w:pStyle w:val="a3"/>
+              <w:ind w:left="22"/>
+              <w:jc w:val="center"/>
+            </w:pPr>
+          </w:p>
+        </w:tc>
+        <w:tc>
+          <w:tcPr>
+            <w:tcW w:w="0" w:type="auto"/>
+            <w:tcBorders>
+              <w:top w:val="single" w:sz="4" w:space="0" w:color="auto"/>
+              <w:left w:val="single" w:sz="4" w:space="0" w:color="auto"/>
+              <w:bottom w:val="single" w:sz="4" w:space="0" w:color="auto"/>
+              <w:right w:val="single" w:sz="4" w:space="0" w:color="auto"/>
+            </w:tcBorders>
+          </w:tcPr>
+          <w:p>
+            <w:pPr>
+              <w:pStyle w:val="a3"/>
+              <w:ind w:left="22"/>
+              <w:jc w:val="center"/>
+              <w:rPr>
+                <w:lang w:val="ru-BY"/>
+              </w:rPr>
+            </w:pPr>
+            <w:r>
+              <w:rPr>
+                <w:lang w:val="ru-BY"/>
+              </w:rPr>
+              <w:t>2021</w:t>
+            </w:r>
+          </w:p>
+        </w:tc>
+        <w:tc>
+          <w:tcPr>
+            <w:tcW w:w="0" w:type="auto"/>
+            <w:tcBorders>
+              <w:top w:val="single" w:sz="4" w:space="0" w:color="auto"/>
+              <w:left w:val="single" w:sz="4" w:space="0" w:color="auto"/>
+              <w:bottom w:val="single" w:sz="4" w:space="0" w:color="auto"/>
+              <w:right w:val="single" w:sz="4" w:space="0" w:color="auto"/>
+            </w:tcBorders>
+          </w:tcPr>
+          <w:p>
+            <w:pPr>
+              <w:pStyle w:val="a3"/>
+              <w:ind w:left="22"/>
+              <w:jc w:val="center"/>
+              <w:rPr>
+                <w:lang w:val="ru-BY"/>
+              </w:rPr>
+            </w:pPr>
+            <w:r>
+              <w:rPr>
+                <w:lang w:val="ru-BY"/>
+              </w:rPr>
+              <w:t>2022</w:t>
+            </w:r>
+          </w:p>
+        </w:tc>
+        <w:tc>
+          <w:tcPr>
+            <w:tcW w:w="0" w:type="auto"/>
+            <w:tcBorders>
+              <w:top w:val="single" w:sz="4" w:space="0" w:color="auto"/>
+              <w:left w:val="single" w:sz="4" w:space="0" w:color="auto"/>
+              <w:bottom w:val="single" w:sz="4" w:space="0" w:color="auto"/>
+              <w:right w:val="single" w:sz="4" w:space="0" w:color="auto"/>
+            </w:tcBorders>
+          </w:tcPr>
+          <w:p>
+            <w:pPr>
+              <w:pStyle w:val="a3"/>
+              <w:ind w:left="22"/>
+              <w:jc w:val="center"/>
+              <w:rPr>
+                <w:lang w:val="ru-BY"/>
+              </w:rPr>
+            </w:pPr>
+            <w:r>
+              <w:rPr>
+                <w:lang w:val="ru-BY"/>
+              </w:rPr>
+              <w:t>2023</w:t>
+            </w:r>
+          </w:p>
+        </w:tc>
+        <w:tc>
+          <w:tcPr>
+            <w:tcW w:w="0" w:type="auto"/>
+            <w:tcBorders>
+              <w:top w:val="single" w:sz="4" w:space="0" w:color="auto"/>
+              <w:left w:val="single" w:sz="4" w:space="0" w:color="auto"/>
+              <w:bottom w:val="single" w:sz="4" w:space="0" w:color="auto"/>
+              <w:right w:val="single" w:sz="4" w:space="0" w:color="auto"/>
+            </w:tcBorders>
+          </w:tcPr>
+          <w:p>
+            <w:pPr>
+              <w:pStyle w:val="a3"/>
+              <w:ind w:left="22"/>
+              <w:jc w:val="center"/>
+              <w:rPr>
+                <w:lang w:val="en-US"/>
+              </w:rPr>
+            </w:pPr>
+            <w:r>
+              <w:rPr>
+                <w:lang w:val="ru-BY"/>
+              </w:rPr>
+              <w:t>2022</w:t>
+            </w:r>
+            <w:r>
+              <w:rPr>
+                <w:lang w:val="en-US"/>
+              </w:rPr>
+              <w:t>/2021, %</w:t>
+            </w:r>
+          </w:p>
+        </w:tc>
+        <w:tc>
+          <w:tcPr>
+            <w:tcW w:w="0" w:type="auto"/>
+            <w:tcBorders>
+              <w:top w:val="single" w:sz="4" w:space="0" w:color="auto"/>
+              <w:left w:val="single" w:sz="4" w:space="0" w:color="auto"/>
+              <w:bottom w:val="single" w:sz="4" w:space="0" w:color="auto"/>
+              <w:right w:val="single" w:sz="4" w:space="0" w:color="auto"/>
+            </w:tcBorders>
+          </w:tcPr>
+          <w:p>
+            <w:pPr>
+              <w:pStyle w:val="a3"/>
+              <w:ind w:left="22"/>
+              <w:jc w:val="center"/>
+              <w:rPr>
+                <w:lang w:val="ru-BY"/>
+              </w:rPr>
+            </w:pPr>
+            <w:r>
+              <w:rPr>
+                <w:lang w:val="ru-BY"/>
+              </w:rPr>
+              <w:t>2023/2022, %</w:t>
+            </w:r>
+          </w:p>
+        </w:tc>
+        <w:tc>
+          <w:tcPr>
+            <w:tcW w:w="0" w:type="auto"/>
+            <w:tcBorders>
+              <w:top w:val="single" w:sz="4" w:space="0" w:color="auto"/>
+              <w:left w:val="single" w:sz="4" w:space="0" w:color="auto"/>
+              <w:bottom w:val="single" w:sz="4" w:space="0" w:color="auto"/>
+              <w:right w:val="single" w:sz="4" w:space="0" w:color="auto"/>
+            </w:tcBorders>
+          </w:tcPr>
+          <w:p>
+            <w:pPr>
+              <w:pStyle w:val="a3"/>
+              <w:ind w:left="22"/>
+              <w:jc w:val="center"/>
+              <w:rPr>
+                <w:lang w:val="ru-BY"/>
+              </w:rPr>
+            </w:pPr>
+            <w:r>
+              <w:rPr>
+                <w:lang w:val="ru-BY"/>
+              </w:rPr>
+              <w:t>2023/2015, %</w:t>
+            </w:r>
+          </w:p>
+        </w:tc>
+      </w:tr>
+      <w:tr>
+        <w:trPr>
+          <w:trHeight w:val="350"/>
+        </w:trPr>
+        <w:tc>
+          <w:tcPr>
+            <w:tcW w:w="0" w:type="auto"/>
+            <w:tcBorders>
+              <w:top w:val="single" w:sz="4" w:space="0" w:color="auto"/>
+              <w:left w:val="single" w:sz="4" w:space="0" w:color="auto"/>
+              <w:bottom w:val="single" w:sz="4" w:space="0" w:color="auto"/>
+              <w:right w:val="single" w:sz="4" w:space="0" w:color="auto"/>
+            </w:tcBorders>
+          </w:tcPr>
+          <w:p>
+            <w:pPr>
+              <w:pStyle w:val="a3"/>
+              <w:ind w:left="22"/>
+              <w:rPr>
+                <w:lang w:val="ru-BY"/>
+              </w:rPr>
+            </w:pPr>
+            <w:r>
+              <w:rPr>
+                <w:lang w:val="ru-BY"/>
+              </w:rPr>
+              <w:t>В бумажном виде</w:t>
+            </w:r>
+          </w:p>
+        </w:tc>
+        <w:tc>
+          <w:tcPr>
+            <w:tcW w:w="0" w:type="auto"/>
+            <w:tcBorders>
+              <w:top w:val="single" w:sz="4" w:space="0" w:color="auto"/>
+              <w:left w:val="single" w:sz="4" w:space="0" w:color="auto"/>
+              <w:bottom w:val="single" w:sz="4" w:space="0" w:color="auto"/>
+              <w:right w:val="single" w:sz="4" w:space="0" w:color="auto"/>
+            </w:tcBorders>
+          </w:tcPr>
+          <w:p>
+            <w:pPr>
+              <w:pStyle w:val="a3"/>
+              <w:ind w:left="22"/>
+              <w:jc w:val="center"/>
+              <w:rPr>
+                <w:lang w:val="ru-BY"/>
+              </w:rPr>
+            </w:pPr>
+          </w:p>
+        </w:tc>
+        <w:tc>
+          <w:tcPr>
+            <w:tcW w:w="0" w:type="auto"/>
+            <w:tcBorders>
+              <w:top w:val="single" w:sz="4" w:space="0" w:color="auto"/>
+              <w:left w:val="single" w:sz="4" w:space="0" w:color="auto"/>
+              <w:bottom w:val="single" w:sz="4" w:space="0" w:color="auto"/>
+              <w:right w:val="single" w:sz="4" w:space="0" w:color="auto"/>
+            </w:tcBorders>
+          </w:tcPr>
+          <w:p>
+            <w:pPr>
+              <w:pStyle w:val="a3"/>
+              <w:ind w:left="22"/>
+              <w:jc w:val="center"/>
+              <w:rPr>
+                <w:lang w:val="ru-BY"/>
+              </w:rPr>
+            </w:pPr>
+          </w:p>
+        </w:tc>
+        <w:tc>
+          <w:tcPr>
+            <w:tcW w:w="0" w:type="auto"/>
+            <w:tcBorders>
+              <w:top w:val="single" w:sz="4" w:space="0" w:color="auto"/>
+              <w:left w:val="single" w:sz="4" w:space="0" w:color="auto"/>
+              <w:bottom w:val="single" w:sz="4" w:space="0" w:color="auto"/>
+              <w:right w:val="single" w:sz="4" w:space="0" w:color="auto"/>
+            </w:tcBorders>
+          </w:tcPr>
+          <w:p>
+            <w:pPr>
+              <w:pStyle w:val="a3"/>
+              <w:ind w:left="22"/>
+              <w:jc w:val="center"/>
+              <w:rPr>
+                <w:lang w:val="ru-BY"/>
+              </w:rPr>
+            </w:pPr>
+          </w:p>
+        </w:tc>
+        <w:tc>
+          <w:tcPr>
+            <w:tcW w:w="0" w:type="auto"/>
+            <w:tcBorders>
+              <w:top w:val="single" w:sz="4" w:space="0" w:color="auto"/>
+              <w:left w:val="single" w:sz="4" w:space="0" w:color="auto"/>
+              <w:bottom w:val="single" w:sz="4" w:space="0" w:color="auto"/>
+              <w:right w:val="single" w:sz="4" w:space="0" w:color="auto"/>
+            </w:tcBorders>
+          </w:tcPr>
+          <w:p>
+            <w:pPr>
+              <w:pStyle w:val="a3"/>
+              <w:ind w:left="22"/>
+              <w:jc w:val="center"/>
+              <w:rPr>
+                <w:lang w:val="ru-BY"/>
+              </w:rPr>
+            </w:pPr>
+          </w:p>
+        </w:tc>
+        <w:tc>
+          <w:tcPr>
+            <w:tcW w:w="0" w:type="auto"/>
+            <w:tcBorders>
+              <w:top w:val="single" w:sz="4" w:space="0" w:color="auto"/>
+              <w:left w:val="single" w:sz="4" w:space="0" w:color="auto"/>
+              <w:bottom w:val="single" w:sz="4" w:space="0" w:color="auto"/>
+              <w:right w:val="single" w:sz="4" w:space="0" w:color="auto"/>
+            </w:tcBorders>
+          </w:tcPr>
+          <w:p>
+            <w:pPr>
+              <w:pStyle w:val="a3"/>
+              <w:ind w:left="22"/>
+              <w:jc w:val="center"/>
+              <w:rPr>
+                <w:lang w:val="ru-BY"/>
+              </w:rPr>
+            </w:pPr>
+          </w:p>
+        </w:tc>
+        <w:tc>
+          <w:tcPr>
+            <w:tcW w:w="0" w:type="auto"/>
+            <w:tcBorders>
+              <w:top w:val="single" w:sz="4" w:space="0" w:color="auto"/>
+              <w:left w:val="single" w:sz="4" w:space="0" w:color="auto"/>
+              <w:bottom w:val="single" w:sz="4" w:space="0" w:color="auto"/>
+              <w:right w:val="single" w:sz="4" w:space="0" w:color="auto"/>
+            </w:tcBorders>
+          </w:tcPr>
+          <w:p>
+            <w:pPr>
+              <w:pStyle w:val="a3"/>
+              <w:ind w:left="22"/>
+              <w:jc w:val="center"/>
+              <w:rPr>
+                <w:lang w:val="ru-BY"/>
+              </w:rPr>
+            </w:pPr>
+          </w:p>
+        </w:tc>
+      </w:tr>
+      <w:tr>
+        <w:trPr>
+          <w:trHeight w:val="350"/>
+        </w:trPr>
+        <w:tc>
+          <w:tcPr>
+            <w:tcW w:w="0" w:type="auto"/>
+            <w:tcBorders>
+              <w:top w:val="single" w:sz="4" w:space="0" w:color="auto"/>
+              <w:left w:val="single" w:sz="4" w:space="0" w:color="auto"/>
+              <w:bottom w:val="single" w:sz="4" w:space="0" w:color="auto"/>
+              <w:right w:val="single" w:sz="4" w:space="0" w:color="auto"/>
+            </w:tcBorders>
+          </w:tcPr>
+          <w:p>
+            <w:pPr>
+              <w:pStyle w:val="a3"/>
+              <w:ind w:left="22"/>
+              <w:rPr>
+                <w:lang w:val="en-US"/>
+              </w:rPr>
+            </w:pPr>
+            <w:r>
+              <w:rPr>
+                <w:lang w:val="en-US"/>
+              </w:rPr>
+              <w:t xml:space="preserve">В </w:t>
+            </w:r>
+            <w:proofErr w:type="spellStart"/>
+            <w:r>
+              <w:rPr>
+                <w:lang w:val="en-US"/>
+              </w:rPr>
+              <w:t>электронном</w:t>
+            </w:r>
+            <w:proofErr w:type="spellEnd"/>
+            <w:r>
+              <w:rPr>
+                <w:lang w:val="en-US"/>
+              </w:rPr>
+              <w:t xml:space="preserve"> </w:t>
+            </w:r>
+            <w:proofErr w:type="spellStart"/>
+            <w:r>
+              <w:rPr>
+                <w:lang w:val="en-US"/>
+              </w:rPr>
+              <w:t>виде</w:t>
+            </w:r>
+            <w:proofErr w:type="spellEnd"/>
+          </w:p>
+        </w:tc>
+        <w:tc>
+          <w:tcPr>
+            <w:tcW w:w="0" w:type="auto"/>
+            <w:tcBorders>
+              <w:top w:val="single" w:sz="4" w:space="0" w:color="auto"/>
+              <w:left w:val="single" w:sz="4" w:space="0" w:color="auto"/>
+              <w:bottom w:val="single" w:sz="4" w:space="0" w:color="auto"/>
+              <w:right w:val="single" w:sz="4" w:space="0" w:color="auto"/>
+            </w:tcBorders>
+          </w:tcPr>
+          <w:p>
+            <w:pPr>
+              <w:pStyle w:val="a3"/>
+              <w:ind w:left="22"/>
+              <w:jc w:val="center"/>
+              <w:rPr>
+                <w:lang w:val="ru-BY"/>
+              </w:rPr>
+            </w:pPr>
+          </w:p>
+        </w:tc>
+        <w:tc>
+          <w:tcPr>
+            <w:tcW w:w="0" w:type="auto"/>
+            <w:tcBorders>
+              <w:top w:val="single" w:sz="4" w:space="0" w:color="auto"/>
+              <w:left w:val="single" w:sz="4" w:space="0" w:color="auto"/>
+              <w:bottom w:val="single" w:sz="4" w:space="0" w:color="auto"/>
+              <w:right w:val="single" w:sz="4" w:space="0" w:color="auto"/>
+            </w:tcBorders>
+          </w:tcPr>
+          <w:p>
+            <w:pPr>
+              <w:pStyle w:val="a3"/>
+              <w:ind w:left="22"/>
+              <w:jc w:val="center"/>
+              <w:rPr>
+                <w:lang w:val="ru-BY"/>
+              </w:rPr>
+            </w:pPr>
+          </w:p>
+        </w:tc>
+        <w:tc>
+          <w:tcPr>
+            <w:tcW w:w="0" w:type="auto"/>
+            <w:tcBorders>
+              <w:top w:val="single" w:sz="4" w:space="0" w:color="auto"/>
+              <w:left w:val="single" w:sz="4" w:space="0" w:color="auto"/>
+              <w:bottom w:val="single" w:sz="4" w:space="0" w:color="auto"/>
+              <w:right w:val="single" w:sz="4" w:space="0" w:color="auto"/>
+            </w:tcBorders>
+          </w:tcPr>
+          <w:p>
+            <w:pPr>
+              <w:pStyle w:val="a3"/>
+              <w:ind w:left="22"/>
+              <w:jc w:val="center"/>
+              <w:rPr>
+                <w:lang w:val="ru-BY"/>
+              </w:rPr>
+            </w:pPr>
+          </w:p>
+        </w:tc>
+        <w:tc>
+          <w:tcPr>
+            <w:tcW w:w="0" w:type="auto"/>
+            <w:tcBorders>
+              <w:top w:val="single" w:sz="4" w:space="0" w:color="auto"/>
+              <w:left w:val="single" w:sz="4" w:space="0" w:color="auto"/>
+              <w:bottom w:val="single" w:sz="4" w:space="0" w:color="auto"/>
+              <w:right w:val="single" w:sz="4" w:space="0" w:color="auto"/>
+            </w:tcBorders>
+          </w:tcPr>
+          <w:p>
+            <w:pPr>
+              <w:pStyle w:val="a3"/>
+              <w:ind w:left="22"/>
+              <w:jc w:val="center"/>
+              <w:rPr>
+                <w:lang w:val="ru-BY"/>
+              </w:rPr>
+            </w:pPr>
+          </w:p>
+        </w:tc>
+        <w:tc>
+          <w:tcPr>
+            <w:tcW w:w="0" w:type="auto"/>
+            <w:tcBorders>
+              <w:top w:val="single" w:sz="4" w:space="0" w:color="auto"/>
+              <w:left w:val="single" w:sz="4" w:space="0" w:color="auto"/>
+              <w:bottom w:val="single" w:sz="4" w:space="0" w:color="auto"/>
+              <w:right w:val="single" w:sz="4" w:space="0" w:color="auto"/>
+            </w:tcBorders>
+          </w:tcPr>
+          <w:p>
+            <w:pPr>
+              <w:pStyle w:val="a3"/>
+              <w:ind w:left="22"/>
+              <w:jc w:val="center"/>
+              <w:rPr>
+                <w:lang w:val="ru-BY"/>
+              </w:rPr>
+            </w:pPr>
+          </w:p>
+        </w:tc>
+        <w:tc>
+          <w:tcPr>
+            <w:tcW w:w="0" w:type="auto"/>
+            <w:tcBorders>
+              <w:top w:val="single" w:sz="4" w:space="0" w:color="auto"/>
+              <w:left w:val="single" w:sz="4" w:space="0" w:color="auto"/>
+              <w:bottom w:val="single" w:sz="4" w:space="0" w:color="auto"/>
+              <w:right w:val="single" w:sz="4" w:space="0" w:color="auto"/>
+            </w:tcBorders>
+          </w:tcPr>
+          <w:p>
+            <w:pPr>
+              <w:pStyle w:val="a3"/>
+              <w:ind w:left="22"/>
+              <w:jc w:val="center"/>
+              <w:rPr>
+                <w:lang w:val="ru-BY"/>
+              </w:rPr>
+            </w:pPr>
+          </w:p>
+        </w:tc>
+      </w:tr>
+    </w:tbl>
     <w:p>
       <w:pPr>
         <w:pStyle w:val="a3"/>
+        <w:spacing w:before="240" w:after="0"/>
+        <w:ind w:left="0"/>
+        <w:contextualSpacing w:val="0"/>
+        <w:rPr>
+          <w:lang w:val="ru-BY"/>
+        </w:rPr>
+      </w:pPr>
+      <w:r>
+        <w:rPr>
+          <w:lang w:val="ru-BY"/>
+        </w:rPr>
+        <w:lastRenderedPageBreak/>
+        <w:t>Электронная регистрация и ликвидация субъектов хозяйствования</w:t>
+      </w:r>
+    </w:p>
+    <w:tbl>
+      <w:tblPr>
+        <w:tblStyle w:val="a4"/>
+        <w:tblW w:w="0" w:type="auto"/>
+        <w:tblLook w:val="04A0" w:firstRow="1" w:lastRow="0" w:firstColumn="1" w:lastColumn="0" w:noHBand="0" w:noVBand="1"/>
+      </w:tblPr>
+      <w:tblGrid>
+        <w:gridCol w:w="3110"/>
+        <w:gridCol w:w="1024"/>
+        <w:gridCol w:w="1024"/>
+        <w:gridCol w:w="1025"/>
+        <w:gridCol w:w="1864"/>
+        <w:gridCol w:w="1864"/>
+      </w:tblGrid>
+      <w:tr>
+        <w:trPr>
+          <w:trHeight w:val="350"/>
+        </w:trPr>
+        <w:tc>
+          <w:tcPr>
+            <w:tcW w:w="3110" w:type="dxa"/>
+            <w:tcBorders>
+              <w:top w:val="single" w:sz="4" w:space="0" w:color="auto"/>
+              <w:left w:val="single" w:sz="4" w:space="0" w:color="auto"/>
+              <w:bottom w:val="single" w:sz="4" w:space="0" w:color="auto"/>
+              <w:right w:val="single" w:sz="4" w:space="0" w:color="auto"/>
+            </w:tcBorders>
+          </w:tcPr>
+          <w:p>
+            <w:pPr>
+              <w:pStyle w:val="a3"/>
+              <w:ind w:left="22"/>
+              <w:jc w:val="center"/>
+            </w:pPr>
+          </w:p>
+        </w:tc>
+        <w:tc>
+          <w:tcPr>
+            <w:tcW w:w="1024" w:type="dxa"/>
+            <w:tcBorders>
+              <w:top w:val="single" w:sz="4" w:space="0" w:color="auto"/>
+              <w:left w:val="single" w:sz="4" w:space="0" w:color="auto"/>
+              <w:bottom w:val="single" w:sz="4" w:space="0" w:color="auto"/>
+              <w:right w:val="single" w:sz="4" w:space="0" w:color="auto"/>
+            </w:tcBorders>
+          </w:tcPr>
+          <w:p>
+            <w:pPr>
+              <w:pStyle w:val="a3"/>
+              <w:ind w:left="22"/>
+              <w:jc w:val="center"/>
+              <w:rPr>
+                <w:lang w:val="ru-BY"/>
+              </w:rPr>
+            </w:pPr>
+            <w:r>
+              <w:rPr>
+                <w:lang w:val="ru-BY"/>
+              </w:rPr>
+              <w:t>2021</w:t>
+            </w:r>
+          </w:p>
+        </w:tc>
+        <w:tc>
+          <w:tcPr>
+            <w:tcW w:w="1024" w:type="dxa"/>
+            <w:tcBorders>
+              <w:top w:val="single" w:sz="4" w:space="0" w:color="auto"/>
+              <w:left w:val="single" w:sz="4" w:space="0" w:color="auto"/>
+              <w:bottom w:val="single" w:sz="4" w:space="0" w:color="auto"/>
+              <w:right w:val="single" w:sz="4" w:space="0" w:color="auto"/>
+            </w:tcBorders>
+          </w:tcPr>
+          <w:p>
+            <w:pPr>
+              <w:pStyle w:val="a3"/>
+              <w:ind w:left="22"/>
+              <w:jc w:val="center"/>
+              <w:rPr>
+                <w:lang w:val="ru-BY"/>
+              </w:rPr>
+            </w:pPr>
+            <w:r>
+              <w:rPr>
+                <w:lang w:val="ru-BY"/>
+              </w:rPr>
+              <w:t>2022</w:t>
+            </w:r>
+          </w:p>
+        </w:tc>
+        <w:tc>
+          <w:tcPr>
+            <w:tcW w:w="1025" w:type="dxa"/>
+            <w:tcBorders>
+              <w:top w:val="single" w:sz="4" w:space="0" w:color="auto"/>
+              <w:left w:val="single" w:sz="4" w:space="0" w:color="auto"/>
+              <w:bottom w:val="single" w:sz="4" w:space="0" w:color="auto"/>
+              <w:right w:val="single" w:sz="4" w:space="0" w:color="auto"/>
+            </w:tcBorders>
+          </w:tcPr>
+          <w:p>
+            <w:pPr>
+              <w:pStyle w:val="a3"/>
+              <w:ind w:left="22"/>
+              <w:jc w:val="center"/>
+              <w:rPr>
+                <w:lang w:val="ru-BY"/>
+              </w:rPr>
+            </w:pPr>
+            <w:r>
+              <w:rPr>
+                <w:lang w:val="ru-BY"/>
+              </w:rPr>
+              <w:t>2023</w:t>
+            </w:r>
+          </w:p>
+        </w:tc>
+        <w:tc>
+          <w:tcPr>
+            <w:tcW w:w="1864" w:type="dxa"/>
+            <w:tcBorders>
+              <w:top w:val="single" w:sz="4" w:space="0" w:color="auto"/>
+              <w:left w:val="single" w:sz="4" w:space="0" w:color="auto"/>
+              <w:bottom w:val="single" w:sz="4" w:space="0" w:color="auto"/>
+              <w:right w:val="single" w:sz="4" w:space="0" w:color="auto"/>
+            </w:tcBorders>
+          </w:tcPr>
+          <w:p>
+            <w:pPr>
+              <w:pStyle w:val="a3"/>
+              <w:ind w:left="22"/>
+              <w:jc w:val="center"/>
+              <w:rPr>
+                <w:lang w:val="en-US"/>
+              </w:rPr>
+            </w:pPr>
+            <w:r>
+              <w:rPr>
+                <w:lang w:val="ru-BY"/>
+              </w:rPr>
+              <w:t>2022</w:t>
+            </w:r>
+            <w:r>
+              <w:rPr>
+                <w:lang w:val="en-US"/>
+              </w:rPr>
+              <w:t>/2021, %</w:t>
+            </w:r>
+          </w:p>
+        </w:tc>
+        <w:tc>
+          <w:tcPr>
+            <w:tcW w:w="1864" w:type="dxa"/>
+            <w:tcBorders>
+              <w:top w:val="single" w:sz="4" w:space="0" w:color="auto"/>
+              <w:left w:val="single" w:sz="4" w:space="0" w:color="auto"/>
+              <w:bottom w:val="single" w:sz="4" w:space="0" w:color="auto"/>
+              <w:right w:val="single" w:sz="4" w:space="0" w:color="auto"/>
+            </w:tcBorders>
+          </w:tcPr>
+          <w:p>
+            <w:pPr>
+              <w:jc w:val="center"/>
+              <w:rPr>
+                <w:lang w:val="ru-BY"/>
+              </w:rPr>
+            </w:pPr>
+            <w:r>
+              <w:rPr>
+                <w:lang w:val="ru-BY"/>
+              </w:rPr>
+              <w:t>2023/2022, %</w:t>
+            </w:r>
+          </w:p>
+        </w:tc>
+      </w:tr>
+      <w:tr>
+        <w:trPr>
+          <w:trHeight w:val="350"/>
+        </w:trPr>
+        <w:tc>
+          <w:tcPr>
+            <w:tcW w:w="3110" w:type="dxa"/>
+            <w:tcBorders>
+              <w:top w:val="single" w:sz="4" w:space="0" w:color="auto"/>
+              <w:left w:val="single" w:sz="4" w:space="0" w:color="auto"/>
+              <w:bottom w:val="single" w:sz="4" w:space="0" w:color="auto"/>
+              <w:right w:val="single" w:sz="4" w:space="0" w:color="auto"/>
+            </w:tcBorders>
+          </w:tcPr>
+          <w:p>
+            <w:pPr>
+              <w:pStyle w:val="a3"/>
+              <w:ind w:left="22"/>
+              <w:rPr>
+                <w:lang w:val="ru-BY"/>
+              </w:rPr>
+            </w:pPr>
+            <w:r>
+              <w:rPr>
+                <w:lang w:val="ru-BY"/>
+              </w:rPr>
+              <w:t>Регистрация ЮЛ, в т. ч. изменений</w:t>
+            </w:r>
+          </w:p>
+        </w:tc>
+        <w:tc>
+          <w:tcPr>
+            <w:tcW w:w="1024" w:type="dxa"/>
+            <w:tcBorders>
+              <w:top w:val="single" w:sz="4" w:space="0" w:color="auto"/>
+              <w:left w:val="single" w:sz="4" w:space="0" w:color="auto"/>
+              <w:bottom w:val="single" w:sz="4" w:space="0" w:color="auto"/>
+              <w:right w:val="single" w:sz="4" w:space="0" w:color="auto"/>
+            </w:tcBorders>
+          </w:tcPr>
+          <w:p>
+            <w:pPr>
+              <w:pStyle w:val="a3"/>
+              <w:ind w:left="22"/>
+              <w:jc w:val="center"/>
+              <w:rPr>
+                <w:lang w:val="ru-BY"/>
+              </w:rPr>
+            </w:pPr>
+          </w:p>
+        </w:tc>
+        <w:tc>
+          <w:tcPr>
+            <w:tcW w:w="1024" w:type="dxa"/>
+            <w:tcBorders>
+              <w:top w:val="single" w:sz="4" w:space="0" w:color="auto"/>
+              <w:left w:val="single" w:sz="4" w:space="0" w:color="auto"/>
+              <w:bottom w:val="single" w:sz="4" w:space="0" w:color="auto"/>
+              <w:right w:val="single" w:sz="4" w:space="0" w:color="auto"/>
+            </w:tcBorders>
+          </w:tcPr>
+          <w:p>
+            <w:pPr>
+              <w:pStyle w:val="a3"/>
+              <w:ind w:left="22"/>
+              <w:jc w:val="center"/>
+              <w:rPr>
+                <w:lang w:val="ru-BY"/>
+              </w:rPr>
+            </w:pPr>
+          </w:p>
+        </w:tc>
+        <w:tc>
+          <w:tcPr>
+            <w:tcW w:w="1025" w:type="dxa"/>
+            <w:tcBorders>
+              <w:top w:val="single" w:sz="4" w:space="0" w:color="auto"/>
+              <w:left w:val="single" w:sz="4" w:space="0" w:color="auto"/>
+              <w:bottom w:val="single" w:sz="4" w:space="0" w:color="auto"/>
+              <w:right w:val="single" w:sz="4" w:space="0" w:color="auto"/>
+            </w:tcBorders>
+          </w:tcPr>
+          <w:p>
+            <w:pPr>
+              <w:pStyle w:val="a3"/>
+              <w:ind w:left="22"/>
+              <w:jc w:val="center"/>
+              <w:rPr>
+                <w:lang w:val="ru-BY"/>
+              </w:rPr>
+            </w:pPr>
+          </w:p>
+        </w:tc>
+        <w:tc>
+          <w:tcPr>
+            <w:tcW w:w="1864" w:type="dxa"/>
+            <w:tcBorders>
+              <w:top w:val="single" w:sz="4" w:space="0" w:color="auto"/>
+              <w:left w:val="single" w:sz="4" w:space="0" w:color="auto"/>
+              <w:bottom w:val="single" w:sz="4" w:space="0" w:color="auto"/>
+              <w:right w:val="single" w:sz="4" w:space="0" w:color="auto"/>
+            </w:tcBorders>
+          </w:tcPr>
+          <w:p>
+            <w:pPr>
+              <w:pStyle w:val="a3"/>
+              <w:ind w:left="22"/>
+              <w:jc w:val="center"/>
+              <w:rPr>
+                <w:lang w:val="ru-BY"/>
+              </w:rPr>
+            </w:pPr>
+          </w:p>
+        </w:tc>
+        <w:tc>
+          <w:tcPr>
+            <w:tcW w:w="1864" w:type="dxa"/>
+            <w:tcBorders>
+              <w:top w:val="single" w:sz="4" w:space="0" w:color="auto"/>
+              <w:left w:val="single" w:sz="4" w:space="0" w:color="auto"/>
+              <w:bottom w:val="single" w:sz="4" w:space="0" w:color="auto"/>
+              <w:right w:val="single" w:sz="4" w:space="0" w:color="auto"/>
+            </w:tcBorders>
+          </w:tcPr>
+          <w:p>
+            <w:pPr>
+              <w:pStyle w:val="a3"/>
+              <w:ind w:left="22"/>
+              <w:jc w:val="center"/>
+              <w:rPr>
+                <w:lang w:val="ru-BY"/>
+              </w:rPr>
+            </w:pPr>
+          </w:p>
+        </w:tc>
+      </w:tr>
+      <w:tr>
+        <w:trPr>
+          <w:trHeight w:val="350"/>
+        </w:trPr>
+        <w:tc>
+          <w:tcPr>
+            <w:tcW w:w="3110" w:type="dxa"/>
+            <w:tcBorders>
+              <w:top w:val="single" w:sz="4" w:space="0" w:color="auto"/>
+              <w:left w:val="single" w:sz="4" w:space="0" w:color="auto"/>
+              <w:bottom w:val="single" w:sz="4" w:space="0" w:color="auto"/>
+              <w:right w:val="single" w:sz="4" w:space="0" w:color="auto"/>
+            </w:tcBorders>
+          </w:tcPr>
+          <w:p>
+            <w:pPr>
+              <w:pStyle w:val="a3"/>
+              <w:ind w:left="22"/>
+              <w:rPr>
+                <w:lang w:val="ru-BY"/>
+              </w:rPr>
+            </w:pPr>
+            <w:r>
+              <w:t>Регистрация ИП, в</w:t>
+            </w:r>
+            <w:r>
+              <w:rPr>
+                <w:lang w:val="en-US"/>
+              </w:rPr>
+              <w:t> </w:t>
+            </w:r>
+            <w:r>
+              <w:t>т.</w:t>
+            </w:r>
+            <w:r>
+              <w:rPr>
+                <w:lang w:val="ru-BY"/>
+              </w:rPr>
+              <w:t> ч. изменений</w:t>
+            </w:r>
+          </w:p>
+        </w:tc>
+        <w:tc>
+          <w:tcPr>
+            <w:tcW w:w="1024" w:type="dxa"/>
+            <w:tcBorders>
+              <w:top w:val="single" w:sz="4" w:space="0" w:color="auto"/>
+              <w:left w:val="single" w:sz="4" w:space="0" w:color="auto"/>
+              <w:bottom w:val="single" w:sz="4" w:space="0" w:color="auto"/>
+              <w:right w:val="single" w:sz="4" w:space="0" w:color="auto"/>
+            </w:tcBorders>
+          </w:tcPr>
+          <w:p>
+            <w:pPr>
+              <w:pStyle w:val="a3"/>
+              <w:ind w:left="22"/>
+              <w:jc w:val="center"/>
+              <w:rPr>
+                <w:lang w:val="ru-BY"/>
+              </w:rPr>
+            </w:pPr>
+          </w:p>
+        </w:tc>
+        <w:tc>
+          <w:tcPr>
+            <w:tcW w:w="1024" w:type="dxa"/>
+            <w:tcBorders>
+              <w:top w:val="single" w:sz="4" w:space="0" w:color="auto"/>
+              <w:left w:val="single" w:sz="4" w:space="0" w:color="auto"/>
+              <w:bottom w:val="single" w:sz="4" w:space="0" w:color="auto"/>
+              <w:right w:val="single" w:sz="4" w:space="0" w:color="auto"/>
+            </w:tcBorders>
+          </w:tcPr>
+          <w:p>
+            <w:pPr>
+              <w:pStyle w:val="a3"/>
+              <w:ind w:left="22"/>
+              <w:jc w:val="center"/>
+              <w:rPr>
+                <w:lang w:val="ru-BY"/>
+              </w:rPr>
+            </w:pPr>
+          </w:p>
+        </w:tc>
+        <w:tc>
+          <w:tcPr>
+            <w:tcW w:w="1025" w:type="dxa"/>
+            <w:tcBorders>
+              <w:top w:val="single" w:sz="4" w:space="0" w:color="auto"/>
+              <w:left w:val="single" w:sz="4" w:space="0" w:color="auto"/>
+              <w:bottom w:val="single" w:sz="4" w:space="0" w:color="auto"/>
+              <w:right w:val="single" w:sz="4" w:space="0" w:color="auto"/>
+            </w:tcBorders>
+          </w:tcPr>
+          <w:p>
+            <w:pPr>
+              <w:pStyle w:val="a3"/>
+              <w:ind w:left="22"/>
+              <w:jc w:val="center"/>
+              <w:rPr>
+                <w:lang w:val="ru-BY"/>
+              </w:rPr>
+            </w:pPr>
+          </w:p>
+        </w:tc>
+        <w:tc>
+          <w:tcPr>
+            <w:tcW w:w="1864" w:type="dxa"/>
+            <w:tcBorders>
+              <w:top w:val="single" w:sz="4" w:space="0" w:color="auto"/>
+              <w:left w:val="single" w:sz="4" w:space="0" w:color="auto"/>
+              <w:bottom w:val="single" w:sz="4" w:space="0" w:color="auto"/>
+              <w:right w:val="single" w:sz="4" w:space="0" w:color="auto"/>
+            </w:tcBorders>
+          </w:tcPr>
+          <w:p>
+            <w:pPr>
+              <w:pStyle w:val="a3"/>
+              <w:ind w:left="22"/>
+              <w:jc w:val="center"/>
+              <w:rPr>
+                <w:lang w:val="ru-BY"/>
+              </w:rPr>
+            </w:pPr>
+          </w:p>
+        </w:tc>
+        <w:tc>
+          <w:tcPr>
+            <w:tcW w:w="1864" w:type="dxa"/>
+            <w:tcBorders>
+              <w:top w:val="single" w:sz="4" w:space="0" w:color="auto"/>
+              <w:left w:val="single" w:sz="4" w:space="0" w:color="auto"/>
+              <w:bottom w:val="single" w:sz="4" w:space="0" w:color="auto"/>
+              <w:right w:val="single" w:sz="4" w:space="0" w:color="auto"/>
+            </w:tcBorders>
+          </w:tcPr>
+          <w:p>
+            <w:pPr>
+              <w:pStyle w:val="a3"/>
+              <w:ind w:left="22"/>
+              <w:jc w:val="center"/>
+              <w:rPr>
+                <w:lang w:val="ru-BY"/>
+              </w:rPr>
+            </w:pPr>
+          </w:p>
+        </w:tc>
+      </w:tr>
+      <w:tr>
+        <w:trPr>
+          <w:trHeight w:val="350"/>
+        </w:trPr>
+        <w:tc>
+          <w:tcPr>
+            <w:tcW w:w="3110" w:type="dxa"/>
+            <w:tcBorders>
+              <w:top w:val="single" w:sz="4" w:space="0" w:color="auto"/>
+              <w:left w:val="single" w:sz="4" w:space="0" w:color="auto"/>
+              <w:bottom w:val="single" w:sz="4" w:space="0" w:color="auto"/>
+              <w:right w:val="single" w:sz="4" w:space="0" w:color="auto"/>
+            </w:tcBorders>
+          </w:tcPr>
+          <w:p>
+            <w:pPr>
+              <w:pStyle w:val="a3"/>
+              <w:ind w:left="22"/>
+              <w:rPr>
+                <w:lang w:val="ru-BY"/>
+              </w:rPr>
+            </w:pPr>
+            <w:r>
+              <w:rPr>
+                <w:lang w:val="ru-BY"/>
+              </w:rPr>
+              <w:t>Уведомления</w:t>
+            </w:r>
+          </w:p>
+        </w:tc>
+        <w:tc>
+          <w:tcPr>
+            <w:tcW w:w="1024" w:type="dxa"/>
+            <w:tcBorders>
+              <w:top w:val="single" w:sz="4" w:space="0" w:color="auto"/>
+              <w:left w:val="single" w:sz="4" w:space="0" w:color="auto"/>
+              <w:bottom w:val="single" w:sz="4" w:space="0" w:color="auto"/>
+              <w:right w:val="single" w:sz="4" w:space="0" w:color="auto"/>
+            </w:tcBorders>
+          </w:tcPr>
+          <w:p>
+            <w:pPr>
+              <w:pStyle w:val="a3"/>
+              <w:ind w:left="22"/>
+              <w:jc w:val="center"/>
+              <w:rPr>
+                <w:lang w:val="ru-BY"/>
+              </w:rPr>
+            </w:pPr>
+          </w:p>
+        </w:tc>
+        <w:tc>
+          <w:tcPr>
+            <w:tcW w:w="1024" w:type="dxa"/>
+            <w:tcBorders>
+              <w:top w:val="single" w:sz="4" w:space="0" w:color="auto"/>
+              <w:left w:val="single" w:sz="4" w:space="0" w:color="auto"/>
+              <w:bottom w:val="single" w:sz="4" w:space="0" w:color="auto"/>
+              <w:right w:val="single" w:sz="4" w:space="0" w:color="auto"/>
+            </w:tcBorders>
+          </w:tcPr>
+          <w:p>
+            <w:pPr>
+              <w:pStyle w:val="a3"/>
+              <w:ind w:left="22"/>
+              <w:jc w:val="center"/>
+              <w:rPr>
+                <w:lang w:val="ru-BY"/>
+              </w:rPr>
+            </w:pPr>
+          </w:p>
+        </w:tc>
+        <w:tc>
+          <w:tcPr>
+            <w:tcW w:w="1025" w:type="dxa"/>
+            <w:tcBorders>
+              <w:top w:val="single" w:sz="4" w:space="0" w:color="auto"/>
+              <w:left w:val="single" w:sz="4" w:space="0" w:color="auto"/>
+              <w:bottom w:val="single" w:sz="4" w:space="0" w:color="auto"/>
+              <w:right w:val="single" w:sz="4" w:space="0" w:color="auto"/>
+            </w:tcBorders>
+          </w:tcPr>
+          <w:p>
+            <w:pPr>
+              <w:pStyle w:val="a3"/>
+              <w:ind w:left="22"/>
+              <w:jc w:val="center"/>
+              <w:rPr>
+                <w:lang w:val="ru-BY"/>
+              </w:rPr>
+            </w:pPr>
+          </w:p>
+        </w:tc>
+        <w:tc>
+          <w:tcPr>
+            <w:tcW w:w="1864" w:type="dxa"/>
+            <w:tcBorders>
+              <w:top w:val="single" w:sz="4" w:space="0" w:color="auto"/>
+              <w:left w:val="single" w:sz="4" w:space="0" w:color="auto"/>
+              <w:bottom w:val="single" w:sz="4" w:space="0" w:color="auto"/>
+              <w:right w:val="single" w:sz="4" w:space="0" w:color="auto"/>
+            </w:tcBorders>
+          </w:tcPr>
+          <w:p>
+            <w:pPr>
+              <w:pStyle w:val="a3"/>
+              <w:ind w:left="22"/>
+              <w:jc w:val="center"/>
+              <w:rPr>
+                <w:lang w:val="ru-BY"/>
+              </w:rPr>
+            </w:pPr>
+          </w:p>
+        </w:tc>
+        <w:tc>
+          <w:tcPr>
+            <w:tcW w:w="1864" w:type="dxa"/>
+            <w:tcBorders>
+              <w:top w:val="single" w:sz="4" w:space="0" w:color="auto"/>
+              <w:left w:val="single" w:sz="4" w:space="0" w:color="auto"/>
+              <w:bottom w:val="single" w:sz="4" w:space="0" w:color="auto"/>
+              <w:right w:val="single" w:sz="4" w:space="0" w:color="auto"/>
+            </w:tcBorders>
+          </w:tcPr>
+          <w:p>
+            <w:pPr>
+              <w:pStyle w:val="a3"/>
+              <w:ind w:left="22"/>
+              <w:jc w:val="center"/>
+              <w:rPr>
+                <w:lang w:val="ru-BY"/>
+              </w:rPr>
+            </w:pPr>
+          </w:p>
+        </w:tc>
+      </w:tr>
+    </w:tbl>
+    <w:p>
+      <w:pPr>
+        <w:pStyle w:val="a3"/>
+        <w:spacing w:before="240" w:after="0"/>
+        <w:ind w:left="0"/>
+        <w:contextualSpacing w:val="0"/>
+        <w:rPr>
+          <w:lang w:val="ru-BY"/>
+        </w:rPr>
+      </w:pPr>
+      <w:r>
+        <w:rPr>
+          <w:lang w:val="ru-BY"/>
+        </w:rPr>
+        <w:t>Предоставление информации из ЕГР</w:t>
+      </w:r>
+    </w:p>
+    <w:tbl>
+      <w:tblPr>
+        <w:tblStyle w:val="a4"/>
+        <w:tblW w:w="9925" w:type="dxa"/>
+        <w:tblLook w:val="04A0" w:firstRow="1" w:lastRow="0" w:firstColumn="1" w:lastColumn="0" w:noHBand="0" w:noVBand="1"/>
+      </w:tblPr>
+      <w:tblGrid>
+        <w:gridCol w:w="3688"/>
+        <w:gridCol w:w="832"/>
+        <w:gridCol w:w="831"/>
+        <w:gridCol w:w="831"/>
+        <w:gridCol w:w="1883"/>
+        <w:gridCol w:w="1860"/>
+      </w:tblGrid>
+      <w:tr>
+        <w:trPr>
+          <w:trHeight w:val="374"/>
+        </w:trPr>
+        <w:tc>
+          <w:tcPr>
+            <w:tcW w:w="0" w:type="auto"/>
+            <w:tcBorders>
+              <w:top w:val="single" w:sz="4" w:space="0" w:color="auto"/>
+              <w:left w:val="single" w:sz="4" w:space="0" w:color="auto"/>
+              <w:bottom w:val="single" w:sz="4" w:space="0" w:color="auto"/>
+              <w:right w:val="single" w:sz="4" w:space="0" w:color="auto"/>
+            </w:tcBorders>
+          </w:tcPr>
+          <w:p>
+            <w:pPr>
+              <w:pStyle w:val="a3"/>
+              <w:ind w:left="22"/>
+              <w:jc w:val="center"/>
+            </w:pPr>
+          </w:p>
+        </w:tc>
+        <w:tc>
+          <w:tcPr>
+            <w:tcW w:w="0" w:type="auto"/>
+            <w:tcBorders>
+              <w:top w:val="single" w:sz="4" w:space="0" w:color="auto"/>
+              <w:left w:val="single" w:sz="4" w:space="0" w:color="auto"/>
+              <w:bottom w:val="single" w:sz="4" w:space="0" w:color="auto"/>
+              <w:right w:val="single" w:sz="4" w:space="0" w:color="auto"/>
+            </w:tcBorders>
+          </w:tcPr>
+          <w:p>
+            <w:pPr>
+              <w:pStyle w:val="a3"/>
+              <w:ind w:left="22"/>
+              <w:jc w:val="center"/>
+              <w:rPr>
+                <w:lang w:val="ru-BY"/>
+              </w:rPr>
+            </w:pPr>
+            <w:r>
+              <w:rPr>
+                <w:lang w:val="ru-BY"/>
+              </w:rPr>
+              <w:t>2021</w:t>
+            </w:r>
+          </w:p>
+        </w:tc>
+        <w:tc>
+          <w:tcPr>
+            <w:tcW w:w="0" w:type="auto"/>
+            <w:tcBorders>
+              <w:top w:val="single" w:sz="4" w:space="0" w:color="auto"/>
+              <w:left w:val="single" w:sz="4" w:space="0" w:color="auto"/>
+              <w:bottom w:val="single" w:sz="4" w:space="0" w:color="auto"/>
+              <w:right w:val="single" w:sz="4" w:space="0" w:color="auto"/>
+            </w:tcBorders>
+          </w:tcPr>
+          <w:p>
+            <w:pPr>
+              <w:pStyle w:val="a3"/>
+              <w:ind w:left="22"/>
+              <w:jc w:val="center"/>
+              <w:rPr>
+                <w:lang w:val="ru-BY"/>
+              </w:rPr>
+            </w:pPr>
+            <w:r>
+              <w:rPr>
+                <w:lang w:val="ru-BY"/>
+              </w:rPr>
+              <w:t>2022</w:t>
+            </w:r>
+          </w:p>
+        </w:tc>
+        <w:tc>
+          <w:tcPr>
+            <w:tcW w:w="0" w:type="auto"/>
+            <w:tcBorders>
+              <w:top w:val="single" w:sz="4" w:space="0" w:color="auto"/>
+              <w:left w:val="single" w:sz="4" w:space="0" w:color="auto"/>
+              <w:bottom w:val="single" w:sz="4" w:space="0" w:color="auto"/>
+              <w:right w:val="single" w:sz="4" w:space="0" w:color="auto"/>
+            </w:tcBorders>
+          </w:tcPr>
+          <w:p>
+            <w:pPr>
+              <w:pStyle w:val="a3"/>
+              <w:ind w:left="22"/>
+              <w:jc w:val="center"/>
+              <w:rPr>
+                <w:lang w:val="ru-BY"/>
+              </w:rPr>
+            </w:pPr>
+            <w:r>
+              <w:rPr>
+                <w:lang w:val="ru-BY"/>
+              </w:rPr>
+              <w:t>2023</w:t>
+            </w:r>
+          </w:p>
+        </w:tc>
+        <w:tc>
+          <w:tcPr>
+            <w:tcW w:w="0" w:type="auto"/>
+            <w:tcBorders>
+              <w:top w:val="single" w:sz="4" w:space="0" w:color="auto"/>
+              <w:left w:val="single" w:sz="4" w:space="0" w:color="auto"/>
+              <w:bottom w:val="single" w:sz="4" w:space="0" w:color="auto"/>
+              <w:right w:val="single" w:sz="4" w:space="0" w:color="auto"/>
+            </w:tcBorders>
+          </w:tcPr>
+          <w:p>
+            <w:pPr>
+              <w:pStyle w:val="a3"/>
+              <w:ind w:left="22"/>
+              <w:jc w:val="center"/>
+              <w:rPr>
+                <w:lang w:val="en-US"/>
+              </w:rPr>
+            </w:pPr>
+            <w:r>
+              <w:rPr>
+                <w:lang w:val="ru-BY"/>
+              </w:rPr>
+              <w:t>2022</w:t>
+            </w:r>
+            <w:r>
+              <w:rPr>
+                <w:lang w:val="en-US"/>
+              </w:rPr>
+              <w:t>/2021, %</w:t>
+            </w:r>
+          </w:p>
+        </w:tc>
+        <w:tc>
+          <w:tcPr>
+            <w:tcW w:w="0" w:type="auto"/>
+            <w:tcBorders>
+              <w:top w:val="single" w:sz="4" w:space="0" w:color="auto"/>
+              <w:left w:val="single" w:sz="4" w:space="0" w:color="auto"/>
+              <w:bottom w:val="single" w:sz="4" w:space="0" w:color="auto"/>
+              <w:right w:val="single" w:sz="4" w:space="0" w:color="auto"/>
+            </w:tcBorders>
+          </w:tcPr>
+          <w:p>
+            <w:pPr>
+              <w:jc w:val="center"/>
+              <w:rPr>
+                <w:lang w:val="ru-BY"/>
+              </w:rPr>
+            </w:pPr>
+            <w:r>
+              <w:rPr>
+                <w:lang w:val="ru-BY"/>
+              </w:rPr>
+              <w:t>2023/2022, %</w:t>
+            </w:r>
+          </w:p>
+        </w:tc>
+      </w:tr>
+      <w:tr>
+        <w:trPr>
+          <w:trHeight w:val="374"/>
+        </w:trPr>
+        <w:tc>
+          <w:tcPr>
+            <w:tcW w:w="0" w:type="auto"/>
+            <w:tcBorders>
+              <w:top w:val="single" w:sz="4" w:space="0" w:color="auto"/>
+              <w:left w:val="single" w:sz="4" w:space="0" w:color="auto"/>
+              <w:bottom w:val="single" w:sz="4" w:space="0" w:color="auto"/>
+              <w:right w:val="single" w:sz="4" w:space="0" w:color="auto"/>
+            </w:tcBorders>
+          </w:tcPr>
+          <w:p>
+            <w:pPr>
+              <w:pStyle w:val="a3"/>
+              <w:ind w:left="22"/>
+              <w:rPr>
+                <w:lang w:val="ru-BY"/>
+              </w:rPr>
+            </w:pPr>
+            <w:r>
+              <w:rPr>
+                <w:lang w:val="ru-BY"/>
+              </w:rPr>
+              <w:t>Общее количество выписок</w:t>
+            </w:r>
+          </w:p>
+        </w:tc>
+        <w:tc>
+          <w:tcPr>
+            <w:tcW w:w="0" w:type="auto"/>
+            <w:tcBorders>
+              <w:top w:val="single" w:sz="4" w:space="0" w:color="auto"/>
+              <w:left w:val="single" w:sz="4" w:space="0" w:color="auto"/>
+              <w:bottom w:val="single" w:sz="4" w:space="0" w:color="auto"/>
+              <w:right w:val="single" w:sz="4" w:space="0" w:color="auto"/>
+            </w:tcBorders>
+          </w:tcPr>
+          <w:p>
+            <w:pPr>
+              <w:pStyle w:val="a3"/>
+              <w:ind w:left="22"/>
+              <w:jc w:val="center"/>
+              <w:rPr>
+                <w:lang w:val="ru-BY"/>
+              </w:rPr>
+            </w:pPr>
+          </w:p>
+        </w:tc>
+        <w:tc>
+          <w:tcPr>
+            <w:tcW w:w="0" w:type="auto"/>
+            <w:tcBorders>
+              <w:top w:val="single" w:sz="4" w:space="0" w:color="auto"/>
+              <w:left w:val="single" w:sz="4" w:space="0" w:color="auto"/>
+              <w:bottom w:val="single" w:sz="4" w:space="0" w:color="auto"/>
+              <w:right w:val="single" w:sz="4" w:space="0" w:color="auto"/>
+            </w:tcBorders>
+          </w:tcPr>
+          <w:p>
+            <w:pPr>
+              <w:pStyle w:val="a3"/>
+              <w:ind w:left="22"/>
+              <w:jc w:val="center"/>
+              <w:rPr>
+                <w:lang w:val="ru-BY"/>
+              </w:rPr>
+            </w:pPr>
+          </w:p>
+        </w:tc>
+        <w:tc>
+          <w:tcPr>
+            <w:tcW w:w="0" w:type="auto"/>
+            <w:tcBorders>
+              <w:top w:val="single" w:sz="4" w:space="0" w:color="auto"/>
+              <w:left w:val="single" w:sz="4" w:space="0" w:color="auto"/>
+              <w:bottom w:val="single" w:sz="4" w:space="0" w:color="auto"/>
+              <w:right w:val="single" w:sz="4" w:space="0" w:color="auto"/>
+            </w:tcBorders>
+          </w:tcPr>
+          <w:p>
+            <w:pPr>
+              <w:pStyle w:val="a3"/>
+              <w:ind w:left="22"/>
+              <w:jc w:val="center"/>
+              <w:rPr>
+                <w:lang w:val="ru-BY"/>
+              </w:rPr>
+            </w:pPr>
+          </w:p>
+        </w:tc>
+        <w:tc>
+          <w:tcPr>
+            <w:tcW w:w="0" w:type="auto"/>
+            <w:tcBorders>
+              <w:top w:val="single" w:sz="4" w:space="0" w:color="auto"/>
+              <w:left w:val="single" w:sz="4" w:space="0" w:color="auto"/>
+              <w:bottom w:val="single" w:sz="4" w:space="0" w:color="auto"/>
+              <w:right w:val="single" w:sz="4" w:space="0" w:color="auto"/>
+            </w:tcBorders>
+          </w:tcPr>
+          <w:p>
+            <w:pPr>
+              <w:pStyle w:val="a3"/>
+              <w:ind w:left="22"/>
+              <w:jc w:val="center"/>
+              <w:rPr>
+                <w:lang w:val="ru-BY"/>
+              </w:rPr>
+            </w:pPr>
+          </w:p>
+        </w:tc>
+        <w:tc>
+          <w:tcPr>
+            <w:tcW w:w="0" w:type="auto"/>
+            <w:tcBorders>
+              <w:top w:val="single" w:sz="4" w:space="0" w:color="auto"/>
+              <w:left w:val="single" w:sz="4" w:space="0" w:color="auto"/>
+              <w:bottom w:val="single" w:sz="4" w:space="0" w:color="auto"/>
+              <w:right w:val="single" w:sz="4" w:space="0" w:color="auto"/>
+            </w:tcBorders>
+          </w:tcPr>
+          <w:p>
+            <w:pPr>
+              <w:pStyle w:val="a3"/>
+              <w:ind w:left="22"/>
+              <w:jc w:val="center"/>
+              <w:rPr>
+                <w:lang w:val="ru-BY"/>
+              </w:rPr>
+            </w:pPr>
+          </w:p>
+        </w:tc>
+      </w:tr>
+      <w:tr>
+        <w:trPr>
+          <w:trHeight w:val="374"/>
+        </w:trPr>
+        <w:tc>
+          <w:tcPr>
+            <w:tcW w:w="0" w:type="auto"/>
+            <w:tcBorders>
+              <w:top w:val="single" w:sz="4" w:space="0" w:color="auto"/>
+              <w:left w:val="single" w:sz="4" w:space="0" w:color="auto"/>
+              <w:bottom w:val="single" w:sz="4" w:space="0" w:color="auto"/>
+              <w:right w:val="single" w:sz="4" w:space="0" w:color="auto"/>
+            </w:tcBorders>
+          </w:tcPr>
+          <w:p>
+            <w:pPr>
+              <w:pStyle w:val="a3"/>
+              <w:ind w:left="22"/>
+              <w:rPr>
+                <w:lang w:val="ru-BY"/>
+              </w:rPr>
+            </w:pPr>
+            <w:r>
+              <w:rPr>
+                <w:lang w:val="ru-BY"/>
+              </w:rPr>
+              <w:t>Доля выписок в эл. виде</w:t>
+            </w:r>
+          </w:p>
+        </w:tc>
+        <w:tc>
+          <w:tcPr>
+            <w:tcW w:w="0" w:type="auto"/>
+            <w:tcBorders>
+              <w:top w:val="single" w:sz="4" w:space="0" w:color="auto"/>
+              <w:left w:val="single" w:sz="4" w:space="0" w:color="auto"/>
+              <w:bottom w:val="single" w:sz="4" w:space="0" w:color="auto"/>
+              <w:right w:val="single" w:sz="4" w:space="0" w:color="auto"/>
+            </w:tcBorders>
+          </w:tcPr>
+          <w:p>
+            <w:pPr>
+              <w:pStyle w:val="a3"/>
+              <w:ind w:left="22"/>
+              <w:jc w:val="center"/>
+              <w:rPr>
+                <w:lang w:val="ru-BY"/>
+              </w:rPr>
+            </w:pPr>
+          </w:p>
+        </w:tc>
+        <w:tc>
+          <w:tcPr>
+            <w:tcW w:w="0" w:type="auto"/>
+            <w:tcBorders>
+              <w:top w:val="single" w:sz="4" w:space="0" w:color="auto"/>
+              <w:left w:val="single" w:sz="4" w:space="0" w:color="auto"/>
+              <w:bottom w:val="single" w:sz="4" w:space="0" w:color="auto"/>
+              <w:right w:val="single" w:sz="4" w:space="0" w:color="auto"/>
+            </w:tcBorders>
+          </w:tcPr>
+          <w:p>
+            <w:pPr>
+              <w:pStyle w:val="a3"/>
+              <w:ind w:left="22"/>
+              <w:jc w:val="center"/>
+              <w:rPr>
+                <w:lang w:val="ru-BY"/>
+              </w:rPr>
+            </w:pPr>
+          </w:p>
+        </w:tc>
+        <w:tc>
+          <w:tcPr>
+            <w:tcW w:w="0" w:type="auto"/>
+            <w:tcBorders>
+              <w:top w:val="single" w:sz="4" w:space="0" w:color="auto"/>
+              <w:left w:val="single" w:sz="4" w:space="0" w:color="auto"/>
+              <w:bottom w:val="single" w:sz="4" w:space="0" w:color="auto"/>
+              <w:right w:val="single" w:sz="4" w:space="0" w:color="auto"/>
+            </w:tcBorders>
+          </w:tcPr>
+          <w:p>
+            <w:pPr>
+              <w:pStyle w:val="a3"/>
+              <w:ind w:left="22"/>
+              <w:jc w:val="center"/>
+              <w:rPr>
+                <w:lang w:val="ru-BY"/>
+              </w:rPr>
+            </w:pPr>
+          </w:p>
+        </w:tc>
+        <w:tc>
+          <w:tcPr>
+            <w:tcW w:w="0" w:type="auto"/>
+            <w:tcBorders>
+              <w:top w:val="single" w:sz="4" w:space="0" w:color="auto"/>
+              <w:left w:val="single" w:sz="4" w:space="0" w:color="auto"/>
+              <w:bottom w:val="single" w:sz="4" w:space="0" w:color="auto"/>
+              <w:right w:val="single" w:sz="4" w:space="0" w:color="auto"/>
+            </w:tcBorders>
+          </w:tcPr>
+          <w:p>
+            <w:pPr>
+              <w:pStyle w:val="a3"/>
+              <w:ind w:left="22"/>
+              <w:jc w:val="center"/>
+              <w:rPr>
+                <w:lang w:val="ru-BY"/>
+              </w:rPr>
+            </w:pPr>
+          </w:p>
+        </w:tc>
+        <w:tc>
+          <w:tcPr>
+            <w:tcW w:w="0" w:type="auto"/>
+            <w:tcBorders>
+              <w:top w:val="single" w:sz="4" w:space="0" w:color="auto"/>
+              <w:left w:val="single" w:sz="4" w:space="0" w:color="auto"/>
+              <w:bottom w:val="single" w:sz="4" w:space="0" w:color="auto"/>
+              <w:right w:val="single" w:sz="4" w:space="0" w:color="auto"/>
+            </w:tcBorders>
+          </w:tcPr>
+          <w:p>
+            <w:pPr>
+              <w:pStyle w:val="a3"/>
+              <w:ind w:left="22"/>
+              <w:jc w:val="center"/>
+              <w:rPr>
+                <w:lang w:val="ru-BY"/>
+              </w:rPr>
+            </w:pPr>
+          </w:p>
+        </w:tc>
+      </w:tr>
+    </w:tbl>
+    <w:p>
+      <w:pPr>
         <w:spacing w:after="0"/>
-        <w:ind w:left="0" w:firstLine="709"/>
         <w:rPr>
           <w:lang w:val="ru-BY"/>
         </w:rPr>
@@ -428,8 +2700,101 @@
       </w:pPr>
     </w:lvl>
   </w:abstractNum>
+  <w:abstractNum w:abstractNumId="1" w15:restartNumberingAfterBreak="0">
+    <w:nsid w:val="5DB5342E"/>
+    <w:multiLevelType w:val="hybridMultilevel"/>
+    <w:tmpl w:val="2B4A34E2"/>
+    <w:lvl w:ilvl="0" w:tplc="4432AA6E">
+      <w:start w:val="1"/>
+      <w:numFmt w:val="decimal"/>
+      <w:suff w:val="space"/>
+      <w:lvlText w:val="%1."/>
+      <w:lvlJc w:val="left"/>
+      <w:pPr>
+        <w:ind w:left="0" w:firstLine="0"/>
+      </w:pPr>
+      <w:rPr>
+        <w:rFonts w:hint="default"/>
+      </w:rPr>
+    </w:lvl>
+    <w:lvl w:ilvl="1" w:tplc="04190019" w:tentative="1">
+      <w:start w:val="1"/>
+      <w:numFmt w:val="lowerLetter"/>
+      <w:lvlText w:val="%2."/>
+      <w:lvlJc w:val="left"/>
+      <w:pPr>
+        <w:ind w:left="1102" w:hanging="360"/>
+      </w:pPr>
+    </w:lvl>
+    <w:lvl w:ilvl="2" w:tplc="0419001B" w:tentative="1">
+      <w:start w:val="1"/>
+      <w:numFmt w:val="lowerRoman"/>
+      <w:lvlText w:val="%3."/>
+      <w:lvlJc w:val="right"/>
+      <w:pPr>
+        <w:ind w:left="1822" w:hanging="180"/>
+      </w:pPr>
+    </w:lvl>
+    <w:lvl w:ilvl="3" w:tplc="0419000F" w:tentative="1">
+      <w:start w:val="1"/>
+      <w:numFmt w:val="decimal"/>
+      <w:lvlText w:val="%4."/>
+      <w:lvlJc w:val="left"/>
+      <w:pPr>
+        <w:ind w:left="2542" w:hanging="360"/>
+      </w:pPr>
+    </w:lvl>
+    <w:lvl w:ilvl="4" w:tplc="04190019" w:tentative="1">
+      <w:start w:val="1"/>
+      <w:numFmt w:val="lowerLetter"/>
+      <w:lvlText w:val="%5."/>
+      <w:lvlJc w:val="left"/>
+      <w:pPr>
+        <w:ind w:left="3262" w:hanging="360"/>
+      </w:pPr>
+    </w:lvl>
+    <w:lvl w:ilvl="5" w:tplc="0419001B" w:tentative="1">
+      <w:start w:val="1"/>
+      <w:numFmt w:val="lowerRoman"/>
+      <w:lvlText w:val="%6."/>
+      <w:lvlJc w:val="right"/>
+      <w:pPr>
+        <w:ind w:left="3982" w:hanging="180"/>
+      </w:pPr>
+    </w:lvl>
+    <w:lvl w:ilvl="6" w:tplc="0419000F" w:tentative="1">
+      <w:start w:val="1"/>
+      <w:numFmt w:val="decimal"/>
+      <w:lvlText w:val="%7."/>
+      <w:lvlJc w:val="left"/>
+      <w:pPr>
+        <w:ind w:left="4702" w:hanging="360"/>
+      </w:pPr>
+    </w:lvl>
+    <w:lvl w:ilvl="7" w:tplc="04190019" w:tentative="1">
+      <w:start w:val="1"/>
+      <w:numFmt w:val="lowerLetter"/>
+      <w:lvlText w:val="%8."/>
+      <w:lvlJc w:val="left"/>
+      <w:pPr>
+        <w:ind w:left="5422" w:hanging="360"/>
+      </w:pPr>
+    </w:lvl>
+    <w:lvl w:ilvl="8" w:tplc="0419001B" w:tentative="1">
+      <w:start w:val="1"/>
+      <w:numFmt w:val="lowerRoman"/>
+      <w:lvlText w:val="%9."/>
+      <w:lvlJc w:val="right"/>
+      <w:pPr>
+        <w:ind w:left="6142" w:hanging="180"/>
+      </w:pPr>
+    </w:lvl>
+  </w:abstractNum>
   <w:num w:numId="1" w16cid:durableId="1970937942">
     <w:abstractNumId w:val="0"/>
+  </w:num>
+  <w:num w:numId="2" w16cid:durableId="985747321">
+    <w:abstractNumId w:val="1"/>
   </w:num>
 </w:numbering>
 </file>
@@ -834,7 +3199,7 @@
   <w:style w:type="paragraph" w:default="1" w:styleId="a">
     <w:name w:val="Normal"/>
     <w:qFormat/>
-    <w:rsid w:val="00B915B7"/>
+    <w:rsid w:val="00507A2B"/>
     <w:pPr>
       <w:spacing w:line="240" w:lineRule="auto"/>
     </w:pPr>
@@ -879,6 +3244,25 @@
       <w:ind w:left="720"/>
       <w:contextualSpacing/>
     </w:pPr>
+  </w:style>
+  <w:style w:type="table" w:styleId="a4">
+    <w:name w:val="Table Grid"/>
+    <w:basedOn w:val="a1"/>
+    <w:uiPriority w:val="39"/>
+    <w:rsid w:val="003E69FD"/>
+    <w:pPr>
+      <w:spacing w:after="0" w:line="240" w:lineRule="auto"/>
+    </w:pPr>
+    <w:tblPr>
+      <w:tblBorders>
+        <w:top w:val="single" w:sz="4" w:space="0" w:color="auto"/>
+        <w:left w:val="single" w:sz="4" w:space="0" w:color="auto"/>
+        <w:bottom w:val="single" w:sz="4" w:space="0" w:color="auto"/>
+        <w:right w:val="single" w:sz="4" w:space="0" w:color="auto"/>
+        <w:insideH w:val="single" w:sz="4" w:space="0" w:color="auto"/>
+        <w:insideV w:val="single" w:sz="4" w:space="0" w:color="auto"/>
+      </w:tblBorders>
+    </w:tblPr>
   </w:style>
 </w:styles>
 </file>

</xml_diff>

<commit_message>
Lab 1: complete task 6 (stats).
</commit_message>
<xml_diff>
--- a/L1/ЛР1_Романчук_Тихомиров_ФИТ_4.docx
+++ b/L1/ЛР1_Романчук_Тихомиров_ФИТ_4.docx
@@ -810,8 +810,9 @@
         <w:pStyle w:val="a3"/>
         <w:spacing w:after="0"/>
         <w:ind w:left="0" w:firstLine="709"/>
+        <w:jc w:val="both"/>
         <w:rPr>
-          <w:lang w:val="en-US"/>
+          <w:lang w:val="ru-BY"/>
         </w:rPr>
       </w:pPr>
       <w:r>
@@ -841,6 +842,19 @@
     </w:p>
     <w:p>
       <w:pPr>
+        <w:rPr>
+          <w:lang w:val="ru-BY"/>
+        </w:rPr>
+      </w:pPr>
+      <w:r>
+        <w:rPr>
+          <w:lang w:val="ru-BY"/>
+        </w:rPr>
+        <w:br w:type="page"/>
+      </w:r>
+    </w:p>
+    <w:p>
+      <w:pPr>
         <w:pStyle w:val="a3"/>
         <w:numPr>
           <w:ilvl w:val="0"/>
@@ -861,6 +875,7 @@
           <w:bCs/>
           <w:lang w:val="ru-BY"/>
         </w:rPr>
+        <w:lastRenderedPageBreak/>
         <w:t>Заявление</w:t>
       </w:r>
     </w:p>
@@ -884,6 +899,19 @@
     </w:p>
     <w:p>
       <w:pPr>
+        <w:rPr>
+          <w:lang w:val="ru-BY"/>
+        </w:rPr>
+      </w:pPr>
+      <w:r>
+        <w:rPr>
+          <w:lang w:val="ru-BY"/>
+        </w:rPr>
+        <w:br w:type="page"/>
+      </w:r>
+    </w:p>
+    <w:p>
+      <w:pPr>
         <w:pStyle w:val="a3"/>
         <w:numPr>
           <w:ilvl w:val="0"/>
@@ -904,6 +932,7 @@
           <w:bCs/>
           <w:lang w:val="ru-BY"/>
         </w:rPr>
+        <w:lastRenderedPageBreak/>
         <w:t>Устав</w:t>
       </w:r>
     </w:p>
@@ -927,6 +956,19 @@
     </w:p>
     <w:p>
       <w:pPr>
+        <w:rPr>
+          <w:lang w:val="ru-BY"/>
+        </w:rPr>
+      </w:pPr>
+      <w:r>
+        <w:rPr>
+          <w:lang w:val="ru-BY"/>
+        </w:rPr>
+        <w:br w:type="page"/>
+      </w:r>
+    </w:p>
+    <w:p>
+      <w:pPr>
         <w:pStyle w:val="a3"/>
         <w:numPr>
           <w:ilvl w:val="0"/>
@@ -947,6 +989,7 @@
           <w:bCs/>
           <w:lang w:val="ru-BY"/>
         </w:rPr>
+        <w:lastRenderedPageBreak/>
         <w:t>Статистика</w:t>
       </w:r>
     </w:p>
@@ -969,17 +1012,18 @@
     </w:p>
     <w:tbl>
       <w:tblPr>
-        <w:tblW w:w="9919" w:type="dxa"/>
+        <w:tblW w:w="5000" w:type="pct"/>
         <w:tblLook w:val="04A0" w:firstRow="1" w:lastRow="0" w:firstColumn="1" w:lastColumn="0" w:noHBand="0" w:noVBand="1"/>
       </w:tblPr>
       <w:tblGrid>
-        <w:gridCol w:w="2380"/>
-        <w:gridCol w:w="867"/>
-        <w:gridCol w:w="867"/>
-        <w:gridCol w:w="867"/>
-        <w:gridCol w:w="1646"/>
-        <w:gridCol w:w="1646"/>
-        <w:gridCol w:w="1646"/>
+        <w:gridCol w:w="2124"/>
+        <w:gridCol w:w="774"/>
+        <w:gridCol w:w="774"/>
+        <w:gridCol w:w="800"/>
+        <w:gridCol w:w="800"/>
+        <w:gridCol w:w="1547"/>
+        <w:gridCol w:w="1547"/>
+        <w:gridCol w:w="1545"/>
       </w:tblGrid>
       <w:tr>
         <w:trPr>
@@ -987,7 +1031,7 @@
         </w:trPr>
         <w:tc>
           <w:tcPr>
-            <w:tcW w:w="0" w:type="auto"/>
+            <w:tcW w:w="1027" w:type="pct"/>
             <w:tcBorders>
               <w:top w:val="single" w:sz="4" w:space="0" w:color="auto"/>
               <w:left w:val="single" w:sz="4" w:space="0" w:color="auto"/>
@@ -1006,23 +1050,15 @@
                 <w:color w:val="000000"/>
                 <w:kern w:val="0"/>
                 <w:sz w:val="22"/>
-                <w:lang w:eastAsia="ru-RU"/>
+                <w:lang w:val="en-US" w:eastAsia="ru-RU"/>
                 <w14:ligatures w14:val="none"/>
               </w:rPr>
             </w:pPr>
-            <w:r>
-              <w:rPr>
-                <w:rFonts w:ascii="Calibri" w:hAnsi="Calibri" w:cs="Calibri"/>
-                <w:color w:val="000000"/>
-                <w:sz w:val="22"/>
-              </w:rPr>
-              <w:t> </w:t>
-            </w:r>
-          </w:p>
-        </w:tc>
-        <w:tc>
-          <w:tcPr>
-            <w:tcW w:w="867" w:type="dxa"/>
+          </w:p>
+        </w:tc>
+        <w:tc>
+          <w:tcPr>
+            <w:tcW w:w="374" w:type="pct"/>
             <w:tcBorders>
               <w:top w:val="single" w:sz="4" w:space="0" w:color="auto"/>
               <w:left w:val="nil"/>
@@ -1041,6 +1077,48 @@
                 <w:rFonts w:ascii="Calibri" w:eastAsia="Times New Roman" w:hAnsi="Calibri" w:cs="Calibri"/>
                 <w:b/>
                 <w:bCs/>
+                <w:color w:val="767171" w:themeColor="background2" w:themeShade="80"/>
+                <w:kern w:val="0"/>
+                <w:sz w:val="22"/>
+                <w:lang w:val="ru-BY" w:eastAsia="ru-RU"/>
+                <w14:ligatures w14:val="none"/>
+              </w:rPr>
+            </w:pPr>
+            <w:r>
+              <w:rPr>
+                <w:rFonts w:ascii="Calibri" w:eastAsia="Times New Roman" w:hAnsi="Calibri" w:cs="Calibri"/>
+                <w:b/>
+                <w:bCs/>
+                <w:color w:val="767171" w:themeColor="background2" w:themeShade="80"/>
+                <w:kern w:val="0"/>
+                <w:sz w:val="22"/>
+                <w:lang w:val="ru-BY" w:eastAsia="ru-RU"/>
+                <w14:ligatures w14:val="none"/>
+              </w:rPr>
+              <w:t>2015</w:t>
+            </w:r>
+          </w:p>
+        </w:tc>
+        <w:tc>
+          <w:tcPr>
+            <w:tcW w:w="374" w:type="pct"/>
+            <w:tcBorders>
+              <w:top w:val="single" w:sz="4" w:space="0" w:color="auto"/>
+              <w:left w:val="nil"/>
+              <w:bottom w:val="single" w:sz="4" w:space="0" w:color="auto"/>
+              <w:right w:val="single" w:sz="4" w:space="0" w:color="auto"/>
+            </w:tcBorders>
+            <w:shd w:val="clear" w:color="auto" w:fill="auto"/>
+            <w:vAlign w:val="bottom"/>
+          </w:tcPr>
+          <w:p>
+            <w:pPr>
+              <w:spacing w:after="0"/>
+              <w:jc w:val="center"/>
+              <w:rPr>
+                <w:rFonts w:ascii="Calibri" w:eastAsia="Times New Roman" w:hAnsi="Calibri" w:cs="Calibri"/>
+                <w:b/>
+                <w:bCs/>
                 <w:color w:val="000000"/>
                 <w:kern w:val="0"/>
                 <w:sz w:val="22"/>
@@ -1062,7 +1140,7 @@
         </w:tc>
         <w:tc>
           <w:tcPr>
-            <w:tcW w:w="867" w:type="dxa"/>
+            <w:tcW w:w="419" w:type="pct"/>
             <w:tcBorders>
               <w:top w:val="single" w:sz="4" w:space="0" w:color="auto"/>
               <w:left w:val="nil"/>
@@ -1102,7 +1180,7 @@
         </w:tc>
         <w:tc>
           <w:tcPr>
-            <w:tcW w:w="867" w:type="dxa"/>
+            <w:tcW w:w="419" w:type="pct"/>
             <w:tcBorders>
               <w:top w:val="single" w:sz="4" w:space="0" w:color="auto"/>
               <w:left w:val="nil"/>
@@ -1142,7 +1220,7 @@
         </w:tc>
         <w:tc>
           <w:tcPr>
-            <w:tcW w:w="1646" w:type="dxa"/>
+            <w:tcW w:w="796" w:type="pct"/>
             <w:tcBorders>
               <w:top w:val="single" w:sz="4" w:space="0" w:color="auto"/>
               <w:left w:val="nil"/>
@@ -1182,7 +1260,7 @@
         </w:tc>
         <w:tc>
           <w:tcPr>
-            <w:tcW w:w="1646" w:type="dxa"/>
+            <w:tcW w:w="796" w:type="pct"/>
             <w:tcBorders>
               <w:top w:val="single" w:sz="4" w:space="0" w:color="auto"/>
               <w:left w:val="nil"/>
@@ -1222,7 +1300,7 @@
         </w:tc>
         <w:tc>
           <w:tcPr>
-            <w:tcW w:w="1646" w:type="dxa"/>
+            <w:tcW w:w="796" w:type="pct"/>
             <w:tcBorders>
               <w:top w:val="single" w:sz="4" w:space="0" w:color="auto"/>
               <w:left w:val="nil"/>
@@ -1267,7 +1345,7 @@
         </w:trPr>
         <w:tc>
           <w:tcPr>
-            <w:tcW w:w="0" w:type="auto"/>
+            <w:tcW w:w="1027" w:type="pct"/>
             <w:tcBorders>
               <w:top w:val="nil"/>
               <w:left w:val="single" w:sz="4" w:space="0" w:color="auto"/>
@@ -1304,7 +1382,7 @@
         </w:tc>
         <w:tc>
           <w:tcPr>
-            <w:tcW w:w="867" w:type="dxa"/>
+            <w:tcW w:w="374" w:type="pct"/>
             <w:tcBorders>
               <w:top w:val="nil"/>
               <w:left w:val="nil"/>
@@ -1321,6 +1399,44 @@
               <w:jc w:val="center"/>
               <w:rPr>
                 <w:rFonts w:ascii="Calibri" w:eastAsia="Times New Roman" w:hAnsi="Calibri" w:cs="Calibri"/>
+                <w:color w:val="767171" w:themeColor="background2" w:themeShade="80"/>
+                <w:kern w:val="0"/>
+                <w:sz w:val="22"/>
+                <w:lang w:val="ru-BY" w:eastAsia="ru-RU"/>
+                <w14:ligatures w14:val="none"/>
+              </w:rPr>
+            </w:pPr>
+            <w:r>
+              <w:rPr>
+                <w:rFonts w:ascii="Calibri" w:eastAsia="Times New Roman" w:hAnsi="Calibri" w:cs="Calibri"/>
+                <w:color w:val="767171" w:themeColor="background2" w:themeShade="80"/>
+                <w:kern w:val="0"/>
+                <w:sz w:val="22"/>
+                <w:lang w:val="ru-BY" w:eastAsia="ru-RU"/>
+                <w14:ligatures w14:val="none"/>
+              </w:rPr>
+              <w:t>14167</w:t>
+            </w:r>
+          </w:p>
+        </w:tc>
+        <w:tc>
+          <w:tcPr>
+            <w:tcW w:w="374" w:type="pct"/>
+            <w:tcBorders>
+              <w:top w:val="nil"/>
+              <w:left w:val="nil"/>
+              <w:bottom w:val="single" w:sz="4" w:space="0" w:color="auto"/>
+              <w:right w:val="single" w:sz="4" w:space="0" w:color="auto"/>
+            </w:tcBorders>
+            <w:shd w:val="clear" w:color="auto" w:fill="auto"/>
+            <w:vAlign w:val="bottom"/>
+          </w:tcPr>
+          <w:p>
+            <w:pPr>
+              <w:spacing w:after="0"/>
+              <w:jc w:val="center"/>
+              <w:rPr>
+                <w:rFonts w:ascii="Calibri" w:eastAsia="Times New Roman" w:hAnsi="Calibri" w:cs="Calibri"/>
                 <w:color w:val="000000"/>
                 <w:kern w:val="0"/>
                 <w:sz w:val="22"/>
@@ -1340,7 +1456,7 @@
         </w:tc>
         <w:tc>
           <w:tcPr>
-            <w:tcW w:w="867" w:type="dxa"/>
+            <w:tcW w:w="419" w:type="pct"/>
             <w:tcBorders>
               <w:top w:val="nil"/>
               <w:left w:val="nil"/>
@@ -1376,7 +1492,7 @@
         </w:tc>
         <w:tc>
           <w:tcPr>
-            <w:tcW w:w="867" w:type="dxa"/>
+            <w:tcW w:w="419" w:type="pct"/>
             <w:tcBorders>
               <w:top w:val="nil"/>
               <w:left w:val="nil"/>
@@ -1412,7 +1528,7 @@
         </w:tc>
         <w:tc>
           <w:tcPr>
-            <w:tcW w:w="1646" w:type="dxa"/>
+            <w:tcW w:w="796" w:type="pct"/>
             <w:tcBorders>
               <w:top w:val="nil"/>
               <w:left w:val="nil"/>
@@ -1448,7 +1564,7 @@
         </w:tc>
         <w:tc>
           <w:tcPr>
-            <w:tcW w:w="1646" w:type="dxa"/>
+            <w:tcW w:w="796" w:type="pct"/>
             <w:tcBorders>
               <w:top w:val="nil"/>
               <w:left w:val="nil"/>
@@ -1484,7 +1600,7 @@
         </w:tc>
         <w:tc>
           <w:tcPr>
-            <w:tcW w:w="1646" w:type="dxa"/>
+            <w:tcW w:w="796" w:type="pct"/>
             <w:tcBorders>
               <w:top w:val="nil"/>
               <w:left w:val="nil"/>
@@ -1525,7 +1641,7 @@
         </w:trPr>
         <w:tc>
           <w:tcPr>
-            <w:tcW w:w="0" w:type="auto"/>
+            <w:tcW w:w="1027" w:type="pct"/>
             <w:tcBorders>
               <w:top w:val="nil"/>
               <w:left w:val="single" w:sz="4" w:space="0" w:color="auto"/>
@@ -1562,7 +1678,7 @@
         </w:tc>
         <w:tc>
           <w:tcPr>
-            <w:tcW w:w="867" w:type="dxa"/>
+            <w:tcW w:w="374" w:type="pct"/>
             <w:tcBorders>
               <w:top w:val="nil"/>
               <w:left w:val="nil"/>
@@ -1579,6 +1695,44 @@
               <w:jc w:val="center"/>
               <w:rPr>
                 <w:rFonts w:ascii="Calibri" w:eastAsia="Times New Roman" w:hAnsi="Calibri" w:cs="Calibri"/>
+                <w:color w:val="767171" w:themeColor="background2" w:themeShade="80"/>
+                <w:kern w:val="0"/>
+                <w:sz w:val="22"/>
+                <w:lang w:val="ru-BY" w:eastAsia="ru-RU"/>
+                <w14:ligatures w14:val="none"/>
+              </w:rPr>
+            </w:pPr>
+            <w:r>
+              <w:rPr>
+                <w:rFonts w:ascii="Calibri" w:eastAsia="Times New Roman" w:hAnsi="Calibri" w:cs="Calibri"/>
+                <w:color w:val="767171" w:themeColor="background2" w:themeShade="80"/>
+                <w:kern w:val="0"/>
+                <w:sz w:val="22"/>
+                <w:lang w:val="ru-BY" w:eastAsia="ru-RU"/>
+                <w14:ligatures w14:val="none"/>
+              </w:rPr>
+              <w:t>10670</w:t>
+            </w:r>
+          </w:p>
+        </w:tc>
+        <w:tc>
+          <w:tcPr>
+            <w:tcW w:w="374" w:type="pct"/>
+            <w:tcBorders>
+              <w:top w:val="nil"/>
+              <w:left w:val="nil"/>
+              <w:bottom w:val="single" w:sz="4" w:space="0" w:color="auto"/>
+              <w:right w:val="single" w:sz="4" w:space="0" w:color="auto"/>
+            </w:tcBorders>
+            <w:shd w:val="clear" w:color="auto" w:fill="auto"/>
+            <w:vAlign w:val="bottom"/>
+          </w:tcPr>
+          <w:p>
+            <w:pPr>
+              <w:spacing w:after="0"/>
+              <w:jc w:val="center"/>
+              <w:rPr>
+                <w:rFonts w:ascii="Calibri" w:eastAsia="Times New Roman" w:hAnsi="Calibri" w:cs="Calibri"/>
                 <w:color w:val="000000"/>
                 <w:kern w:val="0"/>
                 <w:sz w:val="22"/>
@@ -1598,7 +1752,7 @@
         </w:tc>
         <w:tc>
           <w:tcPr>
-            <w:tcW w:w="867" w:type="dxa"/>
+            <w:tcW w:w="419" w:type="pct"/>
             <w:tcBorders>
               <w:top w:val="nil"/>
               <w:left w:val="nil"/>
@@ -1634,7 +1788,7 @@
         </w:tc>
         <w:tc>
           <w:tcPr>
-            <w:tcW w:w="867" w:type="dxa"/>
+            <w:tcW w:w="419" w:type="pct"/>
             <w:tcBorders>
               <w:top w:val="nil"/>
               <w:left w:val="nil"/>
@@ -1670,7 +1824,7 @@
         </w:tc>
         <w:tc>
           <w:tcPr>
-            <w:tcW w:w="1646" w:type="dxa"/>
+            <w:tcW w:w="796" w:type="pct"/>
             <w:tcBorders>
               <w:top w:val="nil"/>
               <w:left w:val="nil"/>
@@ -1706,7 +1860,7 @@
         </w:tc>
         <w:tc>
           <w:tcPr>
-            <w:tcW w:w="1646" w:type="dxa"/>
+            <w:tcW w:w="796" w:type="pct"/>
             <w:tcBorders>
               <w:top w:val="nil"/>
               <w:left w:val="nil"/>
@@ -1742,7 +1896,7 @@
         </w:tc>
         <w:tc>
           <w:tcPr>
-            <w:tcW w:w="1646" w:type="dxa"/>
+            <w:tcW w:w="796" w:type="pct"/>
             <w:tcBorders>
               <w:top w:val="nil"/>
               <w:left w:val="nil"/>
@@ -1778,6 +1932,95 @@
         </w:tc>
       </w:tr>
     </w:tbl>
+    <w:p>
+      <w:pPr>
+        <w:pStyle w:val="a3"/>
+        <w:spacing w:before="240" w:after="240"/>
+        <w:ind w:left="0"/>
+        <w:contextualSpacing w:val="0"/>
+        <w:rPr>
+          <w:lang w:val="ru-BY"/>
+        </w:rPr>
+      </w:pPr>
+      <w:r>
+        <w:rPr>
+          <w:noProof/>
+          <w:lang w:val="ru-BY"/>
+        </w:rPr>
+        <w:drawing>
+          <wp:inline distT="0" distB="0" distL="0" distR="0" wp14:anchorId="0A2BC5F6" wp14:editId="62EC67D0">
+            <wp:extent cx="6271260" cy="3390900"/>
+            <wp:effectExtent l="0" t="0" r="15240" b="0"/>
+            <wp:docPr id="2113129108" name="Диаграмма 6"/>
+            <wp:cNvGraphicFramePr/>
+            <a:graphic xmlns:a="http://schemas.openxmlformats.org/drawingml/2006/main">
+              <a:graphicData uri="http://schemas.openxmlformats.org/drawingml/2006/chart">
+                <c:chart xmlns:c="http://schemas.openxmlformats.org/drawingml/2006/chart" xmlns:r="http://schemas.openxmlformats.org/officeDocument/2006/relationships" r:id="rId7"/>
+              </a:graphicData>
+            </a:graphic>
+          </wp:inline>
+        </w:drawing>
+      </w:r>
+    </w:p>
+    <w:p>
+      <w:pPr>
+        <w:spacing w:after="0"/>
+        <w:ind w:firstLine="709"/>
+        <w:jc w:val="both"/>
+        <w:rPr>
+          <w:lang w:val="ru-BY"/>
+        </w:rPr>
+      </w:pPr>
+      <w:r>
+        <w:rPr>
+          <w:lang w:val="ru-BY"/>
+        </w:rPr>
+        <w:t>Вывод: согласно приведённой статистике,</w:t>
+      </w:r>
+      <w:r>
+        <w:rPr>
+          <w:lang w:val="ru-BY"/>
+        </w:rPr>
+        <w:t xml:space="preserve"> с 2021 по 2023 годы</w:t>
+      </w:r>
+      <w:r>
+        <w:rPr>
+          <w:lang w:val="ru-BY"/>
+        </w:rPr>
+        <w:t xml:space="preserve"> количество согласований наименований ЮЛ в электронном виде значительно превышало количество таковых в бумажном виде</w:t>
+      </w:r>
+      <w:r>
+        <w:rPr>
+          <w:lang w:val="ru-BY"/>
+        </w:rPr>
+        <w:t>, а также наблюдается тенденция роста согласовани</w:t>
+      </w:r>
+      <w:r>
+        <w:rPr>
+          <w:lang w:val="ru-BY"/>
+        </w:rPr>
+        <w:t>й в электронном виде и сокращения согласований в бумажном виде, что особенно заметно в сравнении с 2015 годом.</w:t>
+      </w:r>
+      <w:r>
+        <w:rPr>
+          <w:lang w:val="ru-BY"/>
+        </w:rPr>
+        <w:t xml:space="preserve"> Данная статистика свидетельствует о цифровизации административных процедур.</w:t>
+      </w:r>
+    </w:p>
+    <w:p>
+      <w:pPr>
+        <w:rPr>
+          <w:lang w:val="ru-BY"/>
+        </w:rPr>
+      </w:pPr>
+      <w:r>
+        <w:rPr>
+          <w:lang w:val="ru-BY"/>
+        </w:rPr>
+        <w:br w:type="page"/>
+      </w:r>
+    </w:p>
     <w:p>
       <w:pPr>
         <w:pStyle w:val="a3"/>
@@ -1793,6 +2036,7 @@
         <w:rPr>
           <w:lang w:val="ru-BY"/>
         </w:rPr>
+        <w:lastRenderedPageBreak/>
         <w:t>Электронная регистрация и ликвидация субъектов хозяйствования</w:t>
       </w:r>
     </w:p>
@@ -2296,7 +2540,6 @@
                 <w:color w:val="000000"/>
                 <w:sz w:val="22"/>
               </w:rPr>
-              <w:lastRenderedPageBreak/>
               <w:t>Регистрация ИП, в т. ч. изменений</w:t>
             </w:r>
           </w:p>
@@ -2923,6 +3166,101 @@
         </w:tc>
       </w:tr>
     </w:tbl>
+    <w:p>
+      <w:pPr>
+        <w:pStyle w:val="a3"/>
+        <w:spacing w:before="240" w:after="240"/>
+        <w:ind w:left="0"/>
+        <w:contextualSpacing w:val="0"/>
+        <w:rPr>
+          <w:lang w:val="ru-BY"/>
+        </w:rPr>
+      </w:pPr>
+      <w:r>
+        <w:rPr>
+          <w:noProof/>
+          <w:lang w:val="ru-BY"/>
+        </w:rPr>
+        <w:drawing>
+          <wp:inline distT="0" distB="0" distL="0" distR="0" wp14:anchorId="5D1CA5F3" wp14:editId="181E4EDF">
+            <wp:extent cx="6271260" cy="3390900"/>
+            <wp:effectExtent l="0" t="0" r="15240" b="0"/>
+            <wp:docPr id="915333368" name="Диаграмма 6"/>
+            <wp:cNvGraphicFramePr/>
+            <a:graphic xmlns:a="http://schemas.openxmlformats.org/drawingml/2006/main">
+              <a:graphicData uri="http://schemas.openxmlformats.org/drawingml/2006/chart">
+                <c:chart xmlns:c="http://schemas.openxmlformats.org/drawingml/2006/chart" xmlns:r="http://schemas.openxmlformats.org/officeDocument/2006/relationships" r:id="rId8"/>
+              </a:graphicData>
+            </a:graphic>
+          </wp:inline>
+        </w:drawing>
+      </w:r>
+    </w:p>
+    <w:p>
+      <w:pPr>
+        <w:spacing w:after="0"/>
+        <w:ind w:firstLine="709"/>
+        <w:jc w:val="both"/>
+        <w:rPr>
+          <w:lang w:val="ru-BY"/>
+        </w:rPr>
+      </w:pPr>
+      <w:r>
+        <w:rPr>
+          <w:lang w:val="ru-BY"/>
+        </w:rPr>
+        <w:t xml:space="preserve">Вывод: согласно приведённой статистике, </w:t>
+      </w:r>
+      <w:r>
+        <w:rPr>
+          <w:lang w:val="ru-BY"/>
+        </w:rPr>
+        <w:t>с 2021 по 2023 годы наблюдается стабильный рост регистрации ЮЛ, включая изменения, и увеличение числа уведомлений; в то же время снижается регистрация ИП и сокращается ч</w:t>
+      </w:r>
+      <w:r>
+        <w:rPr>
+          <w:lang w:val="ru-BY"/>
+        </w:rPr>
+        <w:t>и</w:t>
+      </w:r>
+      <w:r>
+        <w:rPr>
+          <w:lang w:val="ru-BY"/>
+        </w:rPr>
+        <w:t>сло ликвидаций ЮЛ и ИП</w:t>
+      </w:r>
+      <w:r>
+        <w:rPr>
+          <w:lang w:val="ru-BY"/>
+        </w:rPr>
+        <w:t>.</w:t>
+      </w:r>
+      <w:r>
+        <w:rPr>
+          <w:lang w:val="ru-BY"/>
+        </w:rPr>
+        <w:t xml:space="preserve"> Данная статистика свидетельствует о переходе из ИП в ЮЛ</w:t>
+      </w:r>
+      <w:r>
+        <w:rPr>
+          <w:lang w:val="ru-BY"/>
+        </w:rPr>
+        <w:t xml:space="preserve"> и улучшении условий для сохранения субъектов хозяйствования.</w:t>
+      </w:r>
+    </w:p>
+    <w:p>
+      <w:pPr>
+        <w:rPr>
+          <w:lang w:val="ru-BY"/>
+        </w:rPr>
+      </w:pPr>
+      <w:r>
+        <w:rPr>
+          <w:lang w:val="ru-BY"/>
+        </w:rPr>
+        <w:br w:type="page"/>
+      </w:r>
+    </w:p>
     <w:p>
       <w:pPr>
         <w:pStyle w:val="a3"/>
@@ -2938,6 +3276,7 @@
         <w:rPr>
           <w:lang w:val="ru-BY"/>
         </w:rPr>
+        <w:lastRenderedPageBreak/>
         <w:t>Предоставление информации из ЕГР</w:t>
       </w:r>
     </w:p>
@@ -3462,8 +3801,27 @@
                 <w:color w:val="000000"/>
                 <w:sz w:val="22"/>
               </w:rPr>
-              <w:t>Доля выписок в эл. виде</w:t>
-            </w:r>
+              <w:t xml:space="preserve">Доля выписок в эл. </w:t>
+            </w:r>
+            <w:r>
+              <w:rPr>
+                <w:rFonts w:ascii="Calibri" w:hAnsi="Calibri" w:cs="Calibri"/>
+                <w:color w:val="000000"/>
+                <w:sz w:val="22"/>
+                <w:lang w:val="ru-BY"/>
+              </w:rPr>
+              <w:t>в</w:t>
+            </w:r>
+            <w:proofErr w:type="spellStart"/>
+            <w:r>
+              <w:rPr>
+                <w:rFonts w:ascii="Calibri" w:hAnsi="Calibri" w:cs="Calibri"/>
+                <w:color w:val="000000"/>
+                <w:sz w:val="22"/>
+              </w:rPr>
+              <w:t>иде</w:t>
+            </w:r>
+            <w:proofErr w:type="spellEnd"/>
           </w:p>
         </w:tc>
         <w:tc>
@@ -3656,10 +4014,102 @@
     <w:p>
       <w:pPr>
         <w:pStyle w:val="a3"/>
-        <w:spacing w:after="0"/>
+        <w:spacing w:before="240" w:after="240"/>
         <w:ind w:left="0"/>
         <w:contextualSpacing w:val="0"/>
+        <w:rPr>
+          <w:lang w:val="ru-BY"/>
+        </w:rPr>
       </w:pPr>
+      <w:r>
+        <w:rPr>
+          <w:noProof/>
+          <w:lang w:val="ru-BY"/>
+        </w:rPr>
+        <w:drawing>
+          <wp:inline distT="0" distB="0" distL="0" distR="0" wp14:anchorId="6873613D" wp14:editId="6AF6907F">
+            <wp:extent cx="6271260" cy="3390900"/>
+            <wp:effectExtent l="0" t="0" r="15240" b="0"/>
+            <wp:docPr id="1826868710" name="Диаграмма 6"/>
+            <wp:cNvGraphicFramePr/>
+            <a:graphic xmlns:a="http://schemas.openxmlformats.org/drawingml/2006/main">
+              <a:graphicData uri="http://schemas.openxmlformats.org/drawingml/2006/chart">
+                <c:chart xmlns:c="http://schemas.openxmlformats.org/drawingml/2006/chart" xmlns:r="http://schemas.openxmlformats.org/officeDocument/2006/relationships" r:id="rId9"/>
+              </a:graphicData>
+            </a:graphic>
+          </wp:inline>
+        </w:drawing>
+      </w:r>
+    </w:p>
+    <w:p>
+      <w:pPr>
+        <w:spacing w:after="0"/>
+        <w:ind w:firstLine="709"/>
+        <w:jc w:val="both"/>
+        <w:rPr>
+          <w:lang w:val="ru-BY"/>
+        </w:rPr>
+      </w:pPr>
+      <w:r>
+        <w:rPr>
+          <w:lang w:val="ru-BY"/>
+        </w:rPr>
+        <w:t xml:space="preserve">Вывод: согласно приведённой статистике, с 2021 по 2023 годы наблюдается </w:t>
+      </w:r>
+      <w:r>
+        <w:rPr>
+          <w:lang w:val="ru-BY"/>
+        </w:rPr>
+        <w:t xml:space="preserve">относительно </w:t>
+      </w:r>
+      <w:r>
+        <w:rPr>
+          <w:lang w:val="ru-BY"/>
+        </w:rPr>
+        <w:t xml:space="preserve">стабильный </w:t>
+      </w:r>
+      <w:r>
+        <w:rPr>
+          <w:lang w:val="ru-BY"/>
+        </w:rPr>
+        <w:t xml:space="preserve">спрос на выписки из ЕГР с небольшими колебаниями и </w:t>
+      </w:r>
+      <w:r>
+        <w:rPr>
+          <w:lang w:val="ru-BY"/>
+        </w:rPr>
+        <w:t>заметно предпочтение электронного формата выписок</w:t>
+      </w:r>
+      <w:r>
+        <w:rPr>
+          <w:lang w:val="ru-BY"/>
+        </w:rPr>
+        <w:t>.</w:t>
+      </w:r>
+      <w:r>
+        <w:rPr>
+          <w:lang w:val="ru-BY"/>
+        </w:rPr>
+        <w:t xml:space="preserve"> </w:t>
+      </w:r>
+      <w:r>
+        <w:rPr>
+          <w:lang w:val="ru-BY"/>
+        </w:rPr>
+        <w:t xml:space="preserve">Данная статистика свидетельствует о </w:t>
+      </w:r>
+      <w:r>
+        <w:rPr>
+          <w:lang w:val="ru-BY"/>
+        </w:rPr>
+        <w:t>стабильнос</w:t>
+      </w:r>
+      <w:r>
+        <w:rPr>
+          <w:lang w:val="ru-BY"/>
+        </w:rPr>
+        <w:t>ти потребности пользователей в выписках из ЕГР и высоком уровне цифровизации.</w:t>
+      </w:r>
     </w:p>
     <w:sectPr>
       <w:pgSz w:w="11906" w:h="16838" w:code="9"/>
@@ -3669,6 +4119,56 @@
     </w:sectPr>
   </w:body>
 </w:document>
+</file>
+
+<file path=word/endnotes.xml><?xml version="1.0" encoding="utf-8"?>
+<w:endnotes xmlns:wpc="http://schemas.microsoft.com/office/word/2010/wordprocessingCanvas" xmlns:cx="http://schemas.microsoft.com/office/drawing/2014/chartex" xmlns:cx1="http://schemas.microsoft.com/office/drawing/2015/9/8/chartex" xmlns:cx2="http://schemas.microsoft.com/office/drawing/2015/10/21/chartex" xmlns:cx3="http://schemas.microsoft.com/office/drawing/2016/5/9/chartex" xmlns:cx4="http://schemas.microsoft.com/office/drawing/2016/5/10/chartex" xmlns:cx5="http://schemas.microsoft.com/office/drawing/2016/5/11/chartex" xmlns:cx6="http://schemas.microsoft.com/office/drawing/2016/5/12/chartex" xmlns:cx7="http://schemas.microsoft.com/office/drawing/2016/5/13/chartex" xmlns:cx8="http://schemas.microsoft.com/office/drawing/2016/5/14/chartex" xmlns:mc="http://schemas.openxmlformats.org/markup-compatibility/2006" xmlns:aink="http://schemas.microsoft.com/office/drawing/2016/ink" xmlns:am3d="http://schemas.microsoft.com/office/drawing/2017/model3d" xmlns:o="urn:schemas-microsoft-com:office:office" xmlns:oel="http://schemas.microsoft.com/office/2019/extlst" xmlns:r="http://schemas.openxmlformats.org/officeDocument/2006/relationships" xmlns:m="http://schemas.openxmlformats.org/officeDocument/2006/math" xmlns:v="urn:schemas-microsoft-com:vml" xmlns:wp14="http://schemas.microsoft.com/office/word/2010/wordprocessingDrawing" xmlns:wp="http://schemas.openxmlformats.org/drawingml/2006/wordprocessingDrawing" xmlns:w10="urn:schemas-microsoft-com:office:word" xmlns:w="http://schemas.openxmlformats.org/wordprocessingml/2006/main" xmlns:w14="http://schemas.microsoft.com/office/word/2010/wordml" xmlns:w15="http://schemas.microsoft.com/office/word/2012/wordml" xmlns:w16cex="http://schemas.microsoft.com/office/word/2018/wordml/cex" xmlns:w16cid="http://schemas.microsoft.com/office/word/2016/wordml/cid" xmlns:w16="http://schemas.microsoft.com/office/word/2018/wordml" xmlns:w16sdtdh="http://schemas.microsoft.com/office/word/2020/wordml/sdtdatahash" xmlns:w16se="http://schemas.microsoft.com/office/word/2015/wordml/symex" xmlns:wpg="http://schemas.microsoft.com/office/word/2010/wordprocessingGroup" xmlns:wpi="http://schemas.microsoft.com/office/word/2010/wordprocessingInk" xmlns:wne="http://schemas.microsoft.com/office/word/2006/wordml" xmlns:wps="http://schemas.microsoft.com/office/word/2010/wordprocessingShape" mc:Ignorable="w14 w15 w16se w16cid w16 w16cex w16sdtdh wp14">
+  <w:endnote w:type="separator" w:id="-1">
+    <w:p>
+      <w:pPr>
+        <w:spacing w:after="0"/>
+      </w:pPr>
+      <w:r>
+        <w:separator/>
+      </w:r>
+    </w:p>
+  </w:endnote>
+  <w:endnote w:type="continuationSeparator" w:id="0">
+    <w:p>
+      <w:pPr>
+        <w:spacing w:after="0"/>
+      </w:pPr>
+      <w:r>
+        <w:continuationSeparator/>
+      </w:r>
+    </w:p>
+  </w:endnote>
+</w:endnotes>
+</file>
+
+<file path=word/footnotes.xml><?xml version="1.0" encoding="utf-8"?>
+<w:footnotes xmlns:wpc="http://schemas.microsoft.com/office/word/2010/wordprocessingCanvas" xmlns:cx="http://schemas.microsoft.com/office/drawing/2014/chartex" xmlns:cx1="http://schemas.microsoft.com/office/drawing/2015/9/8/chartex" xmlns:cx2="http://schemas.microsoft.com/office/drawing/2015/10/21/chartex" xmlns:cx3="http://schemas.microsoft.com/office/drawing/2016/5/9/chartex" xmlns:cx4="http://schemas.microsoft.com/office/drawing/2016/5/10/chartex" xmlns:cx5="http://schemas.microsoft.com/office/drawing/2016/5/11/chartex" xmlns:cx6="http://schemas.microsoft.com/office/drawing/2016/5/12/chartex" xmlns:cx7="http://schemas.microsoft.com/office/drawing/2016/5/13/chartex" xmlns:cx8="http://schemas.microsoft.com/office/drawing/2016/5/14/chartex" xmlns:mc="http://schemas.openxmlformats.org/markup-compatibility/2006" xmlns:aink="http://schemas.microsoft.com/office/drawing/2016/ink" xmlns:am3d="http://schemas.microsoft.com/office/drawing/2017/model3d" xmlns:o="urn:schemas-microsoft-com:office:office" xmlns:oel="http://schemas.microsoft.com/office/2019/extlst" xmlns:r="http://schemas.openxmlformats.org/officeDocument/2006/relationships" xmlns:m="http://schemas.openxmlformats.org/officeDocument/2006/math" xmlns:v="urn:schemas-microsoft-com:vml" xmlns:wp14="http://schemas.microsoft.com/office/word/2010/wordprocessingDrawing" xmlns:wp="http://schemas.openxmlformats.org/drawingml/2006/wordprocessingDrawing" xmlns:w10="urn:schemas-microsoft-com:office:word" xmlns:w="http://schemas.openxmlformats.org/wordprocessingml/2006/main" xmlns:w14="http://schemas.microsoft.com/office/word/2010/wordml" xmlns:w15="http://schemas.microsoft.com/office/word/2012/wordml" xmlns:w16cex="http://schemas.microsoft.com/office/word/2018/wordml/cex" xmlns:w16cid="http://schemas.microsoft.com/office/word/2016/wordml/cid" xmlns:w16="http://schemas.microsoft.com/office/word/2018/wordml" xmlns:w16sdtdh="http://schemas.microsoft.com/office/word/2020/wordml/sdtdatahash" xmlns:w16se="http://schemas.microsoft.com/office/word/2015/wordml/symex" xmlns:wpg="http://schemas.microsoft.com/office/word/2010/wordprocessingGroup" xmlns:wpi="http://schemas.microsoft.com/office/word/2010/wordprocessingInk" xmlns:wne="http://schemas.microsoft.com/office/word/2006/wordml" xmlns:wps="http://schemas.microsoft.com/office/word/2010/wordprocessingShape" mc:Ignorable="w14 w15 w16se w16cid w16 w16cex w16sdtdh wp14">
+  <w:footnote w:type="separator" w:id="-1">
+    <w:p>
+      <w:pPr>
+        <w:spacing w:after="0"/>
+      </w:pPr>
+      <w:r>
+        <w:separator/>
+      </w:r>
+    </w:p>
+  </w:footnote>
+  <w:footnote w:type="continuationSeparator" w:id="0">
+    <w:p>
+      <w:pPr>
+        <w:spacing w:after="0"/>
+      </w:pPr>
+      <w:r>
+        <w:continuationSeparator/>
+      </w:r>
+    </w:p>
+  </w:footnote>
+</w:footnotes>
 </file>
 
 <file path=word/numbering.xml><?xml version="1.0" encoding="utf-8"?>
@@ -4262,7 +4762,7 @@
   <w:style w:type="paragraph" w:default="1" w:styleId="a">
     <w:name w:val="Normal"/>
     <w:qFormat/>
-    <w:rsid w:val="00507A2B"/>
+    <w:rsid w:val="00B51ABD"/>
     <w:pPr>
       <w:spacing w:line="240" w:lineRule="auto"/>
     </w:pPr>
@@ -4328,7 +4828,3655 @@
       </w:tblBorders>
     </w:tblPr>
   </w:style>
+  <w:style w:type="paragraph" w:styleId="a5">
+    <w:name w:val="header"/>
+    <w:basedOn w:val="a"/>
+    <w:link w:val="a6"/>
+    <w:uiPriority w:val="99"/>
+    <w:unhideWhenUsed/>
+    <w:rsid w:val="00D00C8C"/>
+    <w:pPr>
+      <w:tabs>
+        <w:tab w:val="center" w:pos="4677"/>
+        <w:tab w:val="right" w:pos="9355"/>
+      </w:tabs>
+      <w:spacing w:after="0"/>
+    </w:pPr>
+  </w:style>
+  <w:style w:type="character" w:customStyle="1" w:styleId="a6">
+    <w:name w:val="Верхний колонтитул Знак"/>
+    <w:basedOn w:val="a0"/>
+    <w:link w:val="a5"/>
+    <w:uiPriority w:val="99"/>
+    <w:rsid w:val="00D00C8C"/>
+    <w:rPr>
+      <w:rFonts w:ascii="Times New Roman" w:hAnsi="Times New Roman"/>
+      <w:sz w:val="28"/>
+    </w:rPr>
+  </w:style>
+  <w:style w:type="paragraph" w:styleId="a7">
+    <w:name w:val="footer"/>
+    <w:basedOn w:val="a"/>
+    <w:link w:val="a8"/>
+    <w:uiPriority w:val="99"/>
+    <w:unhideWhenUsed/>
+    <w:rsid w:val="00D00C8C"/>
+    <w:pPr>
+      <w:tabs>
+        <w:tab w:val="center" w:pos="4677"/>
+        <w:tab w:val="right" w:pos="9355"/>
+      </w:tabs>
+      <w:spacing w:after="0"/>
+    </w:pPr>
+  </w:style>
+  <w:style w:type="character" w:customStyle="1" w:styleId="a8">
+    <w:name w:val="Нижний колонтитул Знак"/>
+    <w:basedOn w:val="a0"/>
+    <w:link w:val="a7"/>
+    <w:uiPriority w:val="99"/>
+    <w:rsid w:val="00D00C8C"/>
+    <w:rPr>
+      <w:rFonts w:ascii="Times New Roman" w:hAnsi="Times New Roman"/>
+      <w:sz w:val="28"/>
+    </w:rPr>
+  </w:style>
 </w:styles>
+</file>
+
+<file path=word/charts/chart1.xml><?xml version="1.0" encoding="utf-8"?>
+<c:chartSpace xmlns:c="http://schemas.openxmlformats.org/drawingml/2006/chart" xmlns:a="http://schemas.openxmlformats.org/drawingml/2006/main" xmlns:r="http://schemas.openxmlformats.org/officeDocument/2006/relationships" xmlns:c16r2="http://schemas.microsoft.com/office/drawing/2015/06/chart">
+  <c:date1904 val="0"/>
+  <c:lang val="ru-RU"/>
+  <c:roundedCorners val="0"/>
+  <mc:AlternateContent xmlns:mc="http://schemas.openxmlformats.org/markup-compatibility/2006">
+    <mc:Choice xmlns:c14="http://schemas.microsoft.com/office/drawing/2007/8/2/chart" Requires="c14">
+      <c14:style val="102"/>
+    </mc:Choice>
+    <mc:Fallback>
+      <c:style val="2"/>
+    </mc:Fallback>
+  </mc:AlternateContent>
+  <c:chart>
+    <c:title>
+      <c:tx>
+        <c:rich>
+          <a:bodyPr rot="0" spcFirstLastPara="1" vertOverflow="ellipsis" vert="horz" wrap="square" anchor="ctr" anchorCtr="1"/>
+          <a:lstStyle/>
+          <a:p>
+            <a:pPr>
+              <a:defRPr sz="1400" b="0" i="0" u="none" strike="noStrike" kern="1200" spc="0" baseline="0">
+                <a:solidFill>
+                  <a:schemeClr val="tx1">
+                    <a:lumMod val="65000"/>
+                    <a:lumOff val="35000"/>
+                  </a:schemeClr>
+                </a:solidFill>
+                <a:latin typeface="+mn-lt"/>
+                <a:ea typeface="+mn-ea"/>
+                <a:cs typeface="+mn-cs"/>
+              </a:defRPr>
+            </a:pPr>
+            <a:r>
+              <a:rPr lang="ru-BY" sz="1800">
+                <a:effectLst/>
+              </a:rPr>
+              <a:t>Согласование наименований ЮЛ</a:t>
+            </a:r>
+            <a:endParaRPr lang="ru-RU" sz="1800">
+              <a:effectLst/>
+            </a:endParaRPr>
+          </a:p>
+        </c:rich>
+      </c:tx>
+      <c:overlay val="0"/>
+      <c:spPr>
+        <a:noFill/>
+        <a:ln>
+          <a:noFill/>
+        </a:ln>
+        <a:effectLst/>
+      </c:spPr>
+      <c:txPr>
+        <a:bodyPr rot="0" spcFirstLastPara="1" vertOverflow="ellipsis" vert="horz" wrap="square" anchor="ctr" anchorCtr="1"/>
+        <a:lstStyle/>
+        <a:p>
+          <a:pPr>
+            <a:defRPr sz="1400" b="0" i="0" u="none" strike="noStrike" kern="1200" spc="0" baseline="0">
+              <a:solidFill>
+                <a:schemeClr val="tx1">
+                  <a:lumMod val="65000"/>
+                  <a:lumOff val="35000"/>
+                </a:schemeClr>
+              </a:solidFill>
+              <a:latin typeface="+mn-lt"/>
+              <a:ea typeface="+mn-ea"/>
+              <a:cs typeface="+mn-cs"/>
+            </a:defRPr>
+          </a:pPr>
+          <a:endParaRPr lang="ru-RU"/>
+        </a:p>
+      </c:txPr>
+    </c:title>
+    <c:autoTitleDeleted val="0"/>
+    <c:plotArea>
+      <c:layout/>
+      <c:lineChart>
+        <c:grouping val="standard"/>
+        <c:varyColors val="0"/>
+        <c:ser>
+          <c:idx val="0"/>
+          <c:order val="0"/>
+          <c:tx>
+            <c:strRef>
+              <c:f>Лист1!$B$1</c:f>
+              <c:strCache>
+                <c:ptCount val="1"/>
+                <c:pt idx="0">
+                  <c:v>В бумажном виде</c:v>
+                </c:pt>
+              </c:strCache>
+            </c:strRef>
+          </c:tx>
+          <c:spPr>
+            <a:ln w="28575" cap="rnd">
+              <a:solidFill>
+                <a:schemeClr val="accent5">
+                  <a:lumMod val="50000"/>
+                </a:schemeClr>
+              </a:solidFill>
+              <a:round/>
+            </a:ln>
+            <a:effectLst/>
+          </c:spPr>
+          <c:marker>
+            <c:symbol val="none"/>
+          </c:marker>
+          <c:dLbls>
+            <c:dLbl>
+              <c:idx val="0"/>
+              <c:spPr>
+                <a:noFill/>
+                <a:ln>
+                  <a:noFill/>
+                </a:ln>
+                <a:effectLst/>
+              </c:spPr>
+              <c:txPr>
+                <a:bodyPr rot="0" spcFirstLastPara="1" vertOverflow="ellipsis" vert="horz" wrap="square" lIns="38100" tIns="19050" rIns="38100" bIns="19050" anchor="ctr" anchorCtr="1">
+                  <a:spAutoFit/>
+                </a:bodyPr>
+                <a:lstStyle/>
+                <a:p>
+                  <a:pPr>
+                    <a:defRPr sz="900" b="1" i="0" u="none" strike="noStrike" kern="1200" baseline="0">
+                      <a:solidFill>
+                        <a:schemeClr val="bg2">
+                          <a:lumMod val="50000"/>
+                        </a:schemeClr>
+                      </a:solidFill>
+                      <a:latin typeface="+mn-lt"/>
+                      <a:ea typeface="+mn-ea"/>
+                      <a:cs typeface="+mn-cs"/>
+                    </a:defRPr>
+                  </a:pPr>
+                  <a:endParaRPr lang="ru-RU"/>
+                </a:p>
+              </c:txPr>
+              <c:dLblPos val="t"/>
+              <c:showLegendKey val="0"/>
+              <c:showVal val="1"/>
+              <c:showCatName val="0"/>
+              <c:showSerName val="0"/>
+              <c:showPercent val="0"/>
+              <c:showBubbleSize val="0"/>
+              <c:extLst>
+                <c:ext xmlns:c16="http://schemas.microsoft.com/office/drawing/2014/chart" uri="{C3380CC4-5D6E-409C-BE32-E72D297353CC}">
+                  <c16:uniqueId val="{00000005-C16D-44B4-92F4-58DF312BCE2D}"/>
+                </c:ext>
+              </c:extLst>
+            </c:dLbl>
+            <c:spPr>
+              <a:noFill/>
+              <a:ln>
+                <a:noFill/>
+              </a:ln>
+              <a:effectLst/>
+            </c:spPr>
+            <c:txPr>
+              <a:bodyPr rot="0" spcFirstLastPara="1" vertOverflow="ellipsis" vert="horz" wrap="square" lIns="38100" tIns="19050" rIns="38100" bIns="19050" anchor="ctr" anchorCtr="1">
+                <a:spAutoFit/>
+              </a:bodyPr>
+              <a:lstStyle/>
+              <a:p>
+                <a:pPr>
+                  <a:defRPr sz="900" b="1" i="0" u="none" strike="noStrike" kern="1200" baseline="0">
+                    <a:solidFill>
+                      <a:schemeClr val="tx1">
+                        <a:lumMod val="75000"/>
+                        <a:lumOff val="25000"/>
+                      </a:schemeClr>
+                    </a:solidFill>
+                    <a:latin typeface="+mn-lt"/>
+                    <a:ea typeface="+mn-ea"/>
+                    <a:cs typeface="+mn-cs"/>
+                  </a:defRPr>
+                </a:pPr>
+                <a:endParaRPr lang="ru-RU"/>
+              </a:p>
+            </c:txPr>
+            <c:dLblPos val="t"/>
+            <c:showLegendKey val="0"/>
+            <c:showVal val="1"/>
+            <c:showCatName val="0"/>
+            <c:showSerName val="0"/>
+            <c:showPercent val="0"/>
+            <c:showBubbleSize val="0"/>
+            <c:showLeaderLines val="0"/>
+            <c:extLst>
+              <c:ext xmlns:c15="http://schemas.microsoft.com/office/drawing/2012/chart" uri="{CE6537A1-D6FC-4f65-9D91-7224C49458BB}">
+                <c15:showLeaderLines val="1"/>
+                <c15:leaderLines>
+                  <c:spPr>
+                    <a:ln w="9525" cap="flat" cmpd="sng" algn="ctr">
+                      <a:solidFill>
+                        <a:schemeClr val="tx1">
+                          <a:lumMod val="35000"/>
+                          <a:lumOff val="65000"/>
+                        </a:schemeClr>
+                      </a:solidFill>
+                      <a:round/>
+                    </a:ln>
+                    <a:effectLst/>
+                  </c:spPr>
+                </c15:leaderLines>
+              </c:ext>
+            </c:extLst>
+          </c:dLbls>
+          <c:cat>
+            <c:numRef>
+              <c:f>Лист1!$A$2:$A$5</c:f>
+              <c:numCache>
+                <c:formatCode>General</c:formatCode>
+                <c:ptCount val="4"/>
+                <c:pt idx="0">
+                  <c:v>2015</c:v>
+                </c:pt>
+                <c:pt idx="1">
+                  <c:v>2021</c:v>
+                </c:pt>
+                <c:pt idx="2">
+                  <c:v>2022</c:v>
+                </c:pt>
+                <c:pt idx="3">
+                  <c:v>2023</c:v>
+                </c:pt>
+              </c:numCache>
+            </c:numRef>
+          </c:cat>
+          <c:val>
+            <c:numRef>
+              <c:f>Лист1!$B$2:$B$5</c:f>
+              <c:numCache>
+                <c:formatCode>General</c:formatCode>
+                <c:ptCount val="4"/>
+                <c:pt idx="0">
+                  <c:v>14167</c:v>
+                </c:pt>
+                <c:pt idx="1">
+                  <c:v>2293</c:v>
+                </c:pt>
+                <c:pt idx="2">
+                  <c:v>3127</c:v>
+                </c:pt>
+                <c:pt idx="3">
+                  <c:v>2718</c:v>
+                </c:pt>
+              </c:numCache>
+            </c:numRef>
+          </c:val>
+          <c:smooth val="0"/>
+          <c:extLst>
+            <c:ext xmlns:c16="http://schemas.microsoft.com/office/drawing/2014/chart" uri="{C3380CC4-5D6E-409C-BE32-E72D297353CC}">
+              <c16:uniqueId val="{00000000-C16D-44B4-92F4-58DF312BCE2D}"/>
+            </c:ext>
+          </c:extLst>
+        </c:ser>
+        <c:ser>
+          <c:idx val="1"/>
+          <c:order val="1"/>
+          <c:tx>
+            <c:strRef>
+              <c:f>Лист1!$C$1</c:f>
+              <c:strCache>
+                <c:ptCount val="1"/>
+                <c:pt idx="0">
+                  <c:v>В электронном виде</c:v>
+                </c:pt>
+              </c:strCache>
+            </c:strRef>
+          </c:tx>
+          <c:spPr>
+            <a:ln w="28575" cap="rnd">
+              <a:solidFill>
+                <a:srgbClr val="C00000"/>
+              </a:solidFill>
+              <a:round/>
+            </a:ln>
+            <a:effectLst/>
+          </c:spPr>
+          <c:marker>
+            <c:symbol val="none"/>
+          </c:marker>
+          <c:dLbls>
+            <c:dLbl>
+              <c:idx val="0"/>
+              <c:layout>
+                <c:manualLayout>
+                  <c:x val="-3.2199270959902791E-2"/>
+                  <c:y val="2.8117903801350673E-2"/>
+                </c:manualLayout>
+              </c:layout>
+              <c:spPr>
+                <a:noFill/>
+                <a:ln>
+                  <a:noFill/>
+                </a:ln>
+                <a:effectLst/>
+              </c:spPr>
+              <c:txPr>
+                <a:bodyPr rot="0" spcFirstLastPara="1" vertOverflow="ellipsis" vert="horz" wrap="square" lIns="38100" tIns="19050" rIns="38100" bIns="19050" anchor="ctr" anchorCtr="1">
+                  <a:spAutoFit/>
+                </a:bodyPr>
+                <a:lstStyle/>
+                <a:p>
+                  <a:pPr>
+                    <a:defRPr sz="900" b="1" i="0" u="none" strike="noStrike" kern="1200" baseline="0">
+                      <a:solidFill>
+                        <a:schemeClr val="bg2">
+                          <a:lumMod val="50000"/>
+                        </a:schemeClr>
+                      </a:solidFill>
+                      <a:latin typeface="+mn-lt"/>
+                      <a:ea typeface="+mn-ea"/>
+                      <a:cs typeface="+mn-cs"/>
+                    </a:defRPr>
+                  </a:pPr>
+                  <a:endParaRPr lang="ru-RU"/>
+                </a:p>
+              </c:txPr>
+              <c:dLblPos val="r"/>
+              <c:showLegendKey val="0"/>
+              <c:showVal val="1"/>
+              <c:showCatName val="0"/>
+              <c:showSerName val="0"/>
+              <c:showPercent val="0"/>
+              <c:showBubbleSize val="0"/>
+              <c:extLst>
+                <c:ext xmlns:c15="http://schemas.microsoft.com/office/drawing/2012/chart" uri="{CE6537A1-D6FC-4f65-9D91-7224C49458BB}"/>
+                <c:ext xmlns:c16="http://schemas.microsoft.com/office/drawing/2014/chart" uri="{C3380CC4-5D6E-409C-BE32-E72D297353CC}">
+                  <c16:uniqueId val="{00000004-C16D-44B4-92F4-58DF312BCE2D}"/>
+                </c:ext>
+              </c:extLst>
+            </c:dLbl>
+            <c:spPr>
+              <a:noFill/>
+              <a:ln>
+                <a:noFill/>
+              </a:ln>
+              <a:effectLst/>
+            </c:spPr>
+            <c:txPr>
+              <a:bodyPr rot="0" spcFirstLastPara="1" vertOverflow="ellipsis" vert="horz" wrap="square" lIns="38100" tIns="19050" rIns="38100" bIns="19050" anchor="ctr" anchorCtr="1">
+                <a:spAutoFit/>
+              </a:bodyPr>
+              <a:lstStyle/>
+              <a:p>
+                <a:pPr>
+                  <a:defRPr sz="900" b="1" i="0" u="none" strike="noStrike" kern="1200" baseline="0">
+                    <a:solidFill>
+                      <a:schemeClr val="tx1">
+                        <a:lumMod val="75000"/>
+                        <a:lumOff val="25000"/>
+                      </a:schemeClr>
+                    </a:solidFill>
+                    <a:latin typeface="+mn-lt"/>
+                    <a:ea typeface="+mn-ea"/>
+                    <a:cs typeface="+mn-cs"/>
+                  </a:defRPr>
+                </a:pPr>
+                <a:endParaRPr lang="ru-RU"/>
+              </a:p>
+            </c:txPr>
+            <c:dLblPos val="t"/>
+            <c:showLegendKey val="0"/>
+            <c:showVal val="1"/>
+            <c:showCatName val="0"/>
+            <c:showSerName val="0"/>
+            <c:showPercent val="0"/>
+            <c:showBubbleSize val="0"/>
+            <c:showLeaderLines val="0"/>
+            <c:extLst>
+              <c:ext xmlns:c15="http://schemas.microsoft.com/office/drawing/2012/chart" uri="{CE6537A1-D6FC-4f65-9D91-7224C49458BB}">
+                <c15:showLeaderLines val="1"/>
+                <c15:leaderLines>
+                  <c:spPr>
+                    <a:ln w="9525" cap="flat" cmpd="sng" algn="ctr">
+                      <a:solidFill>
+                        <a:schemeClr val="tx1">
+                          <a:lumMod val="35000"/>
+                          <a:lumOff val="65000"/>
+                        </a:schemeClr>
+                      </a:solidFill>
+                      <a:round/>
+                    </a:ln>
+                    <a:effectLst/>
+                  </c:spPr>
+                </c15:leaderLines>
+              </c:ext>
+            </c:extLst>
+          </c:dLbls>
+          <c:cat>
+            <c:numRef>
+              <c:f>Лист1!$A$2:$A$5</c:f>
+              <c:numCache>
+                <c:formatCode>General</c:formatCode>
+                <c:ptCount val="4"/>
+                <c:pt idx="0">
+                  <c:v>2015</c:v>
+                </c:pt>
+                <c:pt idx="1">
+                  <c:v>2021</c:v>
+                </c:pt>
+                <c:pt idx="2">
+                  <c:v>2022</c:v>
+                </c:pt>
+                <c:pt idx="3">
+                  <c:v>2023</c:v>
+                </c:pt>
+              </c:numCache>
+            </c:numRef>
+          </c:cat>
+          <c:val>
+            <c:numRef>
+              <c:f>Лист1!$C$2:$C$5</c:f>
+              <c:numCache>
+                <c:formatCode>General</c:formatCode>
+                <c:ptCount val="4"/>
+                <c:pt idx="0">
+                  <c:v>10670</c:v>
+                </c:pt>
+                <c:pt idx="1">
+                  <c:v>25476</c:v>
+                </c:pt>
+                <c:pt idx="2">
+                  <c:v>33359</c:v>
+                </c:pt>
+                <c:pt idx="3">
+                  <c:v>31316</c:v>
+                </c:pt>
+              </c:numCache>
+            </c:numRef>
+          </c:val>
+          <c:smooth val="0"/>
+          <c:extLst>
+            <c:ext xmlns:c16="http://schemas.microsoft.com/office/drawing/2014/chart" uri="{C3380CC4-5D6E-409C-BE32-E72D297353CC}">
+              <c16:uniqueId val="{00000001-C16D-44B4-92F4-58DF312BCE2D}"/>
+            </c:ext>
+          </c:extLst>
+        </c:ser>
+        <c:dLbls>
+          <c:showLegendKey val="0"/>
+          <c:showVal val="0"/>
+          <c:showCatName val="0"/>
+          <c:showSerName val="0"/>
+          <c:showPercent val="0"/>
+          <c:showBubbleSize val="0"/>
+        </c:dLbls>
+        <c:smooth val="0"/>
+        <c:axId val="650460864"/>
+        <c:axId val="650461224"/>
+      </c:lineChart>
+      <c:catAx>
+        <c:axId val="650460864"/>
+        <c:scaling>
+          <c:orientation val="minMax"/>
+        </c:scaling>
+        <c:delete val="0"/>
+        <c:axPos val="b"/>
+        <c:numFmt formatCode="General" sourceLinked="1"/>
+        <c:majorTickMark val="none"/>
+        <c:minorTickMark val="none"/>
+        <c:tickLblPos val="nextTo"/>
+        <c:spPr>
+          <a:noFill/>
+          <a:ln w="9525" cap="flat" cmpd="sng" algn="ctr">
+            <a:solidFill>
+              <a:schemeClr val="tx1">
+                <a:lumMod val="15000"/>
+                <a:lumOff val="85000"/>
+              </a:schemeClr>
+            </a:solidFill>
+            <a:round/>
+          </a:ln>
+          <a:effectLst/>
+        </c:spPr>
+        <c:txPr>
+          <a:bodyPr rot="-60000000" spcFirstLastPara="1" vertOverflow="ellipsis" vert="horz" wrap="square" anchor="ctr" anchorCtr="1"/>
+          <a:lstStyle/>
+          <a:p>
+            <a:pPr>
+              <a:defRPr sz="900" b="0" i="0" u="none" strike="noStrike" kern="1200" baseline="0">
+                <a:solidFill>
+                  <a:schemeClr val="tx1">
+                    <a:lumMod val="65000"/>
+                    <a:lumOff val="35000"/>
+                  </a:schemeClr>
+                </a:solidFill>
+                <a:latin typeface="+mn-lt"/>
+                <a:ea typeface="+mn-ea"/>
+                <a:cs typeface="+mn-cs"/>
+              </a:defRPr>
+            </a:pPr>
+            <a:endParaRPr lang="ru-RU"/>
+          </a:p>
+        </c:txPr>
+        <c:crossAx val="650461224"/>
+        <c:crosses val="autoZero"/>
+        <c:auto val="1"/>
+        <c:lblAlgn val="ctr"/>
+        <c:lblOffset val="100"/>
+        <c:noMultiLvlLbl val="0"/>
+      </c:catAx>
+      <c:valAx>
+        <c:axId val="650461224"/>
+        <c:scaling>
+          <c:orientation val="minMax"/>
+        </c:scaling>
+        <c:delete val="0"/>
+        <c:axPos val="l"/>
+        <c:majorGridlines>
+          <c:spPr>
+            <a:ln w="9525" cap="flat" cmpd="sng" algn="ctr">
+              <a:solidFill>
+                <a:schemeClr val="tx1">
+                  <a:lumMod val="15000"/>
+                  <a:lumOff val="85000"/>
+                </a:schemeClr>
+              </a:solidFill>
+              <a:round/>
+            </a:ln>
+            <a:effectLst/>
+          </c:spPr>
+        </c:majorGridlines>
+        <c:numFmt formatCode="General" sourceLinked="1"/>
+        <c:majorTickMark val="none"/>
+        <c:minorTickMark val="none"/>
+        <c:tickLblPos val="nextTo"/>
+        <c:spPr>
+          <a:noFill/>
+          <a:ln>
+            <a:noFill/>
+          </a:ln>
+          <a:effectLst/>
+        </c:spPr>
+        <c:txPr>
+          <a:bodyPr rot="-60000000" spcFirstLastPara="1" vertOverflow="ellipsis" vert="horz" wrap="square" anchor="ctr" anchorCtr="1"/>
+          <a:lstStyle/>
+          <a:p>
+            <a:pPr>
+              <a:defRPr sz="900" b="0" i="0" u="none" strike="noStrike" kern="1200" baseline="0">
+                <a:solidFill>
+                  <a:schemeClr val="tx1">
+                    <a:lumMod val="65000"/>
+                    <a:lumOff val="35000"/>
+                  </a:schemeClr>
+                </a:solidFill>
+                <a:latin typeface="+mn-lt"/>
+                <a:ea typeface="+mn-ea"/>
+                <a:cs typeface="+mn-cs"/>
+              </a:defRPr>
+            </a:pPr>
+            <a:endParaRPr lang="ru-RU"/>
+          </a:p>
+        </c:txPr>
+        <c:crossAx val="650460864"/>
+        <c:crosses val="autoZero"/>
+        <c:crossBetween val="between"/>
+      </c:valAx>
+      <c:spPr>
+        <a:noFill/>
+        <a:ln>
+          <a:noFill/>
+        </a:ln>
+        <a:effectLst/>
+      </c:spPr>
+    </c:plotArea>
+    <c:legend>
+      <c:legendPos val="b"/>
+      <c:overlay val="0"/>
+      <c:spPr>
+        <a:noFill/>
+        <a:ln>
+          <a:noFill/>
+        </a:ln>
+        <a:effectLst/>
+      </c:spPr>
+      <c:txPr>
+        <a:bodyPr rot="0" spcFirstLastPara="1" vertOverflow="ellipsis" vert="horz" wrap="square" anchor="ctr" anchorCtr="1"/>
+        <a:lstStyle/>
+        <a:p>
+          <a:pPr>
+            <a:defRPr sz="900" b="0" i="0" u="none" strike="noStrike" kern="1200" baseline="0">
+              <a:solidFill>
+                <a:schemeClr val="tx1">
+                  <a:lumMod val="65000"/>
+                  <a:lumOff val="35000"/>
+                </a:schemeClr>
+              </a:solidFill>
+              <a:latin typeface="+mn-lt"/>
+              <a:ea typeface="+mn-ea"/>
+              <a:cs typeface="+mn-cs"/>
+            </a:defRPr>
+          </a:pPr>
+          <a:endParaRPr lang="ru-RU"/>
+        </a:p>
+      </c:txPr>
+    </c:legend>
+    <c:plotVisOnly val="1"/>
+    <c:dispBlanksAs val="gap"/>
+    <c:extLst>
+      <c:ext xmlns:c16r3="http://schemas.microsoft.com/office/drawing/2017/03/chart" uri="{56B9EC1D-385E-4148-901F-78D8002777C0}">
+        <c16r3:dataDisplayOptions16>
+          <c16r3:dispNaAsBlank val="1"/>
+        </c16r3:dataDisplayOptions16>
+      </c:ext>
+    </c:extLst>
+    <c:showDLblsOverMax val="0"/>
+  </c:chart>
+  <c:spPr>
+    <a:solidFill>
+      <a:schemeClr val="bg1"/>
+    </a:solidFill>
+    <a:ln w="9525" cap="flat" cmpd="sng" algn="ctr">
+      <a:solidFill>
+        <a:schemeClr val="tx1">
+          <a:lumMod val="15000"/>
+          <a:lumOff val="85000"/>
+        </a:schemeClr>
+      </a:solidFill>
+      <a:round/>
+    </a:ln>
+    <a:effectLst/>
+  </c:spPr>
+  <c:txPr>
+    <a:bodyPr/>
+    <a:lstStyle/>
+    <a:p>
+      <a:pPr>
+        <a:defRPr/>
+      </a:pPr>
+      <a:endParaRPr lang="ru-RU"/>
+    </a:p>
+  </c:txPr>
+  <c:externalData r:id="rId3">
+    <c:autoUpdate val="0"/>
+  </c:externalData>
+</c:chartSpace>
+</file>
+
+<file path=word/charts/chart2.xml><?xml version="1.0" encoding="utf-8"?>
+<c:chartSpace xmlns:c="http://schemas.openxmlformats.org/drawingml/2006/chart" xmlns:a="http://schemas.openxmlformats.org/drawingml/2006/main" xmlns:r="http://schemas.openxmlformats.org/officeDocument/2006/relationships" xmlns:c16r2="http://schemas.microsoft.com/office/drawing/2015/06/chart">
+  <c:date1904 val="0"/>
+  <c:lang val="ru-RU"/>
+  <c:roundedCorners val="0"/>
+  <mc:AlternateContent xmlns:mc="http://schemas.openxmlformats.org/markup-compatibility/2006">
+    <mc:Choice xmlns:c14="http://schemas.microsoft.com/office/drawing/2007/8/2/chart" Requires="c14">
+      <c14:style val="102"/>
+    </mc:Choice>
+    <mc:Fallback>
+      <c:style val="2"/>
+    </mc:Fallback>
+  </mc:AlternateContent>
+  <c:chart>
+    <c:title>
+      <c:tx>
+        <c:rich>
+          <a:bodyPr rot="0" spcFirstLastPara="1" vertOverflow="ellipsis" vert="horz" wrap="square" anchor="ctr" anchorCtr="1"/>
+          <a:lstStyle/>
+          <a:p>
+            <a:pPr>
+              <a:defRPr sz="1400" b="0" i="0" u="none" strike="noStrike" kern="1200" spc="0" baseline="0">
+                <a:solidFill>
+                  <a:schemeClr val="tx1">
+                    <a:lumMod val="65000"/>
+                    <a:lumOff val="35000"/>
+                  </a:schemeClr>
+                </a:solidFill>
+                <a:latin typeface="+mn-lt"/>
+                <a:ea typeface="+mn-ea"/>
+                <a:cs typeface="+mn-cs"/>
+              </a:defRPr>
+            </a:pPr>
+            <a:r>
+              <a:rPr lang="ru-BY" sz="1800">
+                <a:effectLst/>
+              </a:rPr>
+              <a:t>Электронная регистрация и ликвидация субъектов хозяйствования</a:t>
+            </a:r>
+            <a:endParaRPr lang="ru-RU" sz="1800">
+              <a:effectLst/>
+            </a:endParaRPr>
+          </a:p>
+        </c:rich>
+      </c:tx>
+      <c:overlay val="0"/>
+      <c:spPr>
+        <a:noFill/>
+        <a:ln>
+          <a:noFill/>
+        </a:ln>
+        <a:effectLst/>
+      </c:spPr>
+      <c:txPr>
+        <a:bodyPr rot="0" spcFirstLastPara="1" vertOverflow="ellipsis" vert="horz" wrap="square" anchor="ctr" anchorCtr="1"/>
+        <a:lstStyle/>
+        <a:p>
+          <a:pPr>
+            <a:defRPr sz="1400" b="0" i="0" u="none" strike="noStrike" kern="1200" spc="0" baseline="0">
+              <a:solidFill>
+                <a:schemeClr val="tx1">
+                  <a:lumMod val="65000"/>
+                  <a:lumOff val="35000"/>
+                </a:schemeClr>
+              </a:solidFill>
+              <a:latin typeface="+mn-lt"/>
+              <a:ea typeface="+mn-ea"/>
+              <a:cs typeface="+mn-cs"/>
+            </a:defRPr>
+          </a:pPr>
+          <a:endParaRPr lang="ru-RU"/>
+        </a:p>
+      </c:txPr>
+    </c:title>
+    <c:autoTitleDeleted val="0"/>
+    <c:view3D>
+      <c:rotX val="15"/>
+      <c:rotY val="20"/>
+      <c:rAngAx val="0"/>
+    </c:view3D>
+    <c:floor>
+      <c:thickness val="0"/>
+      <c:spPr>
+        <a:noFill/>
+        <a:ln>
+          <a:noFill/>
+        </a:ln>
+        <a:effectLst/>
+        <a:sp3d/>
+      </c:spPr>
+    </c:floor>
+    <c:sideWall>
+      <c:thickness val="0"/>
+      <c:spPr>
+        <a:noFill/>
+        <a:ln>
+          <a:noFill/>
+        </a:ln>
+        <a:effectLst/>
+        <a:sp3d/>
+      </c:spPr>
+    </c:sideWall>
+    <c:backWall>
+      <c:thickness val="0"/>
+      <c:spPr>
+        <a:noFill/>
+        <a:ln>
+          <a:noFill/>
+        </a:ln>
+        <a:effectLst/>
+        <a:sp3d/>
+      </c:spPr>
+    </c:backWall>
+    <c:plotArea>
+      <c:layout/>
+      <c:bar3DChart>
+        <c:barDir val="col"/>
+        <c:grouping val="percentStacked"/>
+        <c:varyColors val="0"/>
+        <c:ser>
+          <c:idx val="0"/>
+          <c:order val="0"/>
+          <c:tx>
+            <c:strRef>
+              <c:f>Лист1!$B$1</c:f>
+              <c:strCache>
+                <c:ptCount val="1"/>
+                <c:pt idx="0">
+                  <c:v>2021</c:v>
+                </c:pt>
+              </c:strCache>
+            </c:strRef>
+          </c:tx>
+          <c:spPr>
+            <a:solidFill>
+              <a:srgbClr val="00DE64"/>
+            </a:solidFill>
+            <a:ln>
+              <a:noFill/>
+            </a:ln>
+            <a:effectLst/>
+            <a:sp3d/>
+          </c:spPr>
+          <c:invertIfNegative val="0"/>
+          <c:dLbls>
+            <c:spPr>
+              <a:noFill/>
+              <a:ln>
+                <a:noFill/>
+              </a:ln>
+              <a:effectLst/>
+            </c:spPr>
+            <c:txPr>
+              <a:bodyPr rot="0" spcFirstLastPara="1" vertOverflow="ellipsis" vert="horz" wrap="square" lIns="38100" tIns="19050" rIns="38100" bIns="19050" anchor="ctr" anchorCtr="1">
+                <a:spAutoFit/>
+              </a:bodyPr>
+              <a:lstStyle/>
+              <a:p>
+                <a:pPr>
+                  <a:defRPr sz="900" b="1" i="0" u="none" strike="noStrike" kern="1200" baseline="0">
+                    <a:solidFill>
+                      <a:schemeClr val="tx1">
+                        <a:lumMod val="75000"/>
+                        <a:lumOff val="25000"/>
+                      </a:schemeClr>
+                    </a:solidFill>
+                    <a:latin typeface="+mn-lt"/>
+                    <a:ea typeface="+mn-ea"/>
+                    <a:cs typeface="+mn-cs"/>
+                  </a:defRPr>
+                </a:pPr>
+                <a:endParaRPr lang="ru-RU"/>
+              </a:p>
+            </c:txPr>
+            <c:showLegendKey val="0"/>
+            <c:showVal val="1"/>
+            <c:showCatName val="0"/>
+            <c:showSerName val="0"/>
+            <c:showPercent val="0"/>
+            <c:showBubbleSize val="0"/>
+            <c:showLeaderLines val="0"/>
+            <c:extLst>
+              <c:ext xmlns:c15="http://schemas.microsoft.com/office/drawing/2012/chart" uri="{CE6537A1-D6FC-4f65-9D91-7224C49458BB}">
+                <c15:showLeaderLines val="0"/>
+              </c:ext>
+            </c:extLst>
+          </c:dLbls>
+          <c:cat>
+            <c:strRef>
+              <c:f>Лист1!$A$2:$A$5</c:f>
+              <c:strCache>
+                <c:ptCount val="4"/>
+                <c:pt idx="0">
+                  <c:v>Регистрация ЮЛ, в т. ч. изменений</c:v>
+                </c:pt>
+                <c:pt idx="1">
+                  <c:v>Регистрация ИП, в т. ч. изменений</c:v>
+                </c:pt>
+                <c:pt idx="2">
+                  <c:v>Уведомления</c:v>
+                </c:pt>
+                <c:pt idx="3">
+                  <c:v>Ликвидация ЮЛ, ИП</c:v>
+                </c:pt>
+              </c:strCache>
+            </c:strRef>
+          </c:cat>
+          <c:val>
+            <c:numRef>
+              <c:f>Лист1!$B$2:$B$5</c:f>
+              <c:numCache>
+                <c:formatCode>General</c:formatCode>
+                <c:ptCount val="4"/>
+                <c:pt idx="0">
+                  <c:v>3811</c:v>
+                </c:pt>
+                <c:pt idx="1">
+                  <c:v>875</c:v>
+                </c:pt>
+                <c:pt idx="2">
+                  <c:v>5419</c:v>
+                </c:pt>
+                <c:pt idx="3">
+                  <c:v>3539</c:v>
+                </c:pt>
+              </c:numCache>
+            </c:numRef>
+          </c:val>
+          <c:extLst>
+            <c:ext xmlns:c16="http://schemas.microsoft.com/office/drawing/2014/chart" uri="{C3380CC4-5D6E-409C-BE32-E72D297353CC}">
+              <c16:uniqueId val="{00000000-639E-4BE7-92D2-49DFA0EF3D4A}"/>
+            </c:ext>
+          </c:extLst>
+        </c:ser>
+        <c:ser>
+          <c:idx val="1"/>
+          <c:order val="1"/>
+          <c:tx>
+            <c:strRef>
+              <c:f>Лист1!$C$1</c:f>
+              <c:strCache>
+                <c:ptCount val="1"/>
+                <c:pt idx="0">
+                  <c:v>2022</c:v>
+                </c:pt>
+              </c:strCache>
+            </c:strRef>
+          </c:tx>
+          <c:spPr>
+            <a:solidFill>
+              <a:srgbClr val="FFC000"/>
+            </a:solidFill>
+            <a:ln>
+              <a:noFill/>
+            </a:ln>
+            <a:effectLst/>
+            <a:sp3d/>
+          </c:spPr>
+          <c:invertIfNegative val="0"/>
+          <c:dLbls>
+            <c:spPr>
+              <a:noFill/>
+              <a:ln>
+                <a:noFill/>
+              </a:ln>
+              <a:effectLst/>
+            </c:spPr>
+            <c:txPr>
+              <a:bodyPr rot="0" spcFirstLastPara="1" vertOverflow="ellipsis" vert="horz" wrap="square" lIns="38100" tIns="19050" rIns="38100" bIns="19050" anchor="ctr" anchorCtr="1">
+                <a:spAutoFit/>
+              </a:bodyPr>
+              <a:lstStyle/>
+              <a:p>
+                <a:pPr>
+                  <a:defRPr sz="900" b="1" i="0" u="none" strike="noStrike" kern="1200" baseline="0">
+                    <a:ln>
+                      <a:noFill/>
+                    </a:ln>
+                    <a:solidFill>
+                      <a:schemeClr val="tx1">
+                        <a:lumMod val="75000"/>
+                        <a:lumOff val="25000"/>
+                      </a:schemeClr>
+                    </a:solidFill>
+                    <a:latin typeface="+mn-lt"/>
+                    <a:ea typeface="+mn-ea"/>
+                    <a:cs typeface="+mn-cs"/>
+                  </a:defRPr>
+                </a:pPr>
+                <a:endParaRPr lang="ru-RU"/>
+              </a:p>
+            </c:txPr>
+            <c:showLegendKey val="0"/>
+            <c:showVal val="1"/>
+            <c:showCatName val="0"/>
+            <c:showSerName val="0"/>
+            <c:showPercent val="0"/>
+            <c:showBubbleSize val="0"/>
+            <c:showLeaderLines val="0"/>
+            <c:extLst>
+              <c:ext xmlns:c15="http://schemas.microsoft.com/office/drawing/2012/chart" uri="{CE6537A1-D6FC-4f65-9D91-7224C49458BB}">
+                <c15:showLeaderLines val="1"/>
+                <c15:leaderLines>
+                  <c:spPr>
+                    <a:ln w="9525" cap="flat" cmpd="sng" algn="ctr">
+                      <a:solidFill>
+                        <a:schemeClr val="tx1">
+                          <a:lumMod val="35000"/>
+                          <a:lumOff val="65000"/>
+                        </a:schemeClr>
+                      </a:solidFill>
+                      <a:round/>
+                    </a:ln>
+                    <a:effectLst/>
+                  </c:spPr>
+                </c15:leaderLines>
+              </c:ext>
+            </c:extLst>
+          </c:dLbls>
+          <c:cat>
+            <c:strRef>
+              <c:f>Лист1!$A$2:$A$5</c:f>
+              <c:strCache>
+                <c:ptCount val="4"/>
+                <c:pt idx="0">
+                  <c:v>Регистрация ЮЛ, в т. ч. изменений</c:v>
+                </c:pt>
+                <c:pt idx="1">
+                  <c:v>Регистрация ИП, в т. ч. изменений</c:v>
+                </c:pt>
+                <c:pt idx="2">
+                  <c:v>Уведомления</c:v>
+                </c:pt>
+                <c:pt idx="3">
+                  <c:v>Ликвидация ЮЛ, ИП</c:v>
+                </c:pt>
+              </c:strCache>
+            </c:strRef>
+          </c:cat>
+          <c:val>
+            <c:numRef>
+              <c:f>Лист1!$C$2:$C$5</c:f>
+              <c:numCache>
+                <c:formatCode>General</c:formatCode>
+                <c:ptCount val="4"/>
+                <c:pt idx="0">
+                  <c:v>4043</c:v>
+                </c:pt>
+                <c:pt idx="1">
+                  <c:v>868</c:v>
+                </c:pt>
+                <c:pt idx="2">
+                  <c:v>6221</c:v>
+                </c:pt>
+                <c:pt idx="3">
+                  <c:v>1878</c:v>
+                </c:pt>
+              </c:numCache>
+            </c:numRef>
+          </c:val>
+          <c:extLst>
+            <c:ext xmlns:c16="http://schemas.microsoft.com/office/drawing/2014/chart" uri="{C3380CC4-5D6E-409C-BE32-E72D297353CC}">
+              <c16:uniqueId val="{00000001-639E-4BE7-92D2-49DFA0EF3D4A}"/>
+            </c:ext>
+          </c:extLst>
+        </c:ser>
+        <c:ser>
+          <c:idx val="2"/>
+          <c:order val="2"/>
+          <c:tx>
+            <c:strRef>
+              <c:f>Лист1!$D$1</c:f>
+              <c:strCache>
+                <c:ptCount val="1"/>
+                <c:pt idx="0">
+                  <c:v>2023</c:v>
+                </c:pt>
+              </c:strCache>
+            </c:strRef>
+          </c:tx>
+          <c:spPr>
+            <a:solidFill>
+              <a:srgbClr val="19C3FF"/>
+            </a:solidFill>
+            <a:ln>
+              <a:noFill/>
+            </a:ln>
+            <a:effectLst/>
+            <a:sp3d/>
+          </c:spPr>
+          <c:invertIfNegative val="0"/>
+          <c:dLbls>
+            <c:spPr>
+              <a:noFill/>
+              <a:ln>
+                <a:noFill/>
+              </a:ln>
+              <a:effectLst/>
+            </c:spPr>
+            <c:txPr>
+              <a:bodyPr rot="0" spcFirstLastPara="1" vertOverflow="ellipsis" vert="horz" wrap="square" lIns="38100" tIns="19050" rIns="38100" bIns="19050" anchor="ctr" anchorCtr="1">
+                <a:spAutoFit/>
+              </a:bodyPr>
+              <a:lstStyle/>
+              <a:p>
+                <a:pPr>
+                  <a:defRPr sz="900" b="1" i="0" u="none" strike="noStrike" kern="1200" baseline="0">
+                    <a:solidFill>
+                      <a:schemeClr val="tx1">
+                        <a:lumMod val="75000"/>
+                        <a:lumOff val="25000"/>
+                      </a:schemeClr>
+                    </a:solidFill>
+                    <a:latin typeface="+mn-lt"/>
+                    <a:ea typeface="+mn-ea"/>
+                    <a:cs typeface="+mn-cs"/>
+                  </a:defRPr>
+                </a:pPr>
+                <a:endParaRPr lang="ru-RU"/>
+              </a:p>
+            </c:txPr>
+            <c:showLegendKey val="0"/>
+            <c:showVal val="1"/>
+            <c:showCatName val="0"/>
+            <c:showSerName val="0"/>
+            <c:showPercent val="0"/>
+            <c:showBubbleSize val="0"/>
+            <c:showLeaderLines val="0"/>
+            <c:extLst>
+              <c:ext xmlns:c15="http://schemas.microsoft.com/office/drawing/2012/chart" uri="{CE6537A1-D6FC-4f65-9D91-7224C49458BB}">
+                <c15:showLeaderLines val="1"/>
+                <c15:leaderLines>
+                  <c:spPr>
+                    <a:ln w="9525" cap="flat" cmpd="sng" algn="ctr">
+                      <a:solidFill>
+                        <a:schemeClr val="tx1">
+                          <a:lumMod val="35000"/>
+                          <a:lumOff val="65000"/>
+                        </a:schemeClr>
+                      </a:solidFill>
+                      <a:round/>
+                    </a:ln>
+                    <a:effectLst/>
+                  </c:spPr>
+                </c15:leaderLines>
+              </c:ext>
+            </c:extLst>
+          </c:dLbls>
+          <c:cat>
+            <c:strRef>
+              <c:f>Лист1!$A$2:$A$5</c:f>
+              <c:strCache>
+                <c:ptCount val="4"/>
+                <c:pt idx="0">
+                  <c:v>Регистрация ЮЛ, в т. ч. изменений</c:v>
+                </c:pt>
+                <c:pt idx="1">
+                  <c:v>Регистрация ИП, в т. ч. изменений</c:v>
+                </c:pt>
+                <c:pt idx="2">
+                  <c:v>Уведомления</c:v>
+                </c:pt>
+                <c:pt idx="3">
+                  <c:v>Ликвидация ЮЛ, ИП</c:v>
+                </c:pt>
+              </c:strCache>
+            </c:strRef>
+          </c:cat>
+          <c:val>
+            <c:numRef>
+              <c:f>Лист1!$D$2:$D$5</c:f>
+              <c:numCache>
+                <c:formatCode>General</c:formatCode>
+                <c:ptCount val="4"/>
+                <c:pt idx="0">
+                  <c:v>4439</c:v>
+                </c:pt>
+                <c:pt idx="1">
+                  <c:v>692</c:v>
+                </c:pt>
+                <c:pt idx="2">
+                  <c:v>7416</c:v>
+                </c:pt>
+                <c:pt idx="3">
+                  <c:v>1493</c:v>
+                </c:pt>
+              </c:numCache>
+            </c:numRef>
+          </c:val>
+          <c:extLst>
+            <c:ext xmlns:c16="http://schemas.microsoft.com/office/drawing/2014/chart" uri="{C3380CC4-5D6E-409C-BE32-E72D297353CC}">
+              <c16:uniqueId val="{00000002-639E-4BE7-92D2-49DFA0EF3D4A}"/>
+            </c:ext>
+          </c:extLst>
+        </c:ser>
+        <c:dLbls>
+          <c:showLegendKey val="0"/>
+          <c:showVal val="1"/>
+          <c:showCatName val="0"/>
+          <c:showSerName val="0"/>
+          <c:showPercent val="0"/>
+          <c:showBubbleSize val="0"/>
+        </c:dLbls>
+        <c:gapWidth val="150"/>
+        <c:shape val="cylinder"/>
+        <c:axId val="650460864"/>
+        <c:axId val="650461224"/>
+        <c:axId val="0"/>
+      </c:bar3DChart>
+      <c:catAx>
+        <c:axId val="650460864"/>
+        <c:scaling>
+          <c:orientation val="minMax"/>
+        </c:scaling>
+        <c:delete val="0"/>
+        <c:axPos val="b"/>
+        <c:numFmt formatCode="General" sourceLinked="1"/>
+        <c:majorTickMark val="none"/>
+        <c:minorTickMark val="none"/>
+        <c:tickLblPos val="nextTo"/>
+        <c:spPr>
+          <a:noFill/>
+          <a:ln w="9525" cap="flat" cmpd="sng" algn="ctr">
+            <a:solidFill>
+              <a:schemeClr val="tx1">
+                <a:lumMod val="15000"/>
+                <a:lumOff val="85000"/>
+              </a:schemeClr>
+            </a:solidFill>
+            <a:round/>
+          </a:ln>
+          <a:effectLst/>
+        </c:spPr>
+        <c:txPr>
+          <a:bodyPr rot="-60000000" spcFirstLastPara="1" vertOverflow="ellipsis" vert="horz" wrap="square" anchor="ctr" anchorCtr="1"/>
+          <a:lstStyle/>
+          <a:p>
+            <a:pPr>
+              <a:defRPr sz="900" b="0" i="0" u="none" strike="noStrike" kern="1200" baseline="0">
+                <a:solidFill>
+                  <a:schemeClr val="tx1">
+                    <a:lumMod val="65000"/>
+                    <a:lumOff val="35000"/>
+                  </a:schemeClr>
+                </a:solidFill>
+                <a:latin typeface="+mn-lt"/>
+                <a:ea typeface="+mn-ea"/>
+                <a:cs typeface="+mn-cs"/>
+              </a:defRPr>
+            </a:pPr>
+            <a:endParaRPr lang="ru-RU"/>
+          </a:p>
+        </c:txPr>
+        <c:crossAx val="650461224"/>
+        <c:crosses val="autoZero"/>
+        <c:auto val="1"/>
+        <c:lblAlgn val="ctr"/>
+        <c:lblOffset val="100"/>
+        <c:noMultiLvlLbl val="0"/>
+      </c:catAx>
+      <c:valAx>
+        <c:axId val="650461224"/>
+        <c:scaling>
+          <c:orientation val="minMax"/>
+        </c:scaling>
+        <c:delete val="1"/>
+        <c:axPos val="l"/>
+        <c:majorGridlines>
+          <c:spPr>
+            <a:ln w="9525" cap="flat" cmpd="sng" algn="ctr">
+              <a:solidFill>
+                <a:schemeClr val="tx1">
+                  <a:lumMod val="15000"/>
+                  <a:lumOff val="85000"/>
+                </a:schemeClr>
+              </a:solidFill>
+              <a:round/>
+            </a:ln>
+            <a:effectLst/>
+          </c:spPr>
+        </c:majorGridlines>
+        <c:numFmt formatCode="0%" sourceLinked="1"/>
+        <c:majorTickMark val="none"/>
+        <c:minorTickMark val="none"/>
+        <c:tickLblPos val="nextTo"/>
+        <c:crossAx val="650460864"/>
+        <c:crosses val="autoZero"/>
+        <c:crossBetween val="between"/>
+      </c:valAx>
+      <c:spPr>
+        <a:noFill/>
+        <a:ln>
+          <a:noFill/>
+        </a:ln>
+        <a:effectLst/>
+      </c:spPr>
+    </c:plotArea>
+    <c:legend>
+      <c:legendPos val="b"/>
+      <c:overlay val="0"/>
+      <c:spPr>
+        <a:noFill/>
+        <a:ln>
+          <a:noFill/>
+        </a:ln>
+        <a:effectLst/>
+      </c:spPr>
+      <c:txPr>
+        <a:bodyPr rot="0" spcFirstLastPara="1" vertOverflow="ellipsis" vert="horz" wrap="square" anchor="ctr" anchorCtr="1"/>
+        <a:lstStyle/>
+        <a:p>
+          <a:pPr>
+            <a:defRPr sz="900" b="0" i="0" u="none" strike="noStrike" kern="1200" baseline="0">
+              <a:solidFill>
+                <a:schemeClr val="tx1">
+                  <a:lumMod val="65000"/>
+                  <a:lumOff val="35000"/>
+                </a:schemeClr>
+              </a:solidFill>
+              <a:latin typeface="+mn-lt"/>
+              <a:ea typeface="+mn-ea"/>
+              <a:cs typeface="+mn-cs"/>
+            </a:defRPr>
+          </a:pPr>
+          <a:endParaRPr lang="ru-RU"/>
+        </a:p>
+      </c:txPr>
+    </c:legend>
+    <c:plotVisOnly val="1"/>
+    <c:dispBlanksAs val="gap"/>
+    <c:extLst>
+      <c:ext xmlns:c16r3="http://schemas.microsoft.com/office/drawing/2017/03/chart" uri="{56B9EC1D-385E-4148-901F-78D8002777C0}">
+        <c16r3:dataDisplayOptions16>
+          <c16r3:dispNaAsBlank val="1"/>
+        </c16r3:dataDisplayOptions16>
+      </c:ext>
+    </c:extLst>
+    <c:showDLblsOverMax val="0"/>
+  </c:chart>
+  <c:spPr>
+    <a:solidFill>
+      <a:schemeClr val="bg1"/>
+    </a:solidFill>
+    <a:ln w="9525" cap="flat" cmpd="sng" algn="ctr">
+      <a:solidFill>
+        <a:schemeClr val="tx1">
+          <a:lumMod val="15000"/>
+          <a:lumOff val="85000"/>
+        </a:schemeClr>
+      </a:solidFill>
+      <a:round/>
+    </a:ln>
+    <a:effectLst/>
+  </c:spPr>
+  <c:txPr>
+    <a:bodyPr/>
+    <a:lstStyle/>
+    <a:p>
+      <a:pPr>
+        <a:defRPr/>
+      </a:pPr>
+      <a:endParaRPr lang="ru-RU"/>
+    </a:p>
+  </c:txPr>
+  <c:externalData r:id="rId3">
+    <c:autoUpdate val="0"/>
+  </c:externalData>
+</c:chartSpace>
+</file>
+
+<file path=word/charts/chart3.xml><?xml version="1.0" encoding="utf-8"?>
+<c:chartSpace xmlns:c="http://schemas.openxmlformats.org/drawingml/2006/chart" xmlns:a="http://schemas.openxmlformats.org/drawingml/2006/main" xmlns:r="http://schemas.openxmlformats.org/officeDocument/2006/relationships" xmlns:c16r2="http://schemas.microsoft.com/office/drawing/2015/06/chart">
+  <c:date1904 val="0"/>
+  <c:lang val="ru-RU"/>
+  <c:roundedCorners val="0"/>
+  <mc:AlternateContent xmlns:mc="http://schemas.openxmlformats.org/markup-compatibility/2006">
+    <mc:Choice xmlns:c14="http://schemas.microsoft.com/office/drawing/2007/8/2/chart" Requires="c14">
+      <c14:style val="102"/>
+    </mc:Choice>
+    <mc:Fallback>
+      <c:style val="2"/>
+    </mc:Fallback>
+  </mc:AlternateContent>
+  <c:chart>
+    <c:title>
+      <c:tx>
+        <c:rich>
+          <a:bodyPr rot="0" spcFirstLastPara="1" vertOverflow="ellipsis" vert="horz" wrap="square" anchor="ctr" anchorCtr="1"/>
+          <a:lstStyle/>
+          <a:p>
+            <a:pPr>
+              <a:defRPr sz="1400" b="0" i="0" u="none" strike="noStrike" kern="1200" spc="0" baseline="0">
+                <a:solidFill>
+                  <a:schemeClr val="tx1">
+                    <a:lumMod val="65000"/>
+                    <a:lumOff val="35000"/>
+                  </a:schemeClr>
+                </a:solidFill>
+                <a:latin typeface="+mn-lt"/>
+                <a:ea typeface="+mn-ea"/>
+                <a:cs typeface="+mn-cs"/>
+              </a:defRPr>
+            </a:pPr>
+            <a:r>
+              <a:rPr lang="ru-BY" sz="1800">
+                <a:effectLst/>
+              </a:rPr>
+              <a:t>Предоставление информации из ЕГР</a:t>
+            </a:r>
+            <a:endParaRPr lang="ru-RU" sz="1800">
+              <a:effectLst/>
+            </a:endParaRPr>
+          </a:p>
+        </c:rich>
+      </c:tx>
+      <c:overlay val="0"/>
+      <c:spPr>
+        <a:noFill/>
+        <a:ln>
+          <a:noFill/>
+        </a:ln>
+        <a:effectLst/>
+      </c:spPr>
+      <c:txPr>
+        <a:bodyPr rot="0" spcFirstLastPara="1" vertOverflow="ellipsis" vert="horz" wrap="square" anchor="ctr" anchorCtr="1"/>
+        <a:lstStyle/>
+        <a:p>
+          <a:pPr>
+            <a:defRPr sz="1400" b="0" i="0" u="none" strike="noStrike" kern="1200" spc="0" baseline="0">
+              <a:solidFill>
+                <a:schemeClr val="tx1">
+                  <a:lumMod val="65000"/>
+                  <a:lumOff val="35000"/>
+                </a:schemeClr>
+              </a:solidFill>
+              <a:latin typeface="+mn-lt"/>
+              <a:ea typeface="+mn-ea"/>
+              <a:cs typeface="+mn-cs"/>
+            </a:defRPr>
+          </a:pPr>
+          <a:endParaRPr lang="ru-RU"/>
+        </a:p>
+      </c:txPr>
+    </c:title>
+    <c:autoTitleDeleted val="0"/>
+    <c:view3D>
+      <c:rotX val="15"/>
+      <c:rotY val="20"/>
+      <c:rAngAx val="0"/>
+    </c:view3D>
+    <c:floor>
+      <c:thickness val="0"/>
+      <c:spPr>
+        <a:noFill/>
+        <a:ln>
+          <a:noFill/>
+        </a:ln>
+        <a:effectLst/>
+        <a:sp3d/>
+      </c:spPr>
+    </c:floor>
+    <c:sideWall>
+      <c:thickness val="0"/>
+      <c:spPr>
+        <a:noFill/>
+        <a:ln>
+          <a:noFill/>
+        </a:ln>
+        <a:effectLst/>
+        <a:sp3d/>
+      </c:spPr>
+    </c:sideWall>
+    <c:backWall>
+      <c:thickness val="0"/>
+      <c:spPr>
+        <a:noFill/>
+        <a:ln>
+          <a:noFill/>
+        </a:ln>
+        <a:effectLst/>
+        <a:sp3d/>
+      </c:spPr>
+    </c:backWall>
+    <c:plotArea>
+      <c:layout/>
+      <c:bar3DChart>
+        <c:barDir val="col"/>
+        <c:grouping val="standard"/>
+        <c:varyColors val="0"/>
+        <c:ser>
+          <c:idx val="0"/>
+          <c:order val="0"/>
+          <c:tx>
+            <c:strRef>
+              <c:f>Лист1!$B$1</c:f>
+              <c:strCache>
+                <c:ptCount val="1"/>
+                <c:pt idx="0">
+                  <c:v>Доля выписок в эл. виде</c:v>
+                </c:pt>
+              </c:strCache>
+            </c:strRef>
+          </c:tx>
+          <c:spPr>
+            <a:solidFill>
+              <a:srgbClr val="DF62EC"/>
+            </a:solidFill>
+            <a:ln>
+              <a:noFill/>
+            </a:ln>
+            <a:effectLst/>
+            <a:sp3d/>
+          </c:spPr>
+          <c:invertIfNegative val="0"/>
+          <c:dLbls>
+            <c:dLbl>
+              <c:idx val="0"/>
+              <c:tx>
+                <c:rich>
+                  <a:bodyPr/>
+                  <a:lstStyle/>
+                  <a:p>
+                    <a:fld id="{5DB503A8-AA46-4098-8403-5DDB8CD97888}" type="CELLRANGE">
+                      <a:rPr lang="en-US"/>
+                      <a:pPr/>
+                      <a:t>[ДИАПАЗОН ЯЧЕЕК]</a:t>
+                    </a:fld>
+                    <a:endParaRPr lang="ru-RU"/>
+                  </a:p>
+                </c:rich>
+              </c:tx>
+              <c:showLegendKey val="0"/>
+              <c:showVal val="0"/>
+              <c:showCatName val="0"/>
+              <c:showSerName val="0"/>
+              <c:showPercent val="0"/>
+              <c:showBubbleSize val="0"/>
+              <c:extLst>
+                <c:ext xmlns:c15="http://schemas.microsoft.com/office/drawing/2012/chart" uri="{CE6537A1-D6FC-4f65-9D91-7224C49458BB}">
+                  <c15:dlblFieldTable/>
+                  <c15:showDataLabelsRange val="1"/>
+                </c:ext>
+                <c:ext xmlns:c16="http://schemas.microsoft.com/office/drawing/2014/chart" uri="{C3380CC4-5D6E-409C-BE32-E72D297353CC}">
+                  <c16:uniqueId val="{00000005-C31D-4995-9B72-8C59EF1BFAB8}"/>
+                </c:ext>
+              </c:extLst>
+            </c:dLbl>
+            <c:dLbl>
+              <c:idx val="1"/>
+              <c:tx>
+                <c:rich>
+                  <a:bodyPr/>
+                  <a:lstStyle/>
+                  <a:p>
+                    <a:fld id="{9D571AFB-8E6E-4A72-B8FC-40AC9AA01518}" type="CELLRANGE">
+                      <a:rPr lang="en-US"/>
+                      <a:pPr/>
+                      <a:t>[ДИАПАЗОН ЯЧЕЕК]</a:t>
+                    </a:fld>
+                    <a:endParaRPr lang="ru-RU"/>
+                  </a:p>
+                </c:rich>
+              </c:tx>
+              <c:showLegendKey val="0"/>
+              <c:showVal val="0"/>
+              <c:showCatName val="0"/>
+              <c:showSerName val="0"/>
+              <c:showPercent val="0"/>
+              <c:showBubbleSize val="0"/>
+              <c:extLst>
+                <c:ext xmlns:c15="http://schemas.microsoft.com/office/drawing/2012/chart" uri="{CE6537A1-D6FC-4f65-9D91-7224C49458BB}">
+                  <c15:dlblFieldTable/>
+                  <c15:showDataLabelsRange val="1"/>
+                </c:ext>
+                <c:ext xmlns:c16="http://schemas.microsoft.com/office/drawing/2014/chart" uri="{C3380CC4-5D6E-409C-BE32-E72D297353CC}">
+                  <c16:uniqueId val="{00000004-C31D-4995-9B72-8C59EF1BFAB8}"/>
+                </c:ext>
+              </c:extLst>
+            </c:dLbl>
+            <c:dLbl>
+              <c:idx val="2"/>
+              <c:tx>
+                <c:rich>
+                  <a:bodyPr/>
+                  <a:lstStyle/>
+                  <a:p>
+                    <a:fld id="{513CDCA0-B503-4028-B662-318ED4CB606F}" type="CELLRANGE">
+                      <a:rPr lang="en-US"/>
+                      <a:pPr/>
+                      <a:t>[ДИАПАЗОН ЯЧЕЕК]</a:t>
+                    </a:fld>
+                    <a:endParaRPr lang="ru-RU"/>
+                  </a:p>
+                </c:rich>
+              </c:tx>
+              <c:showLegendKey val="0"/>
+              <c:showVal val="0"/>
+              <c:showCatName val="0"/>
+              <c:showSerName val="0"/>
+              <c:showPercent val="0"/>
+              <c:showBubbleSize val="0"/>
+              <c:extLst>
+                <c:ext xmlns:c15="http://schemas.microsoft.com/office/drawing/2012/chart" uri="{CE6537A1-D6FC-4f65-9D91-7224C49458BB}">
+                  <c15:dlblFieldTable/>
+                  <c15:showDataLabelsRange val="1"/>
+                </c:ext>
+                <c:ext xmlns:c16="http://schemas.microsoft.com/office/drawing/2014/chart" uri="{C3380CC4-5D6E-409C-BE32-E72D297353CC}">
+                  <c16:uniqueId val="{00000003-C31D-4995-9B72-8C59EF1BFAB8}"/>
+                </c:ext>
+              </c:extLst>
+            </c:dLbl>
+            <c:spPr>
+              <a:noFill/>
+              <a:ln>
+                <a:noFill/>
+              </a:ln>
+              <a:effectLst/>
+            </c:spPr>
+            <c:txPr>
+              <a:bodyPr rot="0" spcFirstLastPara="1" vertOverflow="ellipsis" vert="horz" wrap="square" lIns="38100" tIns="19050" rIns="38100" bIns="19050" anchor="ctr" anchorCtr="1">
+                <a:spAutoFit/>
+              </a:bodyPr>
+              <a:lstStyle/>
+              <a:p>
+                <a:pPr>
+                  <a:defRPr sz="900" b="1" i="0" u="none" strike="noStrike" kern="1200" baseline="0">
+                    <a:solidFill>
+                      <a:schemeClr val="tx1">
+                        <a:lumMod val="75000"/>
+                        <a:lumOff val="25000"/>
+                      </a:schemeClr>
+                    </a:solidFill>
+                    <a:latin typeface="+mn-lt"/>
+                    <a:ea typeface="+mn-ea"/>
+                    <a:cs typeface="+mn-cs"/>
+                  </a:defRPr>
+                </a:pPr>
+                <a:endParaRPr lang="ru-RU"/>
+              </a:p>
+            </c:txPr>
+            <c:showLegendKey val="0"/>
+            <c:showVal val="0"/>
+            <c:showCatName val="0"/>
+            <c:showSerName val="0"/>
+            <c:showPercent val="0"/>
+            <c:showBubbleSize val="0"/>
+            <c:showLeaderLines val="0"/>
+            <c:extLst>
+              <c:ext xmlns:c15="http://schemas.microsoft.com/office/drawing/2012/chart" uri="{CE6537A1-D6FC-4f65-9D91-7224C49458BB}">
+                <c15:showDataLabelsRange val="1"/>
+                <c15:showLeaderLines val="0"/>
+              </c:ext>
+            </c:extLst>
+          </c:dLbls>
+          <c:cat>
+            <c:numRef>
+              <c:f>Лист1!$A$2:$A$4</c:f>
+              <c:numCache>
+                <c:formatCode>General</c:formatCode>
+                <c:ptCount val="3"/>
+                <c:pt idx="0">
+                  <c:v>2021</c:v>
+                </c:pt>
+                <c:pt idx="1">
+                  <c:v>2022</c:v>
+                </c:pt>
+                <c:pt idx="2">
+                  <c:v>2023</c:v>
+                </c:pt>
+              </c:numCache>
+            </c:numRef>
+          </c:cat>
+          <c:val>
+            <c:numRef>
+              <c:f>Лист1!$B$2:$B$4</c:f>
+              <c:numCache>
+                <c:formatCode>General</c:formatCode>
+                <c:ptCount val="3"/>
+                <c:pt idx="0">
+                  <c:v>17187.72</c:v>
+                </c:pt>
+                <c:pt idx="1">
+                  <c:v>15867.15</c:v>
+                </c:pt>
+                <c:pt idx="2">
+                  <c:v>16445.22</c:v>
+                </c:pt>
+              </c:numCache>
+            </c:numRef>
+          </c:val>
+          <c:shape val="coneToMax"/>
+          <c:extLst>
+            <c:ext xmlns:c15="http://schemas.microsoft.com/office/drawing/2012/chart" uri="{02D57815-91ED-43cb-92C2-25804820EDAC}">
+              <c15:datalabelsRange>
+                <c15:f>Лист1!$D$2:$D$4</c15:f>
+                <c15:dlblRangeCache>
+                  <c:ptCount val="3"/>
+                  <c:pt idx="0">
+                    <c:v>66%</c:v>
+                  </c:pt>
+                  <c:pt idx="1">
+                    <c:v>65%</c:v>
+                  </c:pt>
+                  <c:pt idx="2">
+                    <c:v>66%</c:v>
+                  </c:pt>
+                </c15:dlblRangeCache>
+              </c15:datalabelsRange>
+            </c:ext>
+            <c:ext xmlns:c16="http://schemas.microsoft.com/office/drawing/2014/chart" uri="{C3380CC4-5D6E-409C-BE32-E72D297353CC}">
+              <c16:uniqueId val="{00000000-C31D-4995-9B72-8C59EF1BFAB8}"/>
+            </c:ext>
+          </c:extLst>
+        </c:ser>
+        <c:ser>
+          <c:idx val="1"/>
+          <c:order val="1"/>
+          <c:tx>
+            <c:strRef>
+              <c:f>Лист1!$C$1</c:f>
+              <c:strCache>
+                <c:ptCount val="1"/>
+                <c:pt idx="0">
+                  <c:v>Общее количество выписок</c:v>
+                </c:pt>
+              </c:strCache>
+            </c:strRef>
+          </c:tx>
+          <c:spPr>
+            <a:solidFill>
+              <a:srgbClr val="D5D000"/>
+            </a:solidFill>
+            <a:ln>
+              <a:noFill/>
+            </a:ln>
+            <a:effectLst/>
+            <a:sp3d/>
+          </c:spPr>
+          <c:invertIfNegative val="0"/>
+          <c:dLbls>
+            <c:spPr>
+              <a:noFill/>
+              <a:ln>
+                <a:noFill/>
+              </a:ln>
+              <a:effectLst/>
+            </c:spPr>
+            <c:txPr>
+              <a:bodyPr rot="0" spcFirstLastPara="1" vertOverflow="ellipsis" vert="horz" wrap="square" lIns="38100" tIns="19050" rIns="38100" bIns="19050" anchor="ctr" anchorCtr="1">
+                <a:spAutoFit/>
+              </a:bodyPr>
+              <a:lstStyle/>
+              <a:p>
+                <a:pPr>
+                  <a:defRPr sz="900" b="1" i="0" u="none" strike="noStrike" kern="1200" baseline="0">
+                    <a:ln>
+                      <a:noFill/>
+                    </a:ln>
+                    <a:solidFill>
+                      <a:schemeClr val="tx1">
+                        <a:lumMod val="75000"/>
+                        <a:lumOff val="25000"/>
+                      </a:schemeClr>
+                    </a:solidFill>
+                    <a:latin typeface="+mn-lt"/>
+                    <a:ea typeface="+mn-ea"/>
+                    <a:cs typeface="+mn-cs"/>
+                  </a:defRPr>
+                </a:pPr>
+                <a:endParaRPr lang="ru-RU"/>
+              </a:p>
+            </c:txPr>
+            <c:showLegendKey val="0"/>
+            <c:showVal val="1"/>
+            <c:showCatName val="0"/>
+            <c:showSerName val="0"/>
+            <c:showPercent val="0"/>
+            <c:showBubbleSize val="0"/>
+            <c:showLeaderLines val="0"/>
+            <c:extLst>
+              <c:ext xmlns:c15="http://schemas.microsoft.com/office/drawing/2012/chart" uri="{CE6537A1-D6FC-4f65-9D91-7224C49458BB}">
+                <c15:showLeaderLines val="1"/>
+                <c15:leaderLines>
+                  <c:spPr>
+                    <a:ln w="9525" cap="flat" cmpd="sng" algn="ctr">
+                      <a:solidFill>
+                        <a:schemeClr val="tx1">
+                          <a:lumMod val="35000"/>
+                          <a:lumOff val="65000"/>
+                        </a:schemeClr>
+                      </a:solidFill>
+                      <a:round/>
+                    </a:ln>
+                    <a:effectLst/>
+                  </c:spPr>
+                </c15:leaderLines>
+              </c:ext>
+            </c:extLst>
+          </c:dLbls>
+          <c:cat>
+            <c:numRef>
+              <c:f>Лист1!$A$2:$A$4</c:f>
+              <c:numCache>
+                <c:formatCode>General</c:formatCode>
+                <c:ptCount val="3"/>
+                <c:pt idx="0">
+                  <c:v>2021</c:v>
+                </c:pt>
+                <c:pt idx="1">
+                  <c:v>2022</c:v>
+                </c:pt>
+                <c:pt idx="2">
+                  <c:v>2023</c:v>
+                </c:pt>
+              </c:numCache>
+            </c:numRef>
+          </c:cat>
+          <c:val>
+            <c:numRef>
+              <c:f>Лист1!$C$2:$C$4</c:f>
+              <c:numCache>
+                <c:formatCode>General</c:formatCode>
+                <c:ptCount val="3"/>
+                <c:pt idx="0">
+                  <c:v>26042</c:v>
+                </c:pt>
+                <c:pt idx="1">
+                  <c:v>24411</c:v>
+                </c:pt>
+                <c:pt idx="2">
+                  <c:v>24917</c:v>
+                </c:pt>
+              </c:numCache>
+            </c:numRef>
+          </c:val>
+          <c:shape val="cone"/>
+          <c:extLst>
+            <c:ext xmlns:c16="http://schemas.microsoft.com/office/drawing/2014/chart" uri="{C3380CC4-5D6E-409C-BE32-E72D297353CC}">
+              <c16:uniqueId val="{00000001-C31D-4995-9B72-8C59EF1BFAB8}"/>
+            </c:ext>
+          </c:extLst>
+        </c:ser>
+        <c:dLbls>
+          <c:showLegendKey val="0"/>
+          <c:showVal val="1"/>
+          <c:showCatName val="0"/>
+          <c:showSerName val="0"/>
+          <c:showPercent val="0"/>
+          <c:showBubbleSize val="0"/>
+        </c:dLbls>
+        <c:gapWidth val="150"/>
+        <c:shape val="box"/>
+        <c:axId val="650460864"/>
+        <c:axId val="650461224"/>
+        <c:axId val="717514664"/>
+      </c:bar3DChart>
+      <c:catAx>
+        <c:axId val="650460864"/>
+        <c:scaling>
+          <c:orientation val="minMax"/>
+        </c:scaling>
+        <c:delete val="0"/>
+        <c:axPos val="b"/>
+        <c:numFmt formatCode="General" sourceLinked="1"/>
+        <c:majorTickMark val="none"/>
+        <c:minorTickMark val="none"/>
+        <c:tickLblPos val="nextTo"/>
+        <c:spPr>
+          <a:noFill/>
+          <a:ln w="9525" cap="flat" cmpd="sng" algn="ctr">
+            <a:solidFill>
+              <a:schemeClr val="tx1">
+                <a:lumMod val="15000"/>
+                <a:lumOff val="85000"/>
+              </a:schemeClr>
+            </a:solidFill>
+            <a:round/>
+          </a:ln>
+          <a:effectLst/>
+        </c:spPr>
+        <c:txPr>
+          <a:bodyPr rot="-60000000" spcFirstLastPara="1" vertOverflow="ellipsis" vert="horz" wrap="square" anchor="ctr" anchorCtr="1"/>
+          <a:lstStyle/>
+          <a:p>
+            <a:pPr>
+              <a:defRPr sz="900" b="0" i="0" u="none" strike="noStrike" kern="1200" baseline="0">
+                <a:solidFill>
+                  <a:schemeClr val="tx1">
+                    <a:lumMod val="65000"/>
+                    <a:lumOff val="35000"/>
+                  </a:schemeClr>
+                </a:solidFill>
+                <a:latin typeface="+mn-lt"/>
+                <a:ea typeface="+mn-ea"/>
+                <a:cs typeface="+mn-cs"/>
+              </a:defRPr>
+            </a:pPr>
+            <a:endParaRPr lang="ru-RU"/>
+          </a:p>
+        </c:txPr>
+        <c:crossAx val="650461224"/>
+        <c:crosses val="autoZero"/>
+        <c:auto val="1"/>
+        <c:lblAlgn val="ctr"/>
+        <c:lblOffset val="100"/>
+        <c:noMultiLvlLbl val="0"/>
+      </c:catAx>
+      <c:valAx>
+        <c:axId val="650461224"/>
+        <c:scaling>
+          <c:orientation val="minMax"/>
+        </c:scaling>
+        <c:delete val="1"/>
+        <c:axPos val="l"/>
+        <c:majorGridlines>
+          <c:spPr>
+            <a:ln w="9525" cap="flat" cmpd="sng" algn="ctr">
+              <a:solidFill>
+                <a:schemeClr val="tx1">
+                  <a:lumMod val="15000"/>
+                  <a:lumOff val="85000"/>
+                </a:schemeClr>
+              </a:solidFill>
+              <a:round/>
+            </a:ln>
+            <a:effectLst/>
+          </c:spPr>
+        </c:majorGridlines>
+        <c:numFmt formatCode="General" sourceLinked="1"/>
+        <c:majorTickMark val="none"/>
+        <c:minorTickMark val="none"/>
+        <c:tickLblPos val="nextTo"/>
+        <c:crossAx val="650460864"/>
+        <c:crosses val="autoZero"/>
+        <c:crossBetween val="between"/>
+      </c:valAx>
+      <c:serAx>
+        <c:axId val="717514664"/>
+        <c:scaling>
+          <c:orientation val="minMax"/>
+        </c:scaling>
+        <c:delete val="0"/>
+        <c:axPos val="b"/>
+        <c:majorTickMark val="out"/>
+        <c:minorTickMark val="none"/>
+        <c:tickLblPos val="nextTo"/>
+        <c:spPr>
+          <a:noFill/>
+          <a:ln>
+            <a:noFill/>
+          </a:ln>
+          <a:effectLst/>
+        </c:spPr>
+        <c:txPr>
+          <a:bodyPr rot="-60000000" spcFirstLastPara="1" vertOverflow="ellipsis" vert="horz" wrap="square" anchor="ctr" anchorCtr="1"/>
+          <a:lstStyle/>
+          <a:p>
+            <a:pPr>
+              <a:defRPr sz="900" b="0" i="0" u="none" strike="noStrike" kern="1200" baseline="0">
+                <a:solidFill>
+                  <a:schemeClr val="tx1">
+                    <a:lumMod val="65000"/>
+                    <a:lumOff val="35000"/>
+                  </a:schemeClr>
+                </a:solidFill>
+                <a:latin typeface="+mn-lt"/>
+                <a:ea typeface="+mn-ea"/>
+                <a:cs typeface="+mn-cs"/>
+              </a:defRPr>
+            </a:pPr>
+            <a:endParaRPr lang="ru-RU"/>
+          </a:p>
+        </c:txPr>
+        <c:crossAx val="650461224"/>
+        <c:crosses val="autoZero"/>
+      </c:serAx>
+      <c:spPr>
+        <a:noFill/>
+        <a:ln>
+          <a:noFill/>
+        </a:ln>
+        <a:effectLst/>
+      </c:spPr>
+    </c:plotArea>
+    <c:plotVisOnly val="1"/>
+    <c:dispBlanksAs val="gap"/>
+    <c:extLst>
+      <c:ext xmlns:c16r3="http://schemas.microsoft.com/office/drawing/2017/03/chart" uri="{56B9EC1D-385E-4148-901F-78D8002777C0}">
+        <c16r3:dataDisplayOptions16>
+          <c16r3:dispNaAsBlank val="1"/>
+        </c16r3:dataDisplayOptions16>
+      </c:ext>
+    </c:extLst>
+    <c:showDLblsOverMax val="0"/>
+  </c:chart>
+  <c:spPr>
+    <a:solidFill>
+      <a:schemeClr val="bg1"/>
+    </a:solidFill>
+    <a:ln w="9525" cap="flat" cmpd="sng" algn="ctr">
+      <a:solidFill>
+        <a:schemeClr val="tx1">
+          <a:lumMod val="15000"/>
+          <a:lumOff val="85000"/>
+        </a:schemeClr>
+      </a:solidFill>
+      <a:round/>
+    </a:ln>
+    <a:effectLst/>
+  </c:spPr>
+  <c:txPr>
+    <a:bodyPr/>
+    <a:lstStyle/>
+    <a:p>
+      <a:pPr>
+        <a:defRPr/>
+      </a:pPr>
+      <a:endParaRPr lang="ru-RU"/>
+    </a:p>
+  </c:txPr>
+  <c:externalData r:id="rId3">
+    <c:autoUpdate val="0"/>
+  </c:externalData>
+</c:chartSpace>
+</file>
+
+<file path=word/charts/colors1.xml><?xml version="1.0" encoding="utf-8"?>
+<cs:colorStyle xmlns:cs="http://schemas.microsoft.com/office/drawing/2012/chartStyle" xmlns:a="http://schemas.openxmlformats.org/drawingml/2006/main" meth="cycle" id="10">
+  <a:schemeClr val="accent1"/>
+  <a:schemeClr val="accent2"/>
+  <a:schemeClr val="accent3"/>
+  <a:schemeClr val="accent4"/>
+  <a:schemeClr val="accent5"/>
+  <a:schemeClr val="accent6"/>
+  <cs:variation/>
+  <cs:variation>
+    <a:lumMod val="60000"/>
+  </cs:variation>
+  <cs:variation>
+    <a:lumMod val="80000"/>
+    <a:lumOff val="20000"/>
+  </cs:variation>
+  <cs:variation>
+    <a:lumMod val="80000"/>
+  </cs:variation>
+  <cs:variation>
+    <a:lumMod val="60000"/>
+    <a:lumOff val="40000"/>
+  </cs:variation>
+  <cs:variation>
+    <a:lumMod val="50000"/>
+  </cs:variation>
+  <cs:variation>
+    <a:lumMod val="70000"/>
+    <a:lumOff val="30000"/>
+  </cs:variation>
+  <cs:variation>
+    <a:lumMod val="70000"/>
+  </cs:variation>
+  <cs:variation>
+    <a:lumMod val="50000"/>
+    <a:lumOff val="50000"/>
+  </cs:variation>
+</cs:colorStyle>
+</file>
+
+<file path=word/charts/colors2.xml><?xml version="1.0" encoding="utf-8"?>
+<cs:colorStyle xmlns:cs="http://schemas.microsoft.com/office/drawing/2012/chartStyle" xmlns:a="http://schemas.openxmlformats.org/drawingml/2006/main" meth="cycle" id="10">
+  <a:schemeClr val="accent1"/>
+  <a:schemeClr val="accent2"/>
+  <a:schemeClr val="accent3"/>
+  <a:schemeClr val="accent4"/>
+  <a:schemeClr val="accent5"/>
+  <a:schemeClr val="accent6"/>
+  <cs:variation/>
+  <cs:variation>
+    <a:lumMod val="60000"/>
+  </cs:variation>
+  <cs:variation>
+    <a:lumMod val="80000"/>
+    <a:lumOff val="20000"/>
+  </cs:variation>
+  <cs:variation>
+    <a:lumMod val="80000"/>
+  </cs:variation>
+  <cs:variation>
+    <a:lumMod val="60000"/>
+    <a:lumOff val="40000"/>
+  </cs:variation>
+  <cs:variation>
+    <a:lumMod val="50000"/>
+  </cs:variation>
+  <cs:variation>
+    <a:lumMod val="70000"/>
+    <a:lumOff val="30000"/>
+  </cs:variation>
+  <cs:variation>
+    <a:lumMod val="70000"/>
+  </cs:variation>
+  <cs:variation>
+    <a:lumMod val="50000"/>
+    <a:lumOff val="50000"/>
+  </cs:variation>
+</cs:colorStyle>
+</file>
+
+<file path=word/charts/colors3.xml><?xml version="1.0" encoding="utf-8"?>
+<cs:colorStyle xmlns:cs="http://schemas.microsoft.com/office/drawing/2012/chartStyle" xmlns:a="http://schemas.openxmlformats.org/drawingml/2006/main" meth="cycle" id="10">
+  <a:schemeClr val="accent1"/>
+  <a:schemeClr val="accent2"/>
+  <a:schemeClr val="accent3"/>
+  <a:schemeClr val="accent4"/>
+  <a:schemeClr val="accent5"/>
+  <a:schemeClr val="accent6"/>
+  <cs:variation/>
+  <cs:variation>
+    <a:lumMod val="60000"/>
+  </cs:variation>
+  <cs:variation>
+    <a:lumMod val="80000"/>
+    <a:lumOff val="20000"/>
+  </cs:variation>
+  <cs:variation>
+    <a:lumMod val="80000"/>
+  </cs:variation>
+  <cs:variation>
+    <a:lumMod val="60000"/>
+    <a:lumOff val="40000"/>
+  </cs:variation>
+  <cs:variation>
+    <a:lumMod val="50000"/>
+  </cs:variation>
+  <cs:variation>
+    <a:lumMod val="70000"/>
+    <a:lumOff val="30000"/>
+  </cs:variation>
+  <cs:variation>
+    <a:lumMod val="70000"/>
+  </cs:variation>
+  <cs:variation>
+    <a:lumMod val="50000"/>
+    <a:lumOff val="50000"/>
+  </cs:variation>
+</cs:colorStyle>
+</file>
+
+<file path=word/charts/style1.xml><?xml version="1.0" encoding="utf-8"?>
+<cs:chartStyle xmlns:cs="http://schemas.microsoft.com/office/drawing/2012/chartStyle" xmlns:a="http://schemas.openxmlformats.org/drawingml/2006/main" id="332">
+  <cs:axisTitle>
+    <cs:lnRef idx="0"/>
+    <cs:fillRef idx="0"/>
+    <cs:effectRef idx="0"/>
+    <cs:fontRef idx="minor">
+      <a:schemeClr val="tx1">
+        <a:lumMod val="65000"/>
+        <a:lumOff val="35000"/>
+      </a:schemeClr>
+    </cs:fontRef>
+    <cs:defRPr sz="1000" kern="1200"/>
+  </cs:axisTitle>
+  <cs:categoryAxis>
+    <cs:lnRef idx="0"/>
+    <cs:fillRef idx="0"/>
+    <cs:effectRef idx="0"/>
+    <cs:fontRef idx="minor">
+      <a:schemeClr val="tx1">
+        <a:lumMod val="65000"/>
+        <a:lumOff val="35000"/>
+      </a:schemeClr>
+    </cs:fontRef>
+    <cs:spPr>
+      <a:ln w="9525" cap="flat" cmpd="sng" algn="ctr">
+        <a:solidFill>
+          <a:schemeClr val="tx1">
+            <a:lumMod val="15000"/>
+            <a:lumOff val="85000"/>
+          </a:schemeClr>
+        </a:solidFill>
+        <a:round/>
+      </a:ln>
+    </cs:spPr>
+    <cs:defRPr sz="900" kern="1200"/>
+  </cs:categoryAxis>
+  <cs:chartArea mods="allowNoFillOverride allowNoLineOverride">
+    <cs:lnRef idx="0"/>
+    <cs:fillRef idx="0"/>
+    <cs:effectRef idx="0"/>
+    <cs:fontRef idx="minor">
+      <a:schemeClr val="tx1"/>
+    </cs:fontRef>
+    <cs:spPr>
+      <a:solidFill>
+        <a:schemeClr val="bg1"/>
+      </a:solidFill>
+      <a:ln w="9525" cap="flat" cmpd="sng" algn="ctr">
+        <a:solidFill>
+          <a:schemeClr val="tx1">
+            <a:lumMod val="15000"/>
+            <a:lumOff val="85000"/>
+          </a:schemeClr>
+        </a:solidFill>
+        <a:round/>
+      </a:ln>
+    </cs:spPr>
+    <cs:defRPr sz="1000" kern="1200"/>
+  </cs:chartArea>
+  <cs:dataLabel>
+    <cs:lnRef idx="0"/>
+    <cs:fillRef idx="0"/>
+    <cs:effectRef idx="0"/>
+    <cs:fontRef idx="minor">
+      <a:schemeClr val="tx1">
+        <a:lumMod val="75000"/>
+        <a:lumOff val="25000"/>
+      </a:schemeClr>
+    </cs:fontRef>
+    <cs:defRPr sz="900" kern="1200"/>
+  </cs:dataLabel>
+  <cs:dataLabelCallout>
+    <cs:lnRef idx="0"/>
+    <cs:fillRef idx="0"/>
+    <cs:effectRef idx="0"/>
+    <cs:fontRef idx="minor">
+      <a:schemeClr val="dk1">
+        <a:lumMod val="65000"/>
+        <a:lumOff val="35000"/>
+      </a:schemeClr>
+    </cs:fontRef>
+    <cs:spPr>
+      <a:solidFill>
+        <a:schemeClr val="lt1"/>
+      </a:solidFill>
+      <a:ln>
+        <a:solidFill>
+          <a:schemeClr val="dk1">
+            <a:lumMod val="25000"/>
+            <a:lumOff val="75000"/>
+          </a:schemeClr>
+        </a:solidFill>
+      </a:ln>
+    </cs:spPr>
+    <cs:defRPr sz="900" kern="1200"/>
+    <cs:bodyPr rot="0" spcFirstLastPara="1" vertOverflow="clip" horzOverflow="clip" vert="horz" wrap="square" lIns="36576" tIns="18288" rIns="36576" bIns="18288" anchor="ctr" anchorCtr="1">
+      <a:spAutoFit/>
+    </cs:bodyPr>
+  </cs:dataLabelCallout>
+  <cs:dataPoint>
+    <cs:lnRef idx="0"/>
+    <cs:fillRef idx="1">
+      <cs:styleClr val="auto"/>
+    </cs:fillRef>
+    <cs:effectRef idx="0"/>
+    <cs:fontRef idx="minor">
+      <a:schemeClr val="tx1"/>
+    </cs:fontRef>
+  </cs:dataPoint>
+  <cs:dataPoint3D>
+    <cs:lnRef idx="0"/>
+    <cs:fillRef idx="1">
+      <cs:styleClr val="auto"/>
+    </cs:fillRef>
+    <cs:effectRef idx="0"/>
+    <cs:fontRef idx="minor">
+      <a:schemeClr val="tx1"/>
+    </cs:fontRef>
+  </cs:dataPoint3D>
+  <cs:dataPointLine>
+    <cs:lnRef idx="0">
+      <cs:styleClr val="auto"/>
+    </cs:lnRef>
+    <cs:fillRef idx="1"/>
+    <cs:effectRef idx="0"/>
+    <cs:fontRef idx="minor">
+      <a:schemeClr val="tx1"/>
+    </cs:fontRef>
+    <cs:spPr>
+      <a:ln w="28575" cap="rnd">
+        <a:solidFill>
+          <a:schemeClr val="phClr"/>
+        </a:solidFill>
+        <a:round/>
+      </a:ln>
+    </cs:spPr>
+  </cs:dataPointLine>
+  <cs:dataPointMarker>
+    <cs:lnRef idx="0">
+      <cs:styleClr val="auto"/>
+    </cs:lnRef>
+    <cs:fillRef idx="1">
+      <cs:styleClr val="auto"/>
+    </cs:fillRef>
+    <cs:effectRef idx="0"/>
+    <cs:fontRef idx="minor">
+      <a:schemeClr val="tx1"/>
+    </cs:fontRef>
+    <cs:spPr>
+      <a:ln w="9525">
+        <a:solidFill>
+          <a:schemeClr val="phClr"/>
+        </a:solidFill>
+      </a:ln>
+    </cs:spPr>
+  </cs:dataPointMarker>
+  <cs:dataPointMarkerLayout symbol="circle" size="5"/>
+  <cs:dataPointWireframe>
+    <cs:lnRef idx="0">
+      <cs:styleClr val="auto"/>
+    </cs:lnRef>
+    <cs:fillRef idx="1"/>
+    <cs:effectRef idx="0"/>
+    <cs:fontRef idx="minor">
+      <a:schemeClr val="tx1"/>
+    </cs:fontRef>
+    <cs:spPr>
+      <a:ln w="9525" cap="rnd">
+        <a:solidFill>
+          <a:schemeClr val="phClr"/>
+        </a:solidFill>
+        <a:round/>
+      </a:ln>
+    </cs:spPr>
+  </cs:dataPointWireframe>
+  <cs:dataTable>
+    <cs:lnRef idx="0"/>
+    <cs:fillRef idx="0"/>
+    <cs:effectRef idx="0"/>
+    <cs:fontRef idx="minor">
+      <a:schemeClr val="tx1">
+        <a:lumMod val="65000"/>
+        <a:lumOff val="35000"/>
+      </a:schemeClr>
+    </cs:fontRef>
+    <cs:spPr>
+      <a:noFill/>
+      <a:ln w="9525" cap="flat" cmpd="sng" algn="ctr">
+        <a:solidFill>
+          <a:schemeClr val="tx1">
+            <a:lumMod val="15000"/>
+            <a:lumOff val="85000"/>
+          </a:schemeClr>
+        </a:solidFill>
+        <a:round/>
+      </a:ln>
+    </cs:spPr>
+    <cs:defRPr sz="900" kern="1200"/>
+  </cs:dataTable>
+  <cs:downBar>
+    <cs:lnRef idx="0"/>
+    <cs:fillRef idx="0"/>
+    <cs:effectRef idx="0"/>
+    <cs:fontRef idx="minor">
+      <a:schemeClr val="dk1"/>
+    </cs:fontRef>
+    <cs:spPr>
+      <a:solidFill>
+        <a:schemeClr val="dk1">
+          <a:lumMod val="65000"/>
+          <a:lumOff val="35000"/>
+        </a:schemeClr>
+      </a:solidFill>
+      <a:ln w="9525">
+        <a:solidFill>
+          <a:schemeClr val="tx1">
+            <a:lumMod val="65000"/>
+            <a:lumOff val="35000"/>
+          </a:schemeClr>
+        </a:solidFill>
+      </a:ln>
+    </cs:spPr>
+  </cs:downBar>
+  <cs:dropLine>
+    <cs:lnRef idx="0"/>
+    <cs:fillRef idx="0"/>
+    <cs:effectRef idx="0"/>
+    <cs:fontRef idx="minor">
+      <a:schemeClr val="tx1"/>
+    </cs:fontRef>
+    <cs:spPr>
+      <a:ln w="9525" cap="flat" cmpd="sng" algn="ctr">
+        <a:solidFill>
+          <a:schemeClr val="tx1">
+            <a:lumMod val="35000"/>
+            <a:lumOff val="65000"/>
+          </a:schemeClr>
+        </a:solidFill>
+        <a:round/>
+      </a:ln>
+    </cs:spPr>
+  </cs:dropLine>
+  <cs:errorBar>
+    <cs:lnRef idx="0"/>
+    <cs:fillRef idx="0"/>
+    <cs:effectRef idx="0"/>
+    <cs:fontRef idx="minor">
+      <a:schemeClr val="tx1"/>
+    </cs:fontRef>
+    <cs:spPr>
+      <a:ln w="9525" cap="flat" cmpd="sng" algn="ctr">
+        <a:solidFill>
+          <a:schemeClr val="tx1">
+            <a:lumMod val="65000"/>
+            <a:lumOff val="35000"/>
+          </a:schemeClr>
+        </a:solidFill>
+        <a:round/>
+      </a:ln>
+    </cs:spPr>
+  </cs:errorBar>
+  <cs:floor>
+    <cs:lnRef idx="0"/>
+    <cs:fillRef idx="0"/>
+    <cs:effectRef idx="0"/>
+    <cs:fontRef idx="minor">
+      <a:schemeClr val="tx1"/>
+    </cs:fontRef>
+    <cs:spPr>
+      <a:noFill/>
+      <a:ln>
+        <a:noFill/>
+      </a:ln>
+    </cs:spPr>
+  </cs:floor>
+  <cs:gridlineMajor>
+    <cs:lnRef idx="0"/>
+    <cs:fillRef idx="0"/>
+    <cs:effectRef idx="0"/>
+    <cs:fontRef idx="minor">
+      <a:schemeClr val="tx1"/>
+    </cs:fontRef>
+    <cs:spPr>
+      <a:ln w="9525" cap="flat" cmpd="sng" algn="ctr">
+        <a:solidFill>
+          <a:schemeClr val="tx1">
+            <a:lumMod val="15000"/>
+            <a:lumOff val="85000"/>
+          </a:schemeClr>
+        </a:solidFill>
+        <a:round/>
+      </a:ln>
+    </cs:spPr>
+  </cs:gridlineMajor>
+  <cs:gridlineMinor>
+    <cs:lnRef idx="0"/>
+    <cs:fillRef idx="0"/>
+    <cs:effectRef idx="0"/>
+    <cs:fontRef idx="minor">
+      <a:schemeClr val="tx1"/>
+    </cs:fontRef>
+    <cs:spPr>
+      <a:ln w="9525" cap="flat" cmpd="sng" algn="ctr">
+        <a:solidFill>
+          <a:schemeClr val="tx1">
+            <a:lumMod val="5000"/>
+            <a:lumOff val="95000"/>
+          </a:schemeClr>
+        </a:solidFill>
+        <a:round/>
+      </a:ln>
+    </cs:spPr>
+  </cs:gridlineMinor>
+  <cs:hiLoLine>
+    <cs:lnRef idx="0"/>
+    <cs:fillRef idx="0"/>
+    <cs:effectRef idx="0"/>
+    <cs:fontRef idx="minor">
+      <a:schemeClr val="tx1"/>
+    </cs:fontRef>
+    <cs:spPr>
+      <a:ln w="9525" cap="flat" cmpd="sng" algn="ctr">
+        <a:solidFill>
+          <a:schemeClr val="tx1">
+            <a:lumMod val="75000"/>
+            <a:lumOff val="25000"/>
+          </a:schemeClr>
+        </a:solidFill>
+        <a:round/>
+      </a:ln>
+    </cs:spPr>
+  </cs:hiLoLine>
+  <cs:leaderLine>
+    <cs:lnRef idx="0"/>
+    <cs:fillRef idx="0"/>
+    <cs:effectRef idx="0"/>
+    <cs:fontRef idx="minor">
+      <a:schemeClr val="tx1"/>
+    </cs:fontRef>
+    <cs:spPr>
+      <a:ln w="9525" cap="flat" cmpd="sng" algn="ctr">
+        <a:solidFill>
+          <a:schemeClr val="tx1">
+            <a:lumMod val="35000"/>
+            <a:lumOff val="65000"/>
+          </a:schemeClr>
+        </a:solidFill>
+        <a:round/>
+      </a:ln>
+    </cs:spPr>
+  </cs:leaderLine>
+  <cs:legend>
+    <cs:lnRef idx="0"/>
+    <cs:fillRef idx="0"/>
+    <cs:effectRef idx="0"/>
+    <cs:fontRef idx="minor">
+      <a:schemeClr val="tx1">
+        <a:lumMod val="65000"/>
+        <a:lumOff val="35000"/>
+      </a:schemeClr>
+    </cs:fontRef>
+    <cs:defRPr sz="900" kern="1200"/>
+  </cs:legend>
+  <cs:plotArea mods="allowNoFillOverride allowNoLineOverride">
+    <cs:lnRef idx="0"/>
+    <cs:fillRef idx="0"/>
+    <cs:effectRef idx="0"/>
+    <cs:fontRef idx="minor">
+      <a:schemeClr val="tx1"/>
+    </cs:fontRef>
+  </cs:plotArea>
+  <cs:plotArea3D mods="allowNoFillOverride allowNoLineOverride">
+    <cs:lnRef idx="0"/>
+    <cs:fillRef idx="0"/>
+    <cs:effectRef idx="0"/>
+    <cs:fontRef idx="minor">
+      <a:schemeClr val="tx1"/>
+    </cs:fontRef>
+  </cs:plotArea3D>
+  <cs:seriesAxis>
+    <cs:lnRef idx="0"/>
+    <cs:fillRef idx="0"/>
+    <cs:effectRef idx="0"/>
+    <cs:fontRef idx="minor">
+      <a:schemeClr val="tx1">
+        <a:lumMod val="65000"/>
+        <a:lumOff val="35000"/>
+      </a:schemeClr>
+    </cs:fontRef>
+    <cs:defRPr sz="900" kern="1200"/>
+  </cs:seriesAxis>
+  <cs:seriesLine>
+    <cs:lnRef idx="0"/>
+    <cs:fillRef idx="0"/>
+    <cs:effectRef idx="0"/>
+    <cs:fontRef idx="minor">
+      <a:schemeClr val="tx1"/>
+    </cs:fontRef>
+    <cs:spPr>
+      <a:ln w="9525" cap="flat" cmpd="sng" algn="ctr">
+        <a:solidFill>
+          <a:schemeClr val="tx1">
+            <a:lumMod val="35000"/>
+            <a:lumOff val="65000"/>
+          </a:schemeClr>
+        </a:solidFill>
+        <a:round/>
+      </a:ln>
+    </cs:spPr>
+  </cs:seriesLine>
+  <cs:title>
+    <cs:lnRef idx="0"/>
+    <cs:fillRef idx="0"/>
+    <cs:effectRef idx="0"/>
+    <cs:fontRef idx="minor">
+      <a:schemeClr val="tx1">
+        <a:lumMod val="65000"/>
+        <a:lumOff val="35000"/>
+      </a:schemeClr>
+    </cs:fontRef>
+    <cs:defRPr sz="1400" b="0" kern="1200" spc="0" baseline="0"/>
+  </cs:title>
+  <cs:trendline>
+    <cs:lnRef idx="0">
+      <cs:styleClr val="auto"/>
+    </cs:lnRef>
+    <cs:fillRef idx="0"/>
+    <cs:effectRef idx="0"/>
+    <cs:fontRef idx="minor">
+      <a:schemeClr val="tx1"/>
+    </cs:fontRef>
+    <cs:spPr>
+      <a:ln w="19050" cap="rnd">
+        <a:solidFill>
+          <a:schemeClr val="phClr"/>
+        </a:solidFill>
+        <a:prstDash val="sysDot"/>
+      </a:ln>
+    </cs:spPr>
+  </cs:trendline>
+  <cs:trendlineLabel>
+    <cs:lnRef idx="0"/>
+    <cs:fillRef idx="0"/>
+    <cs:effectRef idx="0"/>
+    <cs:fontRef idx="minor">
+      <a:schemeClr val="tx1">
+        <a:lumMod val="65000"/>
+        <a:lumOff val="35000"/>
+      </a:schemeClr>
+    </cs:fontRef>
+    <cs:defRPr sz="900" kern="1200"/>
+  </cs:trendlineLabel>
+  <cs:upBar>
+    <cs:lnRef idx="0"/>
+    <cs:fillRef idx="0"/>
+    <cs:effectRef idx="0"/>
+    <cs:fontRef idx="minor">
+      <a:schemeClr val="dk1"/>
+    </cs:fontRef>
+    <cs:spPr>
+      <a:solidFill>
+        <a:schemeClr val="lt1"/>
+      </a:solidFill>
+      <a:ln w="9525">
+        <a:solidFill>
+          <a:schemeClr val="tx1">
+            <a:lumMod val="15000"/>
+            <a:lumOff val="85000"/>
+          </a:schemeClr>
+        </a:solidFill>
+      </a:ln>
+    </cs:spPr>
+  </cs:upBar>
+  <cs:valueAxis>
+    <cs:lnRef idx="0"/>
+    <cs:fillRef idx="0"/>
+    <cs:effectRef idx="0"/>
+    <cs:fontRef idx="minor">
+      <a:schemeClr val="tx1">
+        <a:lumMod val="65000"/>
+        <a:lumOff val="35000"/>
+      </a:schemeClr>
+    </cs:fontRef>
+    <cs:defRPr sz="900" kern="1200"/>
+  </cs:valueAxis>
+  <cs:wall>
+    <cs:lnRef idx="0"/>
+    <cs:fillRef idx="0"/>
+    <cs:effectRef idx="0"/>
+    <cs:fontRef idx="minor">
+      <a:schemeClr val="tx1"/>
+    </cs:fontRef>
+    <cs:spPr>
+      <a:noFill/>
+      <a:ln>
+        <a:noFill/>
+      </a:ln>
+    </cs:spPr>
+  </cs:wall>
+</cs:chartStyle>
+</file>
+
+<file path=word/charts/style2.xml><?xml version="1.0" encoding="utf-8"?>
+<cs:chartStyle xmlns:cs="http://schemas.microsoft.com/office/drawing/2012/chartStyle" xmlns:a="http://schemas.openxmlformats.org/drawingml/2006/main" id="332">
+  <cs:axisTitle>
+    <cs:lnRef idx="0"/>
+    <cs:fillRef idx="0"/>
+    <cs:effectRef idx="0"/>
+    <cs:fontRef idx="minor">
+      <a:schemeClr val="tx1">
+        <a:lumMod val="65000"/>
+        <a:lumOff val="35000"/>
+      </a:schemeClr>
+    </cs:fontRef>
+    <cs:defRPr sz="1000" kern="1200"/>
+  </cs:axisTitle>
+  <cs:categoryAxis>
+    <cs:lnRef idx="0"/>
+    <cs:fillRef idx="0"/>
+    <cs:effectRef idx="0"/>
+    <cs:fontRef idx="minor">
+      <a:schemeClr val="tx1">
+        <a:lumMod val="65000"/>
+        <a:lumOff val="35000"/>
+      </a:schemeClr>
+    </cs:fontRef>
+    <cs:spPr>
+      <a:ln w="9525" cap="flat" cmpd="sng" algn="ctr">
+        <a:solidFill>
+          <a:schemeClr val="tx1">
+            <a:lumMod val="15000"/>
+            <a:lumOff val="85000"/>
+          </a:schemeClr>
+        </a:solidFill>
+        <a:round/>
+      </a:ln>
+    </cs:spPr>
+    <cs:defRPr sz="900" kern="1200"/>
+  </cs:categoryAxis>
+  <cs:chartArea mods="allowNoFillOverride allowNoLineOverride">
+    <cs:lnRef idx="0"/>
+    <cs:fillRef idx="0"/>
+    <cs:effectRef idx="0"/>
+    <cs:fontRef idx="minor">
+      <a:schemeClr val="tx1"/>
+    </cs:fontRef>
+    <cs:spPr>
+      <a:solidFill>
+        <a:schemeClr val="bg1"/>
+      </a:solidFill>
+      <a:ln w="9525" cap="flat" cmpd="sng" algn="ctr">
+        <a:solidFill>
+          <a:schemeClr val="tx1">
+            <a:lumMod val="15000"/>
+            <a:lumOff val="85000"/>
+          </a:schemeClr>
+        </a:solidFill>
+        <a:round/>
+      </a:ln>
+    </cs:spPr>
+    <cs:defRPr sz="1000" kern="1200"/>
+  </cs:chartArea>
+  <cs:dataLabel>
+    <cs:lnRef idx="0"/>
+    <cs:fillRef idx="0"/>
+    <cs:effectRef idx="0"/>
+    <cs:fontRef idx="minor">
+      <a:schemeClr val="tx1">
+        <a:lumMod val="75000"/>
+        <a:lumOff val="25000"/>
+      </a:schemeClr>
+    </cs:fontRef>
+    <cs:defRPr sz="900" kern="1200"/>
+  </cs:dataLabel>
+  <cs:dataLabelCallout>
+    <cs:lnRef idx="0"/>
+    <cs:fillRef idx="0"/>
+    <cs:effectRef idx="0"/>
+    <cs:fontRef idx="minor">
+      <a:schemeClr val="dk1">
+        <a:lumMod val="65000"/>
+        <a:lumOff val="35000"/>
+      </a:schemeClr>
+    </cs:fontRef>
+    <cs:spPr>
+      <a:solidFill>
+        <a:schemeClr val="lt1"/>
+      </a:solidFill>
+      <a:ln>
+        <a:solidFill>
+          <a:schemeClr val="dk1">
+            <a:lumMod val="25000"/>
+            <a:lumOff val="75000"/>
+          </a:schemeClr>
+        </a:solidFill>
+      </a:ln>
+    </cs:spPr>
+    <cs:defRPr sz="900" kern="1200"/>
+    <cs:bodyPr rot="0" spcFirstLastPara="1" vertOverflow="clip" horzOverflow="clip" vert="horz" wrap="square" lIns="36576" tIns="18288" rIns="36576" bIns="18288" anchor="ctr" anchorCtr="1">
+      <a:spAutoFit/>
+    </cs:bodyPr>
+  </cs:dataLabelCallout>
+  <cs:dataPoint>
+    <cs:lnRef idx="0"/>
+    <cs:fillRef idx="1">
+      <cs:styleClr val="auto"/>
+    </cs:fillRef>
+    <cs:effectRef idx="0"/>
+    <cs:fontRef idx="minor">
+      <a:schemeClr val="tx1"/>
+    </cs:fontRef>
+  </cs:dataPoint>
+  <cs:dataPoint3D>
+    <cs:lnRef idx="0"/>
+    <cs:fillRef idx="1">
+      <cs:styleClr val="auto"/>
+    </cs:fillRef>
+    <cs:effectRef idx="0"/>
+    <cs:fontRef idx="minor">
+      <a:schemeClr val="tx1"/>
+    </cs:fontRef>
+  </cs:dataPoint3D>
+  <cs:dataPointLine>
+    <cs:lnRef idx="0">
+      <cs:styleClr val="auto"/>
+    </cs:lnRef>
+    <cs:fillRef idx="1"/>
+    <cs:effectRef idx="0"/>
+    <cs:fontRef idx="minor">
+      <a:schemeClr val="tx1"/>
+    </cs:fontRef>
+    <cs:spPr>
+      <a:ln w="28575" cap="rnd">
+        <a:solidFill>
+          <a:schemeClr val="phClr"/>
+        </a:solidFill>
+        <a:round/>
+      </a:ln>
+    </cs:spPr>
+  </cs:dataPointLine>
+  <cs:dataPointMarker>
+    <cs:lnRef idx="0">
+      <cs:styleClr val="auto"/>
+    </cs:lnRef>
+    <cs:fillRef idx="1">
+      <cs:styleClr val="auto"/>
+    </cs:fillRef>
+    <cs:effectRef idx="0"/>
+    <cs:fontRef idx="minor">
+      <a:schemeClr val="tx1"/>
+    </cs:fontRef>
+    <cs:spPr>
+      <a:ln w="9525">
+        <a:solidFill>
+          <a:schemeClr val="phClr"/>
+        </a:solidFill>
+      </a:ln>
+    </cs:spPr>
+  </cs:dataPointMarker>
+  <cs:dataPointMarkerLayout symbol="circle" size="5"/>
+  <cs:dataPointWireframe>
+    <cs:lnRef idx="0">
+      <cs:styleClr val="auto"/>
+    </cs:lnRef>
+    <cs:fillRef idx="1"/>
+    <cs:effectRef idx="0"/>
+    <cs:fontRef idx="minor">
+      <a:schemeClr val="tx1"/>
+    </cs:fontRef>
+    <cs:spPr>
+      <a:ln w="9525" cap="rnd">
+        <a:solidFill>
+          <a:schemeClr val="phClr"/>
+        </a:solidFill>
+        <a:round/>
+      </a:ln>
+    </cs:spPr>
+  </cs:dataPointWireframe>
+  <cs:dataTable>
+    <cs:lnRef idx="0"/>
+    <cs:fillRef idx="0"/>
+    <cs:effectRef idx="0"/>
+    <cs:fontRef idx="minor">
+      <a:schemeClr val="tx1">
+        <a:lumMod val="65000"/>
+        <a:lumOff val="35000"/>
+      </a:schemeClr>
+    </cs:fontRef>
+    <cs:spPr>
+      <a:noFill/>
+      <a:ln w="9525" cap="flat" cmpd="sng" algn="ctr">
+        <a:solidFill>
+          <a:schemeClr val="tx1">
+            <a:lumMod val="15000"/>
+            <a:lumOff val="85000"/>
+          </a:schemeClr>
+        </a:solidFill>
+        <a:round/>
+      </a:ln>
+    </cs:spPr>
+    <cs:defRPr sz="900" kern="1200"/>
+  </cs:dataTable>
+  <cs:downBar>
+    <cs:lnRef idx="0"/>
+    <cs:fillRef idx="0"/>
+    <cs:effectRef idx="0"/>
+    <cs:fontRef idx="minor">
+      <a:schemeClr val="dk1"/>
+    </cs:fontRef>
+    <cs:spPr>
+      <a:solidFill>
+        <a:schemeClr val="dk1">
+          <a:lumMod val="65000"/>
+          <a:lumOff val="35000"/>
+        </a:schemeClr>
+      </a:solidFill>
+      <a:ln w="9525">
+        <a:solidFill>
+          <a:schemeClr val="tx1">
+            <a:lumMod val="65000"/>
+            <a:lumOff val="35000"/>
+          </a:schemeClr>
+        </a:solidFill>
+      </a:ln>
+    </cs:spPr>
+  </cs:downBar>
+  <cs:dropLine>
+    <cs:lnRef idx="0"/>
+    <cs:fillRef idx="0"/>
+    <cs:effectRef idx="0"/>
+    <cs:fontRef idx="minor">
+      <a:schemeClr val="tx1"/>
+    </cs:fontRef>
+    <cs:spPr>
+      <a:ln w="9525" cap="flat" cmpd="sng" algn="ctr">
+        <a:solidFill>
+          <a:schemeClr val="tx1">
+            <a:lumMod val="35000"/>
+            <a:lumOff val="65000"/>
+          </a:schemeClr>
+        </a:solidFill>
+        <a:round/>
+      </a:ln>
+    </cs:spPr>
+  </cs:dropLine>
+  <cs:errorBar>
+    <cs:lnRef idx="0"/>
+    <cs:fillRef idx="0"/>
+    <cs:effectRef idx="0"/>
+    <cs:fontRef idx="minor">
+      <a:schemeClr val="tx1"/>
+    </cs:fontRef>
+    <cs:spPr>
+      <a:ln w="9525" cap="flat" cmpd="sng" algn="ctr">
+        <a:solidFill>
+          <a:schemeClr val="tx1">
+            <a:lumMod val="65000"/>
+            <a:lumOff val="35000"/>
+          </a:schemeClr>
+        </a:solidFill>
+        <a:round/>
+      </a:ln>
+    </cs:spPr>
+  </cs:errorBar>
+  <cs:floor>
+    <cs:lnRef idx="0"/>
+    <cs:fillRef idx="0"/>
+    <cs:effectRef idx="0"/>
+    <cs:fontRef idx="minor">
+      <a:schemeClr val="tx1"/>
+    </cs:fontRef>
+    <cs:spPr>
+      <a:noFill/>
+      <a:ln>
+        <a:noFill/>
+      </a:ln>
+    </cs:spPr>
+  </cs:floor>
+  <cs:gridlineMajor>
+    <cs:lnRef idx="0"/>
+    <cs:fillRef idx="0"/>
+    <cs:effectRef idx="0"/>
+    <cs:fontRef idx="minor">
+      <a:schemeClr val="tx1"/>
+    </cs:fontRef>
+    <cs:spPr>
+      <a:ln w="9525" cap="flat" cmpd="sng" algn="ctr">
+        <a:solidFill>
+          <a:schemeClr val="tx1">
+            <a:lumMod val="15000"/>
+            <a:lumOff val="85000"/>
+          </a:schemeClr>
+        </a:solidFill>
+        <a:round/>
+      </a:ln>
+    </cs:spPr>
+  </cs:gridlineMajor>
+  <cs:gridlineMinor>
+    <cs:lnRef idx="0"/>
+    <cs:fillRef idx="0"/>
+    <cs:effectRef idx="0"/>
+    <cs:fontRef idx="minor">
+      <a:schemeClr val="tx1"/>
+    </cs:fontRef>
+    <cs:spPr>
+      <a:ln w="9525" cap="flat" cmpd="sng" algn="ctr">
+        <a:solidFill>
+          <a:schemeClr val="tx1">
+            <a:lumMod val="5000"/>
+            <a:lumOff val="95000"/>
+          </a:schemeClr>
+        </a:solidFill>
+        <a:round/>
+      </a:ln>
+    </cs:spPr>
+  </cs:gridlineMinor>
+  <cs:hiLoLine>
+    <cs:lnRef idx="0"/>
+    <cs:fillRef idx="0"/>
+    <cs:effectRef idx="0"/>
+    <cs:fontRef idx="minor">
+      <a:schemeClr val="tx1"/>
+    </cs:fontRef>
+    <cs:spPr>
+      <a:ln w="9525" cap="flat" cmpd="sng" algn="ctr">
+        <a:solidFill>
+          <a:schemeClr val="tx1">
+            <a:lumMod val="75000"/>
+            <a:lumOff val="25000"/>
+          </a:schemeClr>
+        </a:solidFill>
+        <a:round/>
+      </a:ln>
+    </cs:spPr>
+  </cs:hiLoLine>
+  <cs:leaderLine>
+    <cs:lnRef idx="0"/>
+    <cs:fillRef idx="0"/>
+    <cs:effectRef idx="0"/>
+    <cs:fontRef idx="minor">
+      <a:schemeClr val="tx1"/>
+    </cs:fontRef>
+    <cs:spPr>
+      <a:ln w="9525" cap="flat" cmpd="sng" algn="ctr">
+        <a:solidFill>
+          <a:schemeClr val="tx1">
+            <a:lumMod val="35000"/>
+            <a:lumOff val="65000"/>
+          </a:schemeClr>
+        </a:solidFill>
+        <a:round/>
+      </a:ln>
+    </cs:spPr>
+  </cs:leaderLine>
+  <cs:legend>
+    <cs:lnRef idx="0"/>
+    <cs:fillRef idx="0"/>
+    <cs:effectRef idx="0"/>
+    <cs:fontRef idx="minor">
+      <a:schemeClr val="tx1">
+        <a:lumMod val="65000"/>
+        <a:lumOff val="35000"/>
+      </a:schemeClr>
+    </cs:fontRef>
+    <cs:defRPr sz="900" kern="1200"/>
+  </cs:legend>
+  <cs:plotArea mods="allowNoFillOverride allowNoLineOverride">
+    <cs:lnRef idx="0"/>
+    <cs:fillRef idx="0"/>
+    <cs:effectRef idx="0"/>
+    <cs:fontRef idx="minor">
+      <a:schemeClr val="tx1"/>
+    </cs:fontRef>
+  </cs:plotArea>
+  <cs:plotArea3D mods="allowNoFillOverride allowNoLineOverride">
+    <cs:lnRef idx="0"/>
+    <cs:fillRef idx="0"/>
+    <cs:effectRef idx="0"/>
+    <cs:fontRef idx="minor">
+      <a:schemeClr val="tx1"/>
+    </cs:fontRef>
+  </cs:plotArea3D>
+  <cs:seriesAxis>
+    <cs:lnRef idx="0"/>
+    <cs:fillRef idx="0"/>
+    <cs:effectRef idx="0"/>
+    <cs:fontRef idx="minor">
+      <a:schemeClr val="tx1">
+        <a:lumMod val="65000"/>
+        <a:lumOff val="35000"/>
+      </a:schemeClr>
+    </cs:fontRef>
+    <cs:defRPr sz="900" kern="1200"/>
+  </cs:seriesAxis>
+  <cs:seriesLine>
+    <cs:lnRef idx="0"/>
+    <cs:fillRef idx="0"/>
+    <cs:effectRef idx="0"/>
+    <cs:fontRef idx="minor">
+      <a:schemeClr val="tx1"/>
+    </cs:fontRef>
+    <cs:spPr>
+      <a:ln w="9525" cap="flat" cmpd="sng" algn="ctr">
+        <a:solidFill>
+          <a:schemeClr val="tx1">
+            <a:lumMod val="35000"/>
+            <a:lumOff val="65000"/>
+          </a:schemeClr>
+        </a:solidFill>
+        <a:round/>
+      </a:ln>
+    </cs:spPr>
+  </cs:seriesLine>
+  <cs:title>
+    <cs:lnRef idx="0"/>
+    <cs:fillRef idx="0"/>
+    <cs:effectRef idx="0"/>
+    <cs:fontRef idx="minor">
+      <a:schemeClr val="tx1">
+        <a:lumMod val="65000"/>
+        <a:lumOff val="35000"/>
+      </a:schemeClr>
+    </cs:fontRef>
+    <cs:defRPr sz="1400" b="0" kern="1200" spc="0" baseline="0"/>
+  </cs:title>
+  <cs:trendline>
+    <cs:lnRef idx="0">
+      <cs:styleClr val="auto"/>
+    </cs:lnRef>
+    <cs:fillRef idx="0"/>
+    <cs:effectRef idx="0"/>
+    <cs:fontRef idx="minor">
+      <a:schemeClr val="tx1"/>
+    </cs:fontRef>
+    <cs:spPr>
+      <a:ln w="19050" cap="rnd">
+        <a:solidFill>
+          <a:schemeClr val="phClr"/>
+        </a:solidFill>
+        <a:prstDash val="sysDot"/>
+      </a:ln>
+    </cs:spPr>
+  </cs:trendline>
+  <cs:trendlineLabel>
+    <cs:lnRef idx="0"/>
+    <cs:fillRef idx="0"/>
+    <cs:effectRef idx="0"/>
+    <cs:fontRef idx="minor">
+      <a:schemeClr val="tx1">
+        <a:lumMod val="65000"/>
+        <a:lumOff val="35000"/>
+      </a:schemeClr>
+    </cs:fontRef>
+    <cs:defRPr sz="900" kern="1200"/>
+  </cs:trendlineLabel>
+  <cs:upBar>
+    <cs:lnRef idx="0"/>
+    <cs:fillRef idx="0"/>
+    <cs:effectRef idx="0"/>
+    <cs:fontRef idx="minor">
+      <a:schemeClr val="dk1"/>
+    </cs:fontRef>
+    <cs:spPr>
+      <a:solidFill>
+        <a:schemeClr val="lt1"/>
+      </a:solidFill>
+      <a:ln w="9525">
+        <a:solidFill>
+          <a:schemeClr val="tx1">
+            <a:lumMod val="15000"/>
+            <a:lumOff val="85000"/>
+          </a:schemeClr>
+        </a:solidFill>
+      </a:ln>
+    </cs:spPr>
+  </cs:upBar>
+  <cs:valueAxis>
+    <cs:lnRef idx="0"/>
+    <cs:fillRef idx="0"/>
+    <cs:effectRef idx="0"/>
+    <cs:fontRef idx="minor">
+      <a:schemeClr val="tx1">
+        <a:lumMod val="65000"/>
+        <a:lumOff val="35000"/>
+      </a:schemeClr>
+    </cs:fontRef>
+    <cs:defRPr sz="900" kern="1200"/>
+  </cs:valueAxis>
+  <cs:wall>
+    <cs:lnRef idx="0"/>
+    <cs:fillRef idx="0"/>
+    <cs:effectRef idx="0"/>
+    <cs:fontRef idx="minor">
+      <a:schemeClr val="tx1"/>
+    </cs:fontRef>
+    <cs:spPr>
+      <a:noFill/>
+      <a:ln>
+        <a:noFill/>
+      </a:ln>
+    </cs:spPr>
+  </cs:wall>
+</cs:chartStyle>
+</file>
+
+<file path=word/charts/style3.xml><?xml version="1.0" encoding="utf-8"?>
+<cs:chartStyle xmlns:cs="http://schemas.microsoft.com/office/drawing/2012/chartStyle" xmlns:a="http://schemas.openxmlformats.org/drawingml/2006/main" id="332">
+  <cs:axisTitle>
+    <cs:lnRef idx="0"/>
+    <cs:fillRef idx="0"/>
+    <cs:effectRef idx="0"/>
+    <cs:fontRef idx="minor">
+      <a:schemeClr val="tx1">
+        <a:lumMod val="65000"/>
+        <a:lumOff val="35000"/>
+      </a:schemeClr>
+    </cs:fontRef>
+    <cs:defRPr sz="1000" kern="1200"/>
+  </cs:axisTitle>
+  <cs:categoryAxis>
+    <cs:lnRef idx="0"/>
+    <cs:fillRef idx="0"/>
+    <cs:effectRef idx="0"/>
+    <cs:fontRef idx="minor">
+      <a:schemeClr val="tx1">
+        <a:lumMod val="65000"/>
+        <a:lumOff val="35000"/>
+      </a:schemeClr>
+    </cs:fontRef>
+    <cs:spPr>
+      <a:ln w="9525" cap="flat" cmpd="sng" algn="ctr">
+        <a:solidFill>
+          <a:schemeClr val="tx1">
+            <a:lumMod val="15000"/>
+            <a:lumOff val="85000"/>
+          </a:schemeClr>
+        </a:solidFill>
+        <a:round/>
+      </a:ln>
+    </cs:spPr>
+    <cs:defRPr sz="900" kern="1200"/>
+  </cs:categoryAxis>
+  <cs:chartArea mods="allowNoFillOverride allowNoLineOverride">
+    <cs:lnRef idx="0"/>
+    <cs:fillRef idx="0"/>
+    <cs:effectRef idx="0"/>
+    <cs:fontRef idx="minor">
+      <a:schemeClr val="tx1"/>
+    </cs:fontRef>
+    <cs:spPr>
+      <a:solidFill>
+        <a:schemeClr val="bg1"/>
+      </a:solidFill>
+      <a:ln w="9525" cap="flat" cmpd="sng" algn="ctr">
+        <a:solidFill>
+          <a:schemeClr val="tx1">
+            <a:lumMod val="15000"/>
+            <a:lumOff val="85000"/>
+          </a:schemeClr>
+        </a:solidFill>
+        <a:round/>
+      </a:ln>
+    </cs:spPr>
+    <cs:defRPr sz="1000" kern="1200"/>
+  </cs:chartArea>
+  <cs:dataLabel>
+    <cs:lnRef idx="0"/>
+    <cs:fillRef idx="0"/>
+    <cs:effectRef idx="0"/>
+    <cs:fontRef idx="minor">
+      <a:schemeClr val="tx1">
+        <a:lumMod val="75000"/>
+        <a:lumOff val="25000"/>
+      </a:schemeClr>
+    </cs:fontRef>
+    <cs:defRPr sz="900" kern="1200"/>
+  </cs:dataLabel>
+  <cs:dataLabelCallout>
+    <cs:lnRef idx="0"/>
+    <cs:fillRef idx="0"/>
+    <cs:effectRef idx="0"/>
+    <cs:fontRef idx="minor">
+      <a:schemeClr val="dk1">
+        <a:lumMod val="65000"/>
+        <a:lumOff val="35000"/>
+      </a:schemeClr>
+    </cs:fontRef>
+    <cs:spPr>
+      <a:solidFill>
+        <a:schemeClr val="lt1"/>
+      </a:solidFill>
+      <a:ln>
+        <a:solidFill>
+          <a:schemeClr val="dk1">
+            <a:lumMod val="25000"/>
+            <a:lumOff val="75000"/>
+          </a:schemeClr>
+        </a:solidFill>
+      </a:ln>
+    </cs:spPr>
+    <cs:defRPr sz="900" kern="1200"/>
+    <cs:bodyPr rot="0" spcFirstLastPara="1" vertOverflow="clip" horzOverflow="clip" vert="horz" wrap="square" lIns="36576" tIns="18288" rIns="36576" bIns="18288" anchor="ctr" anchorCtr="1">
+      <a:spAutoFit/>
+    </cs:bodyPr>
+  </cs:dataLabelCallout>
+  <cs:dataPoint>
+    <cs:lnRef idx="0"/>
+    <cs:fillRef idx="1">
+      <cs:styleClr val="auto"/>
+    </cs:fillRef>
+    <cs:effectRef idx="0"/>
+    <cs:fontRef idx="minor">
+      <a:schemeClr val="tx1"/>
+    </cs:fontRef>
+  </cs:dataPoint>
+  <cs:dataPoint3D>
+    <cs:lnRef idx="0"/>
+    <cs:fillRef idx="1">
+      <cs:styleClr val="auto"/>
+    </cs:fillRef>
+    <cs:effectRef idx="0"/>
+    <cs:fontRef idx="minor">
+      <a:schemeClr val="tx1"/>
+    </cs:fontRef>
+  </cs:dataPoint3D>
+  <cs:dataPointLine>
+    <cs:lnRef idx="0">
+      <cs:styleClr val="auto"/>
+    </cs:lnRef>
+    <cs:fillRef idx="1"/>
+    <cs:effectRef idx="0"/>
+    <cs:fontRef idx="minor">
+      <a:schemeClr val="tx1"/>
+    </cs:fontRef>
+    <cs:spPr>
+      <a:ln w="28575" cap="rnd">
+        <a:solidFill>
+          <a:schemeClr val="phClr"/>
+        </a:solidFill>
+        <a:round/>
+      </a:ln>
+    </cs:spPr>
+  </cs:dataPointLine>
+  <cs:dataPointMarker>
+    <cs:lnRef idx="0">
+      <cs:styleClr val="auto"/>
+    </cs:lnRef>
+    <cs:fillRef idx="1">
+      <cs:styleClr val="auto"/>
+    </cs:fillRef>
+    <cs:effectRef idx="0"/>
+    <cs:fontRef idx="minor">
+      <a:schemeClr val="tx1"/>
+    </cs:fontRef>
+    <cs:spPr>
+      <a:ln w="9525">
+        <a:solidFill>
+          <a:schemeClr val="phClr"/>
+        </a:solidFill>
+      </a:ln>
+    </cs:spPr>
+  </cs:dataPointMarker>
+  <cs:dataPointMarkerLayout symbol="circle" size="5"/>
+  <cs:dataPointWireframe>
+    <cs:lnRef idx="0">
+      <cs:styleClr val="auto"/>
+    </cs:lnRef>
+    <cs:fillRef idx="1"/>
+    <cs:effectRef idx="0"/>
+    <cs:fontRef idx="minor">
+      <a:schemeClr val="tx1"/>
+    </cs:fontRef>
+    <cs:spPr>
+      <a:ln w="9525" cap="rnd">
+        <a:solidFill>
+          <a:schemeClr val="phClr"/>
+        </a:solidFill>
+        <a:round/>
+      </a:ln>
+    </cs:spPr>
+  </cs:dataPointWireframe>
+  <cs:dataTable>
+    <cs:lnRef idx="0"/>
+    <cs:fillRef idx="0"/>
+    <cs:effectRef idx="0"/>
+    <cs:fontRef idx="minor">
+      <a:schemeClr val="tx1">
+        <a:lumMod val="65000"/>
+        <a:lumOff val="35000"/>
+      </a:schemeClr>
+    </cs:fontRef>
+    <cs:spPr>
+      <a:noFill/>
+      <a:ln w="9525" cap="flat" cmpd="sng" algn="ctr">
+        <a:solidFill>
+          <a:schemeClr val="tx1">
+            <a:lumMod val="15000"/>
+            <a:lumOff val="85000"/>
+          </a:schemeClr>
+        </a:solidFill>
+        <a:round/>
+      </a:ln>
+    </cs:spPr>
+    <cs:defRPr sz="900" kern="1200"/>
+  </cs:dataTable>
+  <cs:downBar>
+    <cs:lnRef idx="0"/>
+    <cs:fillRef idx="0"/>
+    <cs:effectRef idx="0"/>
+    <cs:fontRef idx="minor">
+      <a:schemeClr val="dk1"/>
+    </cs:fontRef>
+    <cs:spPr>
+      <a:solidFill>
+        <a:schemeClr val="dk1">
+          <a:lumMod val="65000"/>
+          <a:lumOff val="35000"/>
+        </a:schemeClr>
+      </a:solidFill>
+      <a:ln w="9525">
+        <a:solidFill>
+          <a:schemeClr val="tx1">
+            <a:lumMod val="65000"/>
+            <a:lumOff val="35000"/>
+          </a:schemeClr>
+        </a:solidFill>
+      </a:ln>
+    </cs:spPr>
+  </cs:downBar>
+  <cs:dropLine>
+    <cs:lnRef idx="0"/>
+    <cs:fillRef idx="0"/>
+    <cs:effectRef idx="0"/>
+    <cs:fontRef idx="minor">
+      <a:schemeClr val="tx1"/>
+    </cs:fontRef>
+    <cs:spPr>
+      <a:ln w="9525" cap="flat" cmpd="sng" algn="ctr">
+        <a:solidFill>
+          <a:schemeClr val="tx1">
+            <a:lumMod val="35000"/>
+            <a:lumOff val="65000"/>
+          </a:schemeClr>
+        </a:solidFill>
+        <a:round/>
+      </a:ln>
+    </cs:spPr>
+  </cs:dropLine>
+  <cs:errorBar>
+    <cs:lnRef idx="0"/>
+    <cs:fillRef idx="0"/>
+    <cs:effectRef idx="0"/>
+    <cs:fontRef idx="minor">
+      <a:schemeClr val="tx1"/>
+    </cs:fontRef>
+    <cs:spPr>
+      <a:ln w="9525" cap="flat" cmpd="sng" algn="ctr">
+        <a:solidFill>
+          <a:schemeClr val="tx1">
+            <a:lumMod val="65000"/>
+            <a:lumOff val="35000"/>
+          </a:schemeClr>
+        </a:solidFill>
+        <a:round/>
+      </a:ln>
+    </cs:spPr>
+  </cs:errorBar>
+  <cs:floor>
+    <cs:lnRef idx="0"/>
+    <cs:fillRef idx="0"/>
+    <cs:effectRef idx="0"/>
+    <cs:fontRef idx="minor">
+      <a:schemeClr val="tx1"/>
+    </cs:fontRef>
+    <cs:spPr>
+      <a:noFill/>
+      <a:ln>
+        <a:noFill/>
+      </a:ln>
+    </cs:spPr>
+  </cs:floor>
+  <cs:gridlineMajor>
+    <cs:lnRef idx="0"/>
+    <cs:fillRef idx="0"/>
+    <cs:effectRef idx="0"/>
+    <cs:fontRef idx="minor">
+      <a:schemeClr val="tx1"/>
+    </cs:fontRef>
+    <cs:spPr>
+      <a:ln w="9525" cap="flat" cmpd="sng" algn="ctr">
+        <a:solidFill>
+          <a:schemeClr val="tx1">
+            <a:lumMod val="15000"/>
+            <a:lumOff val="85000"/>
+          </a:schemeClr>
+        </a:solidFill>
+        <a:round/>
+      </a:ln>
+    </cs:spPr>
+  </cs:gridlineMajor>
+  <cs:gridlineMinor>
+    <cs:lnRef idx="0"/>
+    <cs:fillRef idx="0"/>
+    <cs:effectRef idx="0"/>
+    <cs:fontRef idx="minor">
+      <a:schemeClr val="tx1"/>
+    </cs:fontRef>
+    <cs:spPr>
+      <a:ln w="9525" cap="flat" cmpd="sng" algn="ctr">
+        <a:solidFill>
+          <a:schemeClr val="tx1">
+            <a:lumMod val="5000"/>
+            <a:lumOff val="95000"/>
+          </a:schemeClr>
+        </a:solidFill>
+        <a:round/>
+      </a:ln>
+    </cs:spPr>
+  </cs:gridlineMinor>
+  <cs:hiLoLine>
+    <cs:lnRef idx="0"/>
+    <cs:fillRef idx="0"/>
+    <cs:effectRef idx="0"/>
+    <cs:fontRef idx="minor">
+      <a:schemeClr val="tx1"/>
+    </cs:fontRef>
+    <cs:spPr>
+      <a:ln w="9525" cap="flat" cmpd="sng" algn="ctr">
+        <a:solidFill>
+          <a:schemeClr val="tx1">
+            <a:lumMod val="75000"/>
+            <a:lumOff val="25000"/>
+          </a:schemeClr>
+        </a:solidFill>
+        <a:round/>
+      </a:ln>
+    </cs:spPr>
+  </cs:hiLoLine>
+  <cs:leaderLine>
+    <cs:lnRef idx="0"/>
+    <cs:fillRef idx="0"/>
+    <cs:effectRef idx="0"/>
+    <cs:fontRef idx="minor">
+      <a:schemeClr val="tx1"/>
+    </cs:fontRef>
+    <cs:spPr>
+      <a:ln w="9525" cap="flat" cmpd="sng" algn="ctr">
+        <a:solidFill>
+          <a:schemeClr val="tx1">
+            <a:lumMod val="35000"/>
+            <a:lumOff val="65000"/>
+          </a:schemeClr>
+        </a:solidFill>
+        <a:round/>
+      </a:ln>
+    </cs:spPr>
+  </cs:leaderLine>
+  <cs:legend>
+    <cs:lnRef idx="0"/>
+    <cs:fillRef idx="0"/>
+    <cs:effectRef idx="0"/>
+    <cs:fontRef idx="minor">
+      <a:schemeClr val="tx1">
+        <a:lumMod val="65000"/>
+        <a:lumOff val="35000"/>
+      </a:schemeClr>
+    </cs:fontRef>
+    <cs:defRPr sz="900" kern="1200"/>
+  </cs:legend>
+  <cs:plotArea mods="allowNoFillOverride allowNoLineOverride">
+    <cs:lnRef idx="0"/>
+    <cs:fillRef idx="0"/>
+    <cs:effectRef idx="0"/>
+    <cs:fontRef idx="minor">
+      <a:schemeClr val="tx1"/>
+    </cs:fontRef>
+  </cs:plotArea>
+  <cs:plotArea3D mods="allowNoFillOverride allowNoLineOverride">
+    <cs:lnRef idx="0"/>
+    <cs:fillRef idx="0"/>
+    <cs:effectRef idx="0"/>
+    <cs:fontRef idx="minor">
+      <a:schemeClr val="tx1"/>
+    </cs:fontRef>
+  </cs:plotArea3D>
+  <cs:seriesAxis>
+    <cs:lnRef idx="0"/>
+    <cs:fillRef idx="0"/>
+    <cs:effectRef idx="0"/>
+    <cs:fontRef idx="minor">
+      <a:schemeClr val="tx1">
+        <a:lumMod val="65000"/>
+        <a:lumOff val="35000"/>
+      </a:schemeClr>
+    </cs:fontRef>
+    <cs:defRPr sz="900" kern="1200"/>
+  </cs:seriesAxis>
+  <cs:seriesLine>
+    <cs:lnRef idx="0"/>
+    <cs:fillRef idx="0"/>
+    <cs:effectRef idx="0"/>
+    <cs:fontRef idx="minor">
+      <a:schemeClr val="tx1"/>
+    </cs:fontRef>
+    <cs:spPr>
+      <a:ln w="9525" cap="flat" cmpd="sng" algn="ctr">
+        <a:solidFill>
+          <a:schemeClr val="tx1">
+            <a:lumMod val="35000"/>
+            <a:lumOff val="65000"/>
+          </a:schemeClr>
+        </a:solidFill>
+        <a:round/>
+      </a:ln>
+    </cs:spPr>
+  </cs:seriesLine>
+  <cs:title>
+    <cs:lnRef idx="0"/>
+    <cs:fillRef idx="0"/>
+    <cs:effectRef idx="0"/>
+    <cs:fontRef idx="minor">
+      <a:schemeClr val="tx1">
+        <a:lumMod val="65000"/>
+        <a:lumOff val="35000"/>
+      </a:schemeClr>
+    </cs:fontRef>
+    <cs:defRPr sz="1400" b="0" kern="1200" spc="0" baseline="0"/>
+  </cs:title>
+  <cs:trendline>
+    <cs:lnRef idx="0">
+      <cs:styleClr val="auto"/>
+    </cs:lnRef>
+    <cs:fillRef idx="0"/>
+    <cs:effectRef idx="0"/>
+    <cs:fontRef idx="minor">
+      <a:schemeClr val="tx1"/>
+    </cs:fontRef>
+    <cs:spPr>
+      <a:ln w="19050" cap="rnd">
+        <a:solidFill>
+          <a:schemeClr val="phClr"/>
+        </a:solidFill>
+        <a:prstDash val="sysDot"/>
+      </a:ln>
+    </cs:spPr>
+  </cs:trendline>
+  <cs:trendlineLabel>
+    <cs:lnRef idx="0"/>
+    <cs:fillRef idx="0"/>
+    <cs:effectRef idx="0"/>
+    <cs:fontRef idx="minor">
+      <a:schemeClr val="tx1">
+        <a:lumMod val="65000"/>
+        <a:lumOff val="35000"/>
+      </a:schemeClr>
+    </cs:fontRef>
+    <cs:defRPr sz="900" kern="1200"/>
+  </cs:trendlineLabel>
+  <cs:upBar>
+    <cs:lnRef idx="0"/>
+    <cs:fillRef idx="0"/>
+    <cs:effectRef idx="0"/>
+    <cs:fontRef idx="minor">
+      <a:schemeClr val="dk1"/>
+    </cs:fontRef>
+    <cs:spPr>
+      <a:solidFill>
+        <a:schemeClr val="lt1"/>
+      </a:solidFill>
+      <a:ln w="9525">
+        <a:solidFill>
+          <a:schemeClr val="tx1">
+            <a:lumMod val="15000"/>
+            <a:lumOff val="85000"/>
+          </a:schemeClr>
+        </a:solidFill>
+      </a:ln>
+    </cs:spPr>
+  </cs:upBar>
+  <cs:valueAxis>
+    <cs:lnRef idx="0"/>
+    <cs:fillRef idx="0"/>
+    <cs:effectRef idx="0"/>
+    <cs:fontRef idx="minor">
+      <a:schemeClr val="tx1">
+        <a:lumMod val="65000"/>
+        <a:lumOff val="35000"/>
+      </a:schemeClr>
+    </cs:fontRef>
+    <cs:defRPr sz="900" kern="1200"/>
+  </cs:valueAxis>
+  <cs:wall>
+    <cs:lnRef idx="0"/>
+    <cs:fillRef idx="0"/>
+    <cs:effectRef idx="0"/>
+    <cs:fontRef idx="minor">
+      <a:schemeClr val="tx1"/>
+    </cs:fontRef>
+    <cs:spPr>
+      <a:noFill/>
+      <a:ln>
+        <a:noFill/>
+      </a:ln>
+    </cs:spPr>
+  </cs:wall>
+</cs:chartStyle>
 </file>
 
 <file path=word/theme/theme1.xml><?xml version="1.0" encoding="utf-8"?>

</xml_diff>